<commit_message>
added data files (plays per author)
</commit_message>
<xml_diff>
--- a/expose,presentation,project_paper/project report.docx
+++ b/expose,presentation,project_paper/project report.docx
@@ -188,7 +188,43 @@
           <w:szCs w:val="24"/>
           <w:lang w:val="en-US"/>
         </w:rPr>
-        <w:t>And with that we have already stated the main difference of our digital drama analysis approach compared to the vast majority of recent research publications on the matter. If one takes a look at the articles linked on the dracor.org platform itself</w:t>
+        <w:t xml:space="preserve">And with that we have already stated the main difference of our digital drama analysis approach </w:t>
+      </w:r>
+      <w:r>
+        <w:rPr>
+          <w:rFonts w:ascii="Calibri" w:eastAsia="Calibri" w:hAnsi="Calibri" w:cs="Calibri"/>
+          <w:sz w:val="24"/>
+          <w:szCs w:val="24"/>
+          <w:lang w:val="en-US"/>
+        </w:rPr>
+        <w:t>in relation</w:t>
+      </w:r>
+      <w:r>
+        <w:rPr>
+          <w:rFonts w:ascii="Calibri" w:eastAsia="Calibri" w:hAnsi="Calibri" w:cs="Calibri"/>
+          <w:sz w:val="24"/>
+          <w:szCs w:val="24"/>
+          <w:lang w:val="en-US"/>
+        </w:rPr>
+        <w:t xml:space="preserve"> to the vast majority of recent research publications on the matter. If one takes a look at the </w:t>
+      </w:r>
+      <w:r>
+        <w:rPr>
+          <w:rFonts w:ascii="Calibri" w:eastAsia="Calibri" w:hAnsi="Calibri" w:cs="Calibri"/>
+          <w:sz w:val="24"/>
+          <w:szCs w:val="24"/>
+          <w:lang w:val="en-US"/>
+        </w:rPr>
+        <w:t>papers</w:t>
+      </w:r>
+      <w:r>
+        <w:rPr>
+          <w:rFonts w:ascii="Calibri" w:eastAsia="Calibri" w:hAnsi="Calibri" w:cs="Calibri"/>
+          <w:sz w:val="24"/>
+          <w:szCs w:val="24"/>
+          <w:lang w:val="en-US"/>
+        </w:rPr>
+        <w:t xml:space="preserve"> linked on the dracor.org platform itself</w:t>
       </w:r>
       <w:r>
         <w:rPr>
@@ -207,7 +243,25 @@
           <w:szCs w:val="24"/>
           <w:lang w:val="en-US"/>
         </w:rPr>
-        <w:t xml:space="preserve"> for example, they all seem to focus either on a specific subset of plays, say Russian five-act comedies (Wendell 2021) for instance, or select a part of the dramatic text to analyze, like the stage directions in german drama (Trilke et al., 2020). Additionally, there is often an emphasis on using one specific distant reading method like social network analysis or topic modelling (Pavlova, Fischer 2018).</w:t>
+        <w:t xml:space="preserve"> for example, they all seem to focus either on a specific subset of plays, say Russian five-act comedies (Wendell 2021) for instance, or select</w:t>
+      </w:r>
+      <w:r>
+        <w:rPr>
+          <w:rFonts w:ascii="Calibri" w:eastAsia="Calibri" w:hAnsi="Calibri" w:cs="Calibri"/>
+          <w:sz w:val="24"/>
+          <w:szCs w:val="24"/>
+          <w:lang w:val="en-US"/>
+        </w:rPr>
+        <w:t xml:space="preserve"> just</w:t>
+      </w:r>
+      <w:r>
+        <w:rPr>
+          <w:rFonts w:ascii="Calibri" w:eastAsia="Calibri" w:hAnsi="Calibri" w:cs="Calibri"/>
+          <w:sz w:val="24"/>
+          <w:szCs w:val="24"/>
+          <w:lang w:val="en-US"/>
+        </w:rPr>
+        <w:t xml:space="preserve"> a part of the dramatic text to analyze, like the stage directions in german drama (Trilke et al., 2020). Additionally, there is often an emphasis on using one specific distant reading method like social network analysis or topic modelling (Pavlova, Fischer 2018).</w:t>
       </w:r>
     </w:p>
     <w:p>
@@ -564,7 +618,27 @@
           <w:szCs w:val="24"/>
           <w:lang w:val="en"/>
         </w:rPr>
-        <w:t xml:space="preserve">Therein, as well in the number of plays present in the mentioned corpora, lie some of the main limitations of our methodology, which are discussed in more detail in the following section. </w:t>
+        <w:t>Therein, as well</w:t>
+      </w:r>
+      <w:r>
+        <w:rPr>
+          <w:rFonts w:ascii="Calibri" w:eastAsia="Calibri" w:hAnsi="Calibri" w:cs="Calibri"/>
+          <w:color w:val="000000" w:themeColor="text1"/>
+          <w:sz w:val="24"/>
+          <w:szCs w:val="24"/>
+          <w:lang w:val="en"/>
+        </w:rPr>
+        <w:t xml:space="preserve"> as</w:t>
+      </w:r>
+      <w:r>
+        <w:rPr>
+          <w:rFonts w:ascii="Calibri" w:eastAsia="Calibri" w:hAnsi="Calibri" w:cs="Calibri"/>
+          <w:color w:val="000000" w:themeColor="text1"/>
+          <w:sz w:val="24"/>
+          <w:szCs w:val="24"/>
+          <w:lang w:val="en"/>
+        </w:rPr>
+        <w:t xml:space="preserve"> in the number of plays present in the mentioned corpora, lie some of the main limitations of our methodology, which are discussed in more detail in the following section. </w:t>
       </w:r>
     </w:p>
     <w:p>
@@ -1345,27 +1419,37 @@
           <w:szCs w:val="24"/>
           <w:lang w:val="en-US"/>
         </w:rPr>
-        <w:t xml:space="preserve"> the contents of </w:t>
-      </w:r>
-      <w:r>
-        <w:rPr>
-          <w:rFonts w:ascii="Calibri" w:eastAsia="Calibri" w:hAnsi="Calibri" w:cs="Calibri"/>
-          <w:color w:val="000000" w:themeColor="text1"/>
-          <w:sz w:val="24"/>
-          <w:szCs w:val="24"/>
-          <w:lang w:val="en-US"/>
-        </w:rPr>
-        <w:t>the</w:t>
-      </w:r>
-      <w:r>
-        <w:rPr>
-          <w:rFonts w:ascii="Calibri" w:eastAsia="Calibri" w:hAnsi="Calibri" w:cs="Calibri"/>
-          <w:color w:val="000000" w:themeColor="text1"/>
-          <w:sz w:val="24"/>
-          <w:szCs w:val="24"/>
-          <w:lang w:val="en-US"/>
-        </w:rPr>
-        <w:t xml:space="preserve"> corpora</w:t>
+        <w:t xml:space="preserve"> th</w:t>
+      </w:r>
+      <w:r>
+        <w:rPr>
+          <w:rFonts w:ascii="Calibri" w:eastAsia="Calibri" w:hAnsi="Calibri" w:cs="Calibri"/>
+          <w:color w:val="000000" w:themeColor="text1"/>
+          <w:sz w:val="24"/>
+          <w:szCs w:val="24"/>
+          <w:lang w:val="en-US"/>
+        </w:rPr>
+        <w:t xml:space="preserve">e </w:t>
+      </w:r>
+      <w:r>
+        <w:rPr>
+          <w:rFonts w:ascii="Calibri" w:eastAsia="Calibri" w:hAnsi="Calibri" w:cs="Calibri"/>
+          <w:color w:val="000000" w:themeColor="text1"/>
+          <w:sz w:val="24"/>
+          <w:szCs w:val="24"/>
+          <w:lang w:val="en-US"/>
+        </w:rPr>
+        <w:t>corpora</w:t>
+      </w:r>
+      <w:r>
+        <w:rPr>
+          <w:rFonts w:ascii="Calibri" w:eastAsia="Calibri" w:hAnsi="Calibri" w:cs="Calibri"/>
+          <w:color w:val="000000" w:themeColor="text1"/>
+          <w:sz w:val="24"/>
+          <w:szCs w:val="24"/>
+          <w:lang w:val="en-US"/>
+        </w:rPr>
+        <w:t xml:space="preserve"> contents</w:t>
       </w:r>
       <w:r>
         <w:rPr>
@@ -1428,7 +1512,27 @@
           <w:szCs w:val="24"/>
           <w:lang w:val="en-US"/>
         </w:rPr>
-        <w:t xml:space="preserve">uring </w:t>
+        <w:t>uring</w:t>
+      </w:r>
+      <w:r>
+        <w:rPr>
+          <w:rFonts w:ascii="Calibri" w:eastAsia="Calibri" w:hAnsi="Calibri" w:cs="Calibri"/>
+          <w:color w:val="000000" w:themeColor="text1"/>
+          <w:sz w:val="24"/>
+          <w:szCs w:val="24"/>
+          <w:lang w:val="en-US"/>
+        </w:rPr>
+        <w:t xml:space="preserve"> a total of</w:t>
+      </w:r>
+      <w:r>
+        <w:rPr>
+          <w:rFonts w:ascii="Calibri" w:eastAsia="Calibri" w:hAnsi="Calibri" w:cs="Calibri"/>
+          <w:color w:val="000000" w:themeColor="text1"/>
+          <w:sz w:val="24"/>
+          <w:szCs w:val="24"/>
+          <w:lang w:val="en-US"/>
+        </w:rPr>
+        <w:t xml:space="preserve"> </w:t>
       </w:r>
       <w:r>
         <w:rPr>
@@ -1448,7 +1552,27 @@
           <w:szCs w:val="24"/>
           <w:lang w:val="en-US"/>
         </w:rPr>
-        <w:t>139 plays</w:t>
+        <w:t>139</w:t>
+      </w:r>
+      <w:r>
+        <w:rPr>
+          <w:rFonts w:ascii="Calibri" w:eastAsia="Calibri" w:hAnsi="Calibri" w:cs="Calibri"/>
+          <w:color w:val="000000" w:themeColor="text1"/>
+          <w:sz w:val="24"/>
+          <w:szCs w:val="24"/>
+          <w:lang w:val="en-US"/>
+        </w:rPr>
+        <w:t xml:space="preserve"> </w:t>
+      </w:r>
+      <w:r>
+        <w:rPr>
+          <w:rFonts w:ascii="Calibri" w:eastAsia="Calibri" w:hAnsi="Calibri" w:cs="Calibri"/>
+          <w:color w:val="000000" w:themeColor="text1"/>
+          <w:sz w:val="24"/>
+          <w:szCs w:val="24"/>
+          <w:lang w:val="en-US"/>
+        </w:rPr>
+        <w:t>plays</w:t>
       </w:r>
       <w:r>
         <w:rPr>
@@ -1528,37 +1652,67 @@
           <w:szCs w:val="24"/>
           <w:lang w:val="en-US"/>
         </w:rPr>
-        <w:t xml:space="preserve">time span: </w:t>
-      </w:r>
-      <w:r>
-        <w:rPr>
-          <w:rFonts w:ascii="Calibri" w:eastAsia="Calibri" w:hAnsi="Calibri" w:cs="Calibri"/>
-          <w:color w:val="000000" w:themeColor="text1"/>
-          <w:sz w:val="24"/>
-          <w:szCs w:val="24"/>
-          <w:lang w:val="en-US"/>
-        </w:rPr>
-        <w:t xml:space="preserve">the oldest play being from 1449 </w:t>
-      </w:r>
-      <w:r>
-        <w:rPr>
-          <w:rFonts w:ascii="Calibri" w:eastAsia="Calibri" w:hAnsi="Calibri" w:cs="Calibri"/>
-          <w:color w:val="000000" w:themeColor="text1"/>
-          <w:sz w:val="24"/>
-          <w:szCs w:val="24"/>
-          <w:lang w:val="en-US"/>
-        </w:rPr>
-        <w:t>and</w:t>
-      </w:r>
-      <w:r>
-        <w:rPr>
-          <w:rFonts w:ascii="Calibri" w:eastAsia="Calibri" w:hAnsi="Calibri" w:cs="Calibri"/>
-          <w:color w:val="000000" w:themeColor="text1"/>
-          <w:sz w:val="24"/>
-          <w:szCs w:val="24"/>
-          <w:lang w:val="en-US"/>
-        </w:rPr>
-        <w:t xml:space="preserve"> the youngest from 19</w:t>
+        <w:t>time span</w:t>
+      </w:r>
+      <w:r>
+        <w:rPr>
+          <w:rFonts w:ascii="Calibri" w:eastAsia="Calibri" w:hAnsi="Calibri" w:cs="Calibri"/>
+          <w:color w:val="000000" w:themeColor="text1"/>
+          <w:sz w:val="24"/>
+          <w:szCs w:val="24"/>
+          <w:lang w:val="en-US"/>
+        </w:rPr>
+        <w:t xml:space="preserve"> with 474 years</w:t>
+      </w:r>
+      <w:r>
+        <w:rPr>
+          <w:rFonts w:ascii="Calibri" w:eastAsia="Calibri" w:hAnsi="Calibri" w:cs="Calibri"/>
+          <w:color w:val="000000" w:themeColor="text1"/>
+          <w:sz w:val="24"/>
+          <w:szCs w:val="24"/>
+          <w:lang w:val="en-US"/>
+        </w:rPr>
+        <w:t xml:space="preserve"> </w:t>
+      </w:r>
+      <w:r>
+        <w:rPr>
+          <w:rFonts w:ascii="Calibri" w:eastAsia="Calibri" w:hAnsi="Calibri" w:cs="Calibri"/>
+          <w:color w:val="000000" w:themeColor="text1"/>
+          <w:sz w:val="24"/>
+          <w:szCs w:val="24"/>
+          <w:lang w:val="en-US"/>
+        </w:rPr>
+        <w:t>(</w:t>
+      </w:r>
+      <w:r>
+        <w:rPr>
+          <w:rFonts w:ascii="Calibri" w:eastAsia="Calibri" w:hAnsi="Calibri" w:cs="Calibri"/>
+          <w:color w:val="000000" w:themeColor="text1"/>
+          <w:sz w:val="24"/>
+          <w:szCs w:val="24"/>
+          <w:lang w:val="en-US"/>
+        </w:rPr>
+        <w:t>1449</w:t>
+      </w:r>
+      <w:r>
+        <w:rPr>
+          <w:rFonts w:ascii="Calibri" w:eastAsia="Calibri" w:hAnsi="Calibri" w:cs="Calibri"/>
+          <w:color w:val="000000" w:themeColor="text1"/>
+          <w:sz w:val="24"/>
+          <w:szCs w:val="24"/>
+          <w:lang w:val="en-US"/>
+        </w:rPr>
+        <w:t xml:space="preserve"> - </w:t>
+      </w:r>
+      <w:r>
+        <w:rPr>
+          <w:rFonts w:ascii="Calibri" w:eastAsia="Calibri" w:hAnsi="Calibri" w:cs="Calibri"/>
+          <w:color w:val="000000" w:themeColor="text1"/>
+          <w:sz w:val="24"/>
+          <w:szCs w:val="24"/>
+          <w:lang w:val="en-US"/>
+        </w:rPr>
+        <w:t>19</w:t>
       </w:r>
       <w:r>
         <w:rPr>
@@ -1578,17 +1732,7 @@
           <w:szCs w:val="24"/>
           <w:lang w:val="en-US"/>
         </w:rPr>
-        <w:t xml:space="preserve"> (</w:t>
-      </w:r>
-      <w:r>
-        <w:rPr>
-          <w:rFonts w:ascii="Calibri" w:eastAsia="Calibri" w:hAnsi="Calibri" w:cs="Calibri"/>
-          <w:color w:val="000000" w:themeColor="text1"/>
-          <w:sz w:val="24"/>
-          <w:szCs w:val="24"/>
-          <w:lang w:val="en-US"/>
-        </w:rPr>
-        <w:t>474 year span)</w:t>
+        <w:t>)</w:t>
       </w:r>
       <w:r>
         <w:rPr>
@@ -1608,7 +1752,367 @@
           <w:szCs w:val="24"/>
           <w:lang w:val="en-US"/>
         </w:rPr>
-        <w:t xml:space="preserve"> 297 year span of the german plays (1650-1947)</w:t>
+        <w:t xml:space="preserve"> 297</w:t>
+      </w:r>
+      <w:r>
+        <w:rPr>
+          <w:rFonts w:ascii="Calibri" w:eastAsia="Calibri" w:hAnsi="Calibri" w:cs="Calibri"/>
+          <w:color w:val="000000" w:themeColor="text1"/>
+          <w:sz w:val="24"/>
+          <w:szCs w:val="24"/>
+          <w:lang w:val="en-US"/>
+        </w:rPr>
+        <w:t>-</w:t>
+      </w:r>
+      <w:r>
+        <w:rPr>
+          <w:rFonts w:ascii="Calibri" w:eastAsia="Calibri" w:hAnsi="Calibri" w:cs="Calibri"/>
+          <w:color w:val="000000" w:themeColor="text1"/>
+          <w:sz w:val="24"/>
+          <w:szCs w:val="24"/>
+          <w:lang w:val="en-US"/>
+        </w:rPr>
+        <w:t xml:space="preserve">year span of the </w:t>
+      </w:r>
+      <w:r>
+        <w:rPr>
+          <w:rFonts w:ascii="Calibri" w:eastAsia="Calibri" w:hAnsi="Calibri" w:cs="Calibri"/>
+          <w:color w:val="000000" w:themeColor="text1"/>
+          <w:sz w:val="24"/>
+          <w:szCs w:val="24"/>
+          <w:lang w:val="en-US"/>
+        </w:rPr>
+        <w:t>G</w:t>
+      </w:r>
+      <w:r>
+        <w:rPr>
+          <w:rFonts w:ascii="Calibri" w:eastAsia="Calibri" w:hAnsi="Calibri" w:cs="Calibri"/>
+          <w:color w:val="000000" w:themeColor="text1"/>
+          <w:sz w:val="24"/>
+          <w:szCs w:val="24"/>
+          <w:lang w:val="en-US"/>
+        </w:rPr>
+        <w:t>erman plays (1650-1947)</w:t>
+      </w:r>
+      <w:r>
+        <w:rPr>
+          <w:rFonts w:ascii="Calibri" w:eastAsia="Calibri" w:hAnsi="Calibri" w:cs="Calibri"/>
+          <w:color w:val="000000" w:themeColor="text1"/>
+          <w:sz w:val="24"/>
+          <w:szCs w:val="24"/>
+          <w:lang w:val="en-US"/>
+        </w:rPr>
+        <w:t>.</w:t>
+      </w:r>
+      <w:r>
+        <w:rPr>
+          <w:rFonts w:ascii="Calibri" w:eastAsia="Calibri" w:hAnsi="Calibri" w:cs="Calibri"/>
+          <w:color w:val="000000" w:themeColor="text1"/>
+          <w:sz w:val="24"/>
+          <w:szCs w:val="24"/>
+          <w:lang w:val="en-US"/>
+        </w:rPr>
+        <w:t xml:space="preserve"> </w:t>
+      </w:r>
+      <w:r>
+        <w:rPr>
+          <w:rFonts w:ascii="Calibri" w:eastAsia="Calibri" w:hAnsi="Calibri" w:cs="Calibri"/>
+          <w:color w:val="000000" w:themeColor="text1"/>
+          <w:sz w:val="24"/>
+          <w:szCs w:val="24"/>
+          <w:lang w:val="en-US"/>
+        </w:rPr>
+        <w:t xml:space="preserve">The </w:t>
+      </w:r>
+      <w:r>
+        <w:rPr>
+          <w:rFonts w:ascii="Calibri" w:eastAsia="Calibri" w:hAnsi="Calibri" w:cs="Calibri"/>
+          <w:color w:val="000000" w:themeColor="text1"/>
+          <w:sz w:val="24"/>
+          <w:szCs w:val="24"/>
+          <w:lang w:val="en-US"/>
+        </w:rPr>
+        <w:t>histogram in Fig. 1</w:t>
+      </w:r>
+      <w:r>
+        <w:rPr>
+          <w:rFonts w:ascii="Calibri" w:eastAsia="Calibri" w:hAnsi="Calibri" w:cs="Calibri"/>
+          <w:color w:val="000000" w:themeColor="text1"/>
+          <w:sz w:val="24"/>
+          <w:szCs w:val="24"/>
+          <w:lang w:val="en-US"/>
+        </w:rPr>
+        <w:t xml:space="preserve"> </w:t>
+      </w:r>
+      <w:r>
+        <w:rPr>
+          <w:rFonts w:ascii="Calibri" w:eastAsia="Calibri" w:hAnsi="Calibri" w:cs="Calibri"/>
+          <w:color w:val="000000" w:themeColor="text1"/>
+          <w:sz w:val="24"/>
+          <w:szCs w:val="24"/>
+          <w:lang w:val="en-US"/>
+        </w:rPr>
+        <w:t>shows</w:t>
+      </w:r>
+      <w:r>
+        <w:rPr>
+          <w:rFonts w:ascii="Calibri" w:eastAsia="Calibri" w:hAnsi="Calibri" w:cs="Calibri"/>
+          <w:color w:val="000000" w:themeColor="text1"/>
+          <w:sz w:val="24"/>
+          <w:szCs w:val="24"/>
+          <w:lang w:val="en-US"/>
+        </w:rPr>
+        <w:t xml:space="preserve"> the distribution of plays over time with </w:t>
+      </w:r>
+      <w:r>
+        <w:rPr>
+          <w:rFonts w:ascii="Calibri" w:eastAsia="Calibri" w:hAnsi="Calibri" w:cs="Calibri"/>
+          <w:color w:val="000000" w:themeColor="text1"/>
+          <w:sz w:val="24"/>
+          <w:szCs w:val="24"/>
+          <w:lang w:val="en-US"/>
+        </w:rPr>
+        <w:t>decade granularity</w:t>
+      </w:r>
+      <w:r>
+        <w:rPr>
+          <w:rFonts w:ascii="Calibri" w:eastAsia="Calibri" w:hAnsi="Calibri" w:cs="Calibri"/>
+          <w:color w:val="000000" w:themeColor="text1"/>
+          <w:sz w:val="24"/>
+          <w:szCs w:val="24"/>
+          <w:lang w:val="en-US"/>
+        </w:rPr>
+        <w:t xml:space="preserve">, </w:t>
+      </w:r>
+      <w:r>
+        <w:rPr>
+          <w:rFonts w:ascii="Calibri" w:eastAsia="Calibri" w:hAnsi="Calibri" w:cs="Calibri"/>
+          <w:color w:val="000000" w:themeColor="text1"/>
+          <w:sz w:val="24"/>
+          <w:szCs w:val="24"/>
+          <w:lang w:val="en-US"/>
+        </w:rPr>
+        <w:t xml:space="preserve">illustrating these </w:t>
+      </w:r>
+      <w:r>
+        <w:rPr>
+          <w:rFonts w:ascii="Calibri" w:eastAsia="Calibri" w:hAnsi="Calibri" w:cs="Calibri"/>
+          <w:color w:val="000000" w:themeColor="text1"/>
+          <w:sz w:val="24"/>
+          <w:szCs w:val="24"/>
+          <w:lang w:val="en-US"/>
+        </w:rPr>
+        <w:t>differences between the two data sets</w:t>
+      </w:r>
+      <w:r>
+        <w:rPr>
+          <w:rFonts w:ascii="Calibri" w:eastAsia="Calibri" w:hAnsi="Calibri" w:cs="Calibri"/>
+          <w:color w:val="000000" w:themeColor="text1"/>
+          <w:sz w:val="24"/>
+          <w:szCs w:val="24"/>
+          <w:lang w:val="en-US"/>
+        </w:rPr>
+        <w:t>.</w:t>
+      </w:r>
+      <w:r>
+        <w:rPr>
+          <w:rFonts w:ascii="Calibri" w:eastAsia="Calibri" w:hAnsi="Calibri" w:cs="Calibri"/>
+          <w:color w:val="000000" w:themeColor="text1"/>
+          <w:sz w:val="24"/>
+          <w:szCs w:val="24"/>
+          <w:lang w:val="en-US"/>
+        </w:rPr>
+        <w:t xml:space="preserve"> </w:t>
+      </w:r>
+      <w:r>
+        <w:rPr>
+          <w:rFonts w:ascii="Calibri" w:eastAsia="Calibri" w:hAnsi="Calibri" w:cs="Calibri"/>
+          <w:noProof/>
+          <w:color w:val="000000" w:themeColor="text1"/>
+          <w:sz w:val="24"/>
+          <w:szCs w:val="24"/>
+          <w:lang w:val="en-US"/>
+        </w:rPr>
+        <w:drawing>
+          <wp:inline distT="0" distB="0" distL="0" distR="0" wp14:anchorId="55728520" wp14:editId="73963BAE">
+            <wp:extent cx="2797200" cy="2098800"/>
+            <wp:effectExtent l="0" t="0" r="3175" b="0"/>
+            <wp:docPr id="1" name="Picture 1" descr="Chart, histogram&#10;&#10;Description automatically generated"/>
+            <wp:cNvGraphicFramePr>
+              <a:graphicFrameLocks xmlns:a="http://schemas.openxmlformats.org/drawingml/2006/main" noChangeAspect="1"/>
+            </wp:cNvGraphicFramePr>
+            <a:graphic xmlns:a="http://schemas.openxmlformats.org/drawingml/2006/main">
+              <a:graphicData uri="http://schemas.openxmlformats.org/drawingml/2006/picture">
+                <pic:pic xmlns:pic="http://schemas.openxmlformats.org/drawingml/2006/picture">
+                  <pic:nvPicPr>
+                    <pic:cNvPr id="1" name="Picture 1" descr="Chart, histogram&#10;&#10;Description automatically generated"/>
+                    <pic:cNvPicPr/>
+                  </pic:nvPicPr>
+                  <pic:blipFill>
+                    <a:blip r:embed="rId8">
+                      <a:extLst>
+                        <a:ext uri="{28A0092B-C50C-407E-A947-70E740481C1C}">
+                          <a14:useLocalDpi xmlns:a14="http://schemas.microsoft.com/office/drawing/2010/main" val="0"/>
+                        </a:ext>
+                      </a:extLst>
+                    </a:blip>
+                    <a:stretch>
+                      <a:fillRect/>
+                    </a:stretch>
+                  </pic:blipFill>
+                  <pic:spPr>
+                    <a:xfrm>
+                      <a:off x="0" y="0"/>
+                      <a:ext cx="2797200" cy="2098800"/>
+                    </a:xfrm>
+                    <a:prstGeom prst="rect">
+                      <a:avLst/>
+                    </a:prstGeom>
+                  </pic:spPr>
+                </pic:pic>
+              </a:graphicData>
+            </a:graphic>
+          </wp:inline>
+        </w:drawing>
+      </w:r>
+      <w:r>
+        <w:rPr>
+          <w:rFonts w:ascii="Calibri" w:eastAsia="Calibri" w:hAnsi="Calibri" w:cs="Calibri"/>
+          <w:noProof/>
+          <w:color w:val="000000" w:themeColor="text1"/>
+          <w:sz w:val="24"/>
+          <w:szCs w:val="24"/>
+          <w:lang w:val="en-US"/>
+        </w:rPr>
+        <w:drawing>
+          <wp:inline distT="0" distB="0" distL="0" distR="0" wp14:anchorId="5E17CBE9" wp14:editId="1A76A547">
+            <wp:extent cx="2834640" cy="2126057"/>
+            <wp:effectExtent l="0" t="0" r="3810" b="7620"/>
+            <wp:docPr id="2" name="Picture 2" descr="Chart, histogram&#10;&#10;Description automatically generated"/>
+            <wp:cNvGraphicFramePr>
+              <a:graphicFrameLocks xmlns:a="http://schemas.openxmlformats.org/drawingml/2006/main" noChangeAspect="1"/>
+            </wp:cNvGraphicFramePr>
+            <a:graphic xmlns:a="http://schemas.openxmlformats.org/drawingml/2006/main">
+              <a:graphicData uri="http://schemas.openxmlformats.org/drawingml/2006/picture">
+                <pic:pic xmlns:pic="http://schemas.openxmlformats.org/drawingml/2006/picture">
+                  <pic:nvPicPr>
+                    <pic:cNvPr id="2" name="Picture 2" descr="Chart, histogram&#10;&#10;Description automatically generated"/>
+                    <pic:cNvPicPr/>
+                  </pic:nvPicPr>
+                  <pic:blipFill>
+                    <a:blip r:embed="rId9" cstate="print">
+                      <a:extLst>
+                        <a:ext uri="{28A0092B-C50C-407E-A947-70E740481C1C}">
+                          <a14:useLocalDpi xmlns:a14="http://schemas.microsoft.com/office/drawing/2010/main" val="0"/>
+                        </a:ext>
+                      </a:extLst>
+                    </a:blip>
+                    <a:stretch>
+                      <a:fillRect/>
+                    </a:stretch>
+                  </pic:blipFill>
+                  <pic:spPr>
+                    <a:xfrm>
+                      <a:off x="0" y="0"/>
+                      <a:ext cx="2847124" cy="2135420"/>
+                    </a:xfrm>
+                    <a:prstGeom prst="rect">
+                      <a:avLst/>
+                    </a:prstGeom>
+                  </pic:spPr>
+                </pic:pic>
+              </a:graphicData>
+            </a:graphic>
+          </wp:inline>
+        </w:drawing>
+      </w:r>
+    </w:p>
+    <w:p>
+      <w:pPr>
+        <w:spacing w:line="360" w:lineRule="auto"/>
+        <w:ind w:left="708"/>
+        <w:jc w:val="both"/>
+        <w:rPr>
+          <w:rFonts w:ascii="Calibri" w:eastAsia="Calibri" w:hAnsi="Calibri" w:cs="Calibri"/>
+          <w:i/>
+          <w:iCs/>
+          <w:color w:val="000000" w:themeColor="text1"/>
+          <w:sz w:val="20"/>
+          <w:szCs w:val="20"/>
+          <w:lang w:val="en-US"/>
+        </w:rPr>
+      </w:pPr>
+      <w:r>
+        <w:rPr>
+          <w:rFonts w:ascii="Calibri" w:eastAsia="Calibri" w:hAnsi="Calibri" w:cs="Calibri"/>
+          <w:i/>
+          <w:iCs/>
+          <w:color w:val="000000" w:themeColor="text1"/>
+          <w:sz w:val="20"/>
+          <w:szCs w:val="20"/>
+          <w:lang w:val="en-US"/>
+        </w:rPr>
+        <w:t>Figure</w:t>
+      </w:r>
+      <w:r>
+        <w:rPr>
+          <w:rFonts w:ascii="Calibri" w:eastAsia="Calibri" w:hAnsi="Calibri" w:cs="Calibri"/>
+          <w:i/>
+          <w:iCs/>
+          <w:color w:val="000000" w:themeColor="text1"/>
+          <w:sz w:val="20"/>
+          <w:szCs w:val="20"/>
+          <w:lang w:val="en-US"/>
+        </w:rPr>
+        <w:t xml:space="preserve"> 1: Dis</w:t>
+      </w:r>
+      <w:r>
+        <w:rPr>
+          <w:rFonts w:ascii="Calibri" w:eastAsia="Calibri" w:hAnsi="Calibri" w:cs="Calibri"/>
+          <w:i/>
+          <w:iCs/>
+          <w:color w:val="000000" w:themeColor="text1"/>
+          <w:sz w:val="20"/>
+          <w:szCs w:val="20"/>
+          <w:lang w:val="en-US"/>
+        </w:rPr>
+        <w:t>tribution of plays</w:t>
+      </w:r>
+      <w:r>
+        <w:rPr>
+          <w:rFonts w:ascii="Calibri" w:eastAsia="Calibri" w:hAnsi="Calibri" w:cs="Calibri"/>
+          <w:i/>
+          <w:iCs/>
+          <w:color w:val="000000" w:themeColor="text1"/>
+          <w:sz w:val="20"/>
+          <w:szCs w:val="20"/>
+          <w:lang w:val="en-US"/>
+        </w:rPr>
+        <w:t xml:space="preserve"> per decade</w:t>
+      </w:r>
+      <w:r>
+        <w:rPr>
+          <w:rFonts w:ascii="Calibri" w:eastAsia="Calibri" w:hAnsi="Calibri" w:cs="Calibri"/>
+          <w:i/>
+          <w:iCs/>
+          <w:color w:val="000000" w:themeColor="text1"/>
+          <w:sz w:val="20"/>
+          <w:szCs w:val="20"/>
+          <w:lang w:val="en-US"/>
+        </w:rPr>
+        <w:t xml:space="preserve"> for </w:t>
+      </w:r>
+      <w:r>
+        <w:rPr>
+          <w:rFonts w:ascii="Calibri" w:eastAsia="Calibri" w:hAnsi="Calibri" w:cs="Calibri"/>
+          <w:i/>
+          <w:iCs/>
+          <w:color w:val="000000" w:themeColor="text1"/>
+          <w:sz w:val="20"/>
+          <w:szCs w:val="20"/>
+          <w:lang w:val="en-US"/>
+        </w:rPr>
+        <w:t>German and Italian corpus</w:t>
       </w:r>
     </w:p>
     <w:p>
@@ -1617,12 +2121,26 @@
         <w:jc w:val="both"/>
         <w:rPr>
           <w:rFonts w:ascii="Calibri" w:eastAsia="Calibri" w:hAnsi="Calibri" w:cs="Calibri"/>
-          <w:color w:val="000000" w:themeColor="text1"/>
-          <w:sz w:val="24"/>
-          <w:szCs w:val="24"/>
-          <w:lang w:val="en-US"/>
-        </w:rPr>
-      </w:pPr>
+          <w:i/>
+          <w:iCs/>
+          <w:color w:val="000000" w:themeColor="text1"/>
+          <w:sz w:val="20"/>
+          <w:szCs w:val="20"/>
+          <w:lang w:val="en-US"/>
+        </w:rPr>
+      </w:pPr>
+      <w:r>
+        <w:rPr>
+          <w:rFonts w:ascii="Calibri" w:eastAsia="Calibri" w:hAnsi="Calibri" w:cs="Calibri"/>
+          <w:i/>
+          <w:iCs/>
+          <w:color w:val="000000" w:themeColor="text1"/>
+          <w:sz w:val="20"/>
+          <w:szCs w:val="20"/>
+          <w:lang w:val="en-US"/>
+        </w:rPr>
+        <w:t xml:space="preserve"> </w:t>
+      </w:r>
     </w:p>
     <w:p>
       <w:pPr>
@@ -1649,16 +2167,416 @@
           <w:lang w:val="en-US"/>
         </w:rPr>
       </w:pPr>
-    </w:p>
-    <w:p>
-      <w:pPr>
-        <w:jc w:val="both"/>
-        <w:rPr>
-          <w:sz w:val="24"/>
-          <w:szCs w:val="24"/>
-          <w:lang w:val="en-US"/>
-        </w:rPr>
-      </w:pPr>
+      <w:r>
+        <w:rPr>
+          <w:rFonts w:ascii="Calibri" w:eastAsia="Calibri" w:hAnsi="Calibri" w:cs="Calibri"/>
+          <w:color w:val="000000" w:themeColor="text1"/>
+          <w:sz w:val="24"/>
+          <w:szCs w:val="24"/>
+          <w:lang w:val="en-US"/>
+        </w:rPr>
+        <w:t xml:space="preserve">As we can see, the </w:t>
+      </w:r>
+      <w:r>
+        <w:rPr>
+          <w:rFonts w:ascii="Calibri" w:eastAsia="Calibri" w:hAnsi="Calibri" w:cs="Calibri"/>
+          <w:color w:val="000000" w:themeColor="text1"/>
+          <w:sz w:val="24"/>
+          <w:szCs w:val="24"/>
+          <w:lang w:val="en-US"/>
+        </w:rPr>
+        <w:t>density</w:t>
+      </w:r>
+      <w:r>
+        <w:rPr>
+          <w:rFonts w:ascii="Calibri" w:eastAsia="Calibri" w:hAnsi="Calibri" w:cs="Calibri"/>
+          <w:color w:val="000000" w:themeColor="text1"/>
+          <w:sz w:val="24"/>
+          <w:szCs w:val="24"/>
+          <w:lang w:val="en-US"/>
+        </w:rPr>
+        <w:t xml:space="preserve"> of the </w:t>
+      </w:r>
+      <w:r>
+        <w:rPr>
+          <w:rFonts w:ascii="Calibri" w:eastAsia="Calibri" w:hAnsi="Calibri" w:cs="Calibri"/>
+          <w:color w:val="000000" w:themeColor="text1"/>
+          <w:sz w:val="24"/>
+          <w:szCs w:val="24"/>
+          <w:lang w:val="en-US"/>
+        </w:rPr>
+        <w:t>G</w:t>
+      </w:r>
+      <w:r>
+        <w:rPr>
+          <w:rFonts w:ascii="Calibri" w:eastAsia="Calibri" w:hAnsi="Calibri" w:cs="Calibri"/>
+          <w:color w:val="000000" w:themeColor="text1"/>
+          <w:sz w:val="24"/>
+          <w:szCs w:val="24"/>
+          <w:lang w:val="en-US"/>
+        </w:rPr>
+        <w:t>erman corpus is much higher</w:t>
+      </w:r>
+      <w:r>
+        <w:rPr>
+          <w:rFonts w:ascii="Calibri" w:eastAsia="Calibri" w:hAnsi="Calibri" w:cs="Calibri"/>
+          <w:color w:val="000000" w:themeColor="text1"/>
+          <w:sz w:val="24"/>
+          <w:szCs w:val="24"/>
+          <w:lang w:val="en-US"/>
+        </w:rPr>
+        <w:t xml:space="preserve"> overall</w:t>
+      </w:r>
+      <w:r>
+        <w:rPr>
+          <w:rFonts w:ascii="Calibri" w:eastAsia="Calibri" w:hAnsi="Calibri" w:cs="Calibri"/>
+          <w:color w:val="000000" w:themeColor="text1"/>
+          <w:sz w:val="24"/>
+          <w:szCs w:val="24"/>
+          <w:lang w:val="en-US"/>
+        </w:rPr>
+        <w:t xml:space="preserve">. It </w:t>
+      </w:r>
+      <w:r>
+        <w:rPr>
+          <w:rFonts w:ascii="Calibri" w:eastAsia="Calibri" w:hAnsi="Calibri" w:cs="Calibri"/>
+          <w:color w:val="000000" w:themeColor="text1"/>
+          <w:sz w:val="24"/>
+          <w:szCs w:val="24"/>
+          <w:lang w:val="en-US"/>
+        </w:rPr>
+        <w:t>offers</w:t>
+      </w:r>
+      <w:r>
+        <w:rPr>
+          <w:rFonts w:ascii="Calibri" w:eastAsia="Calibri" w:hAnsi="Calibri" w:cs="Calibri"/>
+          <w:color w:val="000000" w:themeColor="text1"/>
+          <w:sz w:val="24"/>
+          <w:szCs w:val="24"/>
+          <w:lang w:val="en-US"/>
+        </w:rPr>
+        <w:t xml:space="preserve"> </w:t>
+      </w:r>
+      <w:r>
+        <w:rPr>
+          <w:rFonts w:ascii="Calibri" w:eastAsia="Calibri" w:hAnsi="Calibri" w:cs="Calibri"/>
+          <w:color w:val="000000" w:themeColor="text1"/>
+          <w:sz w:val="24"/>
+          <w:szCs w:val="24"/>
+          <w:lang w:val="en-US"/>
+        </w:rPr>
+        <w:t xml:space="preserve">no information however </w:t>
+      </w:r>
+      <w:r>
+        <w:rPr>
+          <w:rFonts w:ascii="Calibri" w:eastAsia="Calibri" w:hAnsi="Calibri" w:cs="Calibri"/>
+          <w:color w:val="000000" w:themeColor="text1"/>
+          <w:sz w:val="24"/>
+          <w:szCs w:val="24"/>
+          <w:lang w:val="en-US"/>
+        </w:rPr>
+        <w:t xml:space="preserve">about the time </w:t>
+      </w:r>
+      <w:r>
+        <w:rPr>
+          <w:rFonts w:ascii="Calibri" w:eastAsia="Calibri" w:hAnsi="Calibri" w:cs="Calibri"/>
+          <w:color w:val="000000" w:themeColor="text1"/>
+          <w:sz w:val="24"/>
+          <w:szCs w:val="24"/>
+          <w:lang w:val="en-US"/>
+        </w:rPr>
+        <w:t>before 1650</w:t>
+      </w:r>
+      <w:r>
+        <w:rPr>
+          <w:rFonts w:ascii="Calibri" w:eastAsia="Calibri" w:hAnsi="Calibri" w:cs="Calibri"/>
+          <w:color w:val="000000" w:themeColor="text1"/>
+          <w:sz w:val="24"/>
+          <w:szCs w:val="24"/>
+          <w:lang w:val="en-US"/>
+        </w:rPr>
+        <w:t>,</w:t>
+      </w:r>
+      <w:r>
+        <w:rPr>
+          <w:rFonts w:ascii="Calibri" w:eastAsia="Calibri" w:hAnsi="Calibri" w:cs="Calibri"/>
+          <w:color w:val="000000" w:themeColor="text1"/>
+          <w:sz w:val="24"/>
+          <w:szCs w:val="24"/>
+          <w:lang w:val="en-US"/>
+        </w:rPr>
+        <w:t xml:space="preserve"> and </w:t>
+      </w:r>
+      <w:r>
+        <w:rPr>
+          <w:rFonts w:ascii="Calibri" w:eastAsia="Calibri" w:hAnsi="Calibri" w:cs="Calibri"/>
+          <w:color w:val="000000" w:themeColor="text1"/>
+          <w:sz w:val="24"/>
+          <w:szCs w:val="24"/>
+          <w:lang w:val="en-US"/>
+        </w:rPr>
+        <w:t xml:space="preserve">for the time </w:t>
+      </w:r>
+      <w:r>
+        <w:rPr>
+          <w:rFonts w:ascii="Calibri" w:eastAsia="Calibri" w:hAnsi="Calibri" w:cs="Calibri"/>
+          <w:color w:val="000000" w:themeColor="text1"/>
+          <w:sz w:val="24"/>
+          <w:szCs w:val="24"/>
+          <w:lang w:val="en-US"/>
+        </w:rPr>
+        <w:t>prior to</w:t>
+      </w:r>
+      <w:r>
+        <w:rPr>
+          <w:rFonts w:ascii="Calibri" w:eastAsia="Calibri" w:hAnsi="Calibri" w:cs="Calibri"/>
+          <w:color w:val="000000" w:themeColor="text1"/>
+          <w:sz w:val="24"/>
+          <w:szCs w:val="24"/>
+          <w:lang w:val="en-US"/>
+        </w:rPr>
+        <w:t xml:space="preserve"> 1740</w:t>
+      </w:r>
+      <w:r>
+        <w:rPr>
+          <w:rFonts w:ascii="Calibri" w:eastAsia="Calibri" w:hAnsi="Calibri" w:cs="Calibri"/>
+          <w:color w:val="000000" w:themeColor="text1"/>
+          <w:sz w:val="24"/>
+          <w:szCs w:val="24"/>
+          <w:lang w:val="en-US"/>
+        </w:rPr>
+        <w:t xml:space="preserve"> it features only plays by a single author</w:t>
+      </w:r>
+      <w:r>
+        <w:rPr>
+          <w:rFonts w:ascii="Calibri" w:eastAsia="Calibri" w:hAnsi="Calibri" w:cs="Calibri"/>
+          <w:color w:val="000000" w:themeColor="text1"/>
+          <w:sz w:val="24"/>
+          <w:szCs w:val="24"/>
+          <w:lang w:val="en-US"/>
+        </w:rPr>
+        <w:t>, Andreas Gryphius</w:t>
+      </w:r>
+      <w:r>
+        <w:rPr>
+          <w:rFonts w:ascii="Calibri" w:eastAsia="Calibri" w:hAnsi="Calibri" w:cs="Calibri"/>
+          <w:color w:val="000000" w:themeColor="text1"/>
+          <w:sz w:val="24"/>
+          <w:szCs w:val="24"/>
+          <w:lang w:val="en-US"/>
+        </w:rPr>
+        <w:t xml:space="preserve">. </w:t>
+      </w:r>
+      <w:r>
+        <w:rPr>
+          <w:rFonts w:ascii="Calibri" w:eastAsia="Calibri" w:hAnsi="Calibri" w:cs="Calibri"/>
+          <w:color w:val="000000" w:themeColor="text1"/>
+          <w:sz w:val="24"/>
+          <w:szCs w:val="24"/>
+          <w:lang w:val="en-US"/>
+        </w:rPr>
+        <w:t xml:space="preserve">The Italian corpus </w:t>
+      </w:r>
+      <w:r>
+        <w:rPr>
+          <w:rFonts w:ascii="Calibri" w:eastAsia="Calibri" w:hAnsi="Calibri" w:cs="Calibri"/>
+          <w:color w:val="000000" w:themeColor="text1"/>
+          <w:sz w:val="24"/>
+          <w:szCs w:val="24"/>
+          <w:lang w:val="en-US"/>
+        </w:rPr>
+        <w:t xml:space="preserve">is imbalanced as well, </w:t>
+      </w:r>
+      <w:r>
+        <w:rPr>
+          <w:rFonts w:ascii="Calibri" w:eastAsia="Calibri" w:hAnsi="Calibri" w:cs="Calibri"/>
+          <w:color w:val="000000" w:themeColor="text1"/>
+          <w:sz w:val="24"/>
+          <w:szCs w:val="24"/>
+          <w:lang w:val="en-US"/>
+        </w:rPr>
+        <w:t xml:space="preserve">since it is heavily skewed towards the </w:t>
+      </w:r>
+      <w:r>
+        <w:rPr>
+          <w:rFonts w:ascii="Calibri" w:eastAsia="Calibri" w:hAnsi="Calibri" w:cs="Calibri"/>
+          <w:color w:val="000000" w:themeColor="text1"/>
+          <w:sz w:val="24"/>
+          <w:szCs w:val="24"/>
+          <w:lang w:val="en-US"/>
+        </w:rPr>
+        <w:t>period around 1500 (</w:t>
+      </w:r>
+      <w:r>
+        <w:rPr>
+          <w:rFonts w:ascii="Calibri" w:eastAsia="Calibri" w:hAnsi="Calibri" w:cs="Calibri"/>
+          <w:color w:val="000000" w:themeColor="text1"/>
+          <w:sz w:val="24"/>
+          <w:szCs w:val="24"/>
+          <w:lang w:val="en-US"/>
+        </w:rPr>
+        <w:t>Renaissance</w:t>
+      </w:r>
+      <w:r>
+        <w:rPr>
+          <w:rFonts w:ascii="Calibri" w:eastAsia="Calibri" w:hAnsi="Calibri" w:cs="Calibri"/>
+          <w:color w:val="000000" w:themeColor="text1"/>
+          <w:sz w:val="24"/>
+          <w:szCs w:val="24"/>
+          <w:lang w:val="en-US"/>
+        </w:rPr>
+        <w:t>)</w:t>
+      </w:r>
+      <w:r>
+        <w:rPr>
+          <w:rFonts w:ascii="Calibri" w:eastAsia="Calibri" w:hAnsi="Calibri" w:cs="Calibri"/>
+          <w:color w:val="000000" w:themeColor="text1"/>
+          <w:sz w:val="24"/>
+          <w:szCs w:val="24"/>
+          <w:lang w:val="en-US"/>
+        </w:rPr>
+        <w:t xml:space="preserve">, the mid </w:t>
+      </w:r>
+      <w:r>
+        <w:rPr>
+          <w:rFonts w:ascii="Calibri" w:eastAsia="Calibri" w:hAnsi="Calibri" w:cs="Calibri"/>
+          <w:color w:val="000000" w:themeColor="text1"/>
+          <w:sz w:val="24"/>
+          <w:szCs w:val="24"/>
+          <w:lang w:val="en-US"/>
+        </w:rPr>
+        <w:t>1700s</w:t>
+      </w:r>
+      <w:r>
+        <w:rPr>
+          <w:rFonts w:ascii="Calibri" w:eastAsia="Calibri" w:hAnsi="Calibri" w:cs="Calibri"/>
+          <w:color w:val="000000" w:themeColor="text1"/>
+          <w:sz w:val="24"/>
+          <w:szCs w:val="24"/>
+          <w:lang w:val="en-US"/>
+        </w:rPr>
+        <w:t xml:space="preserve"> a</w:t>
+      </w:r>
+      <w:r>
+        <w:rPr>
+          <w:rFonts w:ascii="Calibri" w:eastAsia="Calibri" w:hAnsi="Calibri" w:cs="Calibri"/>
+          <w:color w:val="000000" w:themeColor="text1"/>
+          <w:sz w:val="24"/>
+          <w:szCs w:val="24"/>
+          <w:lang w:val="en-US"/>
+        </w:rPr>
+        <w:t>nd around the year 1800</w:t>
+      </w:r>
+      <w:r>
+        <w:rPr>
+          <w:rFonts w:ascii="Calibri" w:eastAsia="Calibri" w:hAnsi="Calibri" w:cs="Calibri"/>
+          <w:color w:val="000000" w:themeColor="text1"/>
+          <w:sz w:val="24"/>
+          <w:szCs w:val="24"/>
+          <w:lang w:val="en-US"/>
+        </w:rPr>
+        <w:t>.</w:t>
+      </w:r>
+      <w:r>
+        <w:rPr>
+          <w:rFonts w:ascii="Calibri" w:eastAsia="Calibri" w:hAnsi="Calibri" w:cs="Calibri"/>
+          <w:color w:val="000000" w:themeColor="text1"/>
+          <w:sz w:val="24"/>
+          <w:szCs w:val="24"/>
+          <w:lang w:val="en-US"/>
+        </w:rPr>
+        <w:t xml:space="preserve"> </w:t>
+      </w:r>
+      <w:r>
+        <w:rPr>
+          <w:rFonts w:ascii="Calibri" w:eastAsia="Calibri" w:hAnsi="Calibri" w:cs="Calibri"/>
+          <w:color w:val="000000" w:themeColor="text1"/>
+          <w:sz w:val="24"/>
+          <w:szCs w:val="24"/>
+          <w:lang w:val="en-US"/>
+        </w:rPr>
+        <w:t xml:space="preserve">Past the early 1800s, only one </w:t>
+      </w:r>
+      <w:r>
+        <w:rPr>
+          <w:rFonts w:ascii="Calibri" w:eastAsia="Calibri" w:hAnsi="Calibri" w:cs="Calibri"/>
+          <w:color w:val="000000" w:themeColor="text1"/>
+          <w:sz w:val="24"/>
+          <w:szCs w:val="24"/>
+          <w:lang w:val="en-US"/>
+        </w:rPr>
+        <w:t>play</w:t>
+      </w:r>
+      <w:r>
+        <w:rPr>
+          <w:rFonts w:ascii="Calibri" w:eastAsia="Calibri" w:hAnsi="Calibri" w:cs="Calibri"/>
+          <w:color w:val="000000" w:themeColor="text1"/>
+          <w:sz w:val="24"/>
+          <w:szCs w:val="24"/>
+          <w:lang w:val="en-US"/>
+        </w:rPr>
+        <w:t xml:space="preserve"> is present </w:t>
+      </w:r>
+      <w:r>
+        <w:rPr>
+          <w:rFonts w:ascii="Calibri" w:eastAsia="Calibri" w:hAnsi="Calibri" w:cs="Calibri"/>
+          <w:color w:val="000000" w:themeColor="text1"/>
+          <w:sz w:val="24"/>
+          <w:szCs w:val="24"/>
+          <w:lang w:val="en-US"/>
+        </w:rPr>
+        <w:t>(‘Paola da Buti</w:t>
+      </w:r>
+      <w:r>
+        <w:rPr>
+          <w:rFonts w:ascii="Calibri" w:eastAsia="Calibri" w:hAnsi="Calibri" w:cs="Calibri"/>
+          <w:color w:val="000000" w:themeColor="text1"/>
+          <w:sz w:val="24"/>
+          <w:szCs w:val="24"/>
+          <w:lang w:val="en-US"/>
+        </w:rPr>
+        <w:t>’</w:t>
+      </w:r>
+      <w:r>
+        <w:rPr>
+          <w:rFonts w:ascii="Calibri" w:eastAsia="Calibri" w:hAnsi="Calibri" w:cs="Calibri"/>
+          <w:color w:val="000000" w:themeColor="text1"/>
+          <w:sz w:val="24"/>
+          <w:szCs w:val="24"/>
+          <w:lang w:val="en-US"/>
+        </w:rPr>
+        <w:t xml:space="preserve"> by Livio Cosci</w:t>
+      </w:r>
+      <w:r>
+        <w:rPr>
+          <w:rFonts w:ascii="Calibri" w:eastAsia="Calibri" w:hAnsi="Calibri" w:cs="Calibri"/>
+          <w:color w:val="000000" w:themeColor="text1"/>
+          <w:sz w:val="24"/>
+          <w:szCs w:val="24"/>
+          <w:lang w:val="en-US"/>
+        </w:rPr>
+        <w:t xml:space="preserve">, </w:t>
+      </w:r>
+      <w:r>
+        <w:rPr>
+          <w:rFonts w:ascii="Calibri" w:eastAsia="Calibri" w:hAnsi="Calibri" w:cs="Calibri"/>
+          <w:color w:val="000000" w:themeColor="text1"/>
+          <w:sz w:val="24"/>
+          <w:szCs w:val="24"/>
+          <w:lang w:val="en-US"/>
+        </w:rPr>
+        <w:t>1933</w:t>
+      </w:r>
+      <w:r>
+        <w:rPr>
+          <w:rFonts w:ascii="Calibri" w:eastAsia="Calibri" w:hAnsi="Calibri" w:cs="Calibri"/>
+          <w:color w:val="000000" w:themeColor="text1"/>
+          <w:sz w:val="24"/>
+          <w:szCs w:val="24"/>
+          <w:lang w:val="en-US"/>
+        </w:rPr>
+        <w:t>).</w:t>
+      </w:r>
     </w:p>
     <w:p>
       <w:pPr>
@@ -1666,356 +2584,760 @@
         <w:jc w:val="both"/>
         <w:rPr>
           <w:rFonts w:ascii="Calibri" w:eastAsia="Calibri" w:hAnsi="Calibri" w:cs="Calibri"/>
-          <w:sz w:val="24"/>
-          <w:szCs w:val="24"/>
-          <w:lang w:val="en-US"/>
-        </w:rPr>
-      </w:pPr>
-    </w:p>
-    <w:p>
-      <w:pPr>
-        <w:spacing w:line="257" w:lineRule="auto"/>
-        <w:jc w:val="both"/>
-        <w:rPr>
-          <w:lang w:val="en-US"/>
-        </w:rPr>
-      </w:pPr>
-    </w:p>
-    <w:p>
-      <w:pPr>
-        <w:spacing w:line="257" w:lineRule="auto"/>
-        <w:jc w:val="both"/>
-        <w:rPr>
-          <w:lang w:val="en-US"/>
-        </w:rPr>
-      </w:pPr>
-      <w:r>
-        <w:rPr>
-          <w:rFonts w:ascii="Calibri" w:eastAsia="Calibri" w:hAnsi="Calibri" w:cs="Calibri"/>
+          <w:color w:val="000000" w:themeColor="text1"/>
+          <w:sz w:val="24"/>
+          <w:szCs w:val="24"/>
+          <w:lang w:val="en-US"/>
+        </w:rPr>
+      </w:pPr>
+      <w:r>
+        <w:rPr>
+          <w:rFonts w:ascii="Calibri" w:eastAsia="Calibri" w:hAnsi="Calibri" w:cs="Calibri"/>
+          <w:color w:val="000000" w:themeColor="text1"/>
+          <w:sz w:val="24"/>
+          <w:szCs w:val="24"/>
+          <w:lang w:val="en-US"/>
+        </w:rPr>
+        <w:t xml:space="preserve">Another imbalance </w:t>
+      </w:r>
+      <w:r>
+        <w:rPr>
+          <w:rFonts w:ascii="Calibri" w:eastAsia="Calibri" w:hAnsi="Calibri" w:cs="Calibri"/>
+          <w:color w:val="000000" w:themeColor="text1"/>
+          <w:sz w:val="24"/>
+          <w:szCs w:val="24"/>
+          <w:lang w:val="en-US"/>
+        </w:rPr>
+        <w:t>comes into play when</w:t>
+      </w:r>
+      <w:r>
+        <w:rPr>
+          <w:rFonts w:ascii="Calibri" w:eastAsia="Calibri" w:hAnsi="Calibri" w:cs="Calibri"/>
+          <w:color w:val="000000" w:themeColor="text1"/>
+          <w:sz w:val="24"/>
+          <w:szCs w:val="24"/>
+          <w:lang w:val="en-US"/>
+        </w:rPr>
+        <w:t xml:space="preserve"> we</w:t>
+      </w:r>
+      <w:r>
+        <w:rPr>
+          <w:rFonts w:ascii="Calibri" w:eastAsia="Calibri" w:hAnsi="Calibri" w:cs="Calibri"/>
+          <w:color w:val="000000" w:themeColor="text1"/>
+          <w:sz w:val="24"/>
+          <w:szCs w:val="24"/>
           <w:lang w:val="en-US"/>
         </w:rPr>
         <w:t xml:space="preserve"> </w:t>
       </w:r>
-    </w:p>
-    <w:p>
-      <w:pPr>
-        <w:pStyle w:val="ListParagraph"/>
-        <w:numPr>
-          <w:ilvl w:val="0"/>
-          <w:numId w:val="31"/>
-        </w:numPr>
-        <w:rPr>
-          <w:rFonts w:eastAsiaTheme="minorEastAsia"/>
-          <w:lang w:val="en-US"/>
-        </w:rPr>
-      </w:pPr>
-      <w:r>
-        <w:rPr>
-          <w:rFonts w:ascii="Calibri" w:eastAsia="Calibri" w:hAnsi="Calibri" w:cs="Calibri"/>
-          <w:lang w:val="en-US"/>
-        </w:rPr>
-        <w:t>Limitations of corpora</w:t>
-      </w:r>
-    </w:p>
-    <w:p>
-      <w:pPr>
-        <w:pStyle w:val="ListParagraph"/>
-        <w:numPr>
-          <w:ilvl w:val="0"/>
-          <w:numId w:val="31"/>
-        </w:numPr>
-        <w:rPr>
-          <w:rFonts w:eastAsiaTheme="minorEastAsia"/>
-          <w:lang w:val="en-US"/>
-        </w:rPr>
-      </w:pPr>
-      <w:r>
-        <w:rPr>
-          <w:rFonts w:ascii="Calibri" w:eastAsia="Calibri" w:hAnsi="Calibri" w:cs="Calibri"/>
-          <w:lang w:val="en-US"/>
-        </w:rPr>
-        <w:t>Maybe meatadata plo</w:t>
-      </w:r>
-      <w:r>
-        <w:rPr>
-          <w:rFonts w:ascii="Calibri" w:eastAsia="Calibri" w:hAnsi="Calibri" w:cs="Calibri"/>
-          <w:lang w:val="en-US"/>
-        </w:rPr>
-        <w:t xml:space="preserve">t </w:t>
-      </w:r>
-      <w:r>
-        <w:rPr>
-          <w:rFonts w:ascii="Calibri" w:eastAsia="Calibri" w:hAnsi="Calibri" w:cs="Calibri"/>
-          <w:lang w:val="en-US"/>
-        </w:rPr>
-        <w:t>(</w:t>
-      </w:r>
-      <w:r>
-        <w:rPr>
-          <w:rFonts w:ascii="Calibri" w:eastAsia="Calibri" w:hAnsi="Calibri" w:cs="Calibri"/>
-          <w:lang w:val="en-US"/>
-        </w:rPr>
-        <w:t>plays over time)</w:t>
-      </w:r>
-    </w:p>
-    <w:p>
-      <w:pPr>
-        <w:rPr>
-          <w:rFonts w:eastAsiaTheme="minorEastAsia"/>
-          <w:lang w:val="en-US"/>
-        </w:rPr>
-      </w:pPr>
-    </w:p>
-    <w:p>
-      <w:pPr>
-        <w:pStyle w:val="ListParagraph"/>
-        <w:numPr>
-          <w:ilvl w:val="0"/>
-          <w:numId w:val="31"/>
-        </w:numPr>
-        <w:rPr>
-          <w:rFonts w:eastAsiaTheme="minorEastAsia"/>
-          <w:lang w:val="en-US"/>
-        </w:rPr>
-      </w:pPr>
-      <w:r>
-        <w:rPr>
-          <w:rFonts w:ascii="Calibri" w:eastAsia="Calibri" w:hAnsi="Calibri" w:cs="Calibri"/>
-          <w:lang w:val="en-US"/>
-        </w:rPr>
-        <w:t>Generally what is available as metadata, what did we choose and why</w:t>
-      </w:r>
-      <w:r>
-        <w:rPr>
-          <w:rFonts w:ascii="Calibri" w:eastAsia="Calibri" w:hAnsi="Calibri" w:cs="Calibri"/>
-          <w:lang w:val="en-US"/>
-        </w:rPr>
-        <w:t xml:space="preserve"> (Fabian in feature selection)</w:t>
-      </w:r>
-    </w:p>
-    <w:p>
-      <w:pPr>
-        <w:spacing w:line="257" w:lineRule="auto"/>
-        <w:jc w:val="both"/>
-        <w:rPr>
-          <w:lang w:val="en-US"/>
-        </w:rPr>
-      </w:pPr>
-    </w:p>
-    <w:p>
-      <w:pPr>
-        <w:spacing w:line="257" w:lineRule="auto"/>
-        <w:jc w:val="both"/>
-        <w:rPr>
-          <w:lang w:val="en-US"/>
-        </w:rPr>
-      </w:pPr>
-      <w:r>
-        <w:rPr>
-          <w:rFonts w:ascii="Calibri" w:eastAsia="Calibri" w:hAnsi="Calibri" w:cs="Calibri"/>
-          <w:lang w:val="en-US"/>
-        </w:rPr>
-        <w:t xml:space="preserve"> </w:t>
-      </w:r>
-    </w:p>
-    <w:p>
-      <w:pPr>
-        <w:spacing w:line="257" w:lineRule="auto"/>
-        <w:jc w:val="both"/>
-        <w:rPr>
-          <w:lang w:val="en-US"/>
-        </w:rPr>
-      </w:pPr>
-      <w:r>
-        <w:rPr>
-          <w:rFonts w:ascii="Calibri" w:eastAsia="Calibri" w:hAnsi="Calibri" w:cs="Calibri"/>
-          <w:lang w:val="en-US"/>
-        </w:rPr>
-        <w:t>TO-DO Richard: correct intro in some details (notes), write visualization part (if needed; certainly keep short)</w:t>
-      </w:r>
-    </w:p>
-    <w:p>
-      <w:pPr>
-        <w:rPr>
-          <w:lang w:val="en-US"/>
-        </w:rPr>
-      </w:pPr>
-      <w:r>
-        <w:rPr>
-          <w:lang w:val="en-US"/>
-        </w:rPr>
-        <w:br/>
-      </w:r>
-      <w:r>
-        <w:rPr>
-          <w:lang w:val="en-US"/>
-        </w:rPr>
-        <w:br/>
-      </w:r>
-    </w:p>
-    <w:p>
-      <w:pPr>
-        <w:rPr>
-          <w:lang w:val="en-US"/>
-        </w:rPr>
-      </w:pPr>
-    </w:p>
-    <w:p>
-      <w:pPr>
-        <w:rPr>
-          <w:lang w:val="en-US"/>
-        </w:rPr>
-      </w:pPr>
-    </w:p>
-    <w:p>
-      <w:pPr>
-        <w:rPr>
-          <w:lang w:val="en-US"/>
-        </w:rPr>
-      </w:pPr>
-    </w:p>
-    <w:p>
-      <w:pPr>
-        <w:rPr>
-          <w:lang w:val="en-US"/>
-        </w:rPr>
-      </w:pPr>
-    </w:p>
-    <w:p>
-      <w:pPr>
-        <w:rPr>
-          <w:lang w:val="en-US"/>
-        </w:rPr>
-      </w:pPr>
-    </w:p>
-    <w:p>
-      <w:pPr>
-        <w:rPr>
-          <w:lang w:val="en-US"/>
-        </w:rPr>
-      </w:pPr>
-    </w:p>
-    <w:p>
-      <w:pPr>
-        <w:rPr>
-          <w:lang w:val="en-US"/>
-        </w:rPr>
-      </w:pPr>
-    </w:p>
-    <w:p>
-      <w:pPr>
-        <w:rPr>
-          <w:lang w:val="en-US"/>
-        </w:rPr>
-      </w:pPr>
-    </w:p>
-    <w:p>
-      <w:pPr>
-        <w:rPr>
-          <w:lang w:val="en-US"/>
-        </w:rPr>
-      </w:pPr>
-    </w:p>
-    <w:p>
-      <w:pPr>
-        <w:rPr>
-          <w:lang w:val="en-US"/>
-        </w:rPr>
-      </w:pPr>
-    </w:p>
-    <w:p>
-      <w:pPr>
-        <w:rPr>
-          <w:lang w:val="en-US"/>
-        </w:rPr>
-      </w:pPr>
-    </w:p>
-    <w:p>
-      <w:pPr>
-        <w:rPr>
-          <w:lang w:val="en-US"/>
-        </w:rPr>
-      </w:pPr>
-    </w:p>
-    <w:p>
-      <w:pPr>
-        <w:rPr>
-          <w:lang w:val="en-US"/>
-        </w:rPr>
-      </w:pPr>
-    </w:p>
-    <w:p>
-      <w:pPr>
-        <w:rPr>
-          <w:lang w:val="en-US"/>
-        </w:rPr>
-      </w:pPr>
-    </w:p>
-    <w:p>
-      <w:pPr>
-        <w:rPr>
-          <w:lang w:val="en-US"/>
-        </w:rPr>
-      </w:pPr>
-    </w:p>
-    <w:p>
-      <w:pPr>
-        <w:rPr>
-          <w:lang w:val="en-US"/>
-        </w:rPr>
-      </w:pPr>
-    </w:p>
-    <w:p>
-      <w:pPr>
-        <w:rPr>
-          <w:lang w:val="en-US"/>
-        </w:rPr>
-      </w:pPr>
-    </w:p>
-    <w:p>
-      <w:pPr>
+      <w:r>
+        <w:rPr>
+          <w:rFonts w:ascii="Calibri" w:eastAsia="Calibri" w:hAnsi="Calibri" w:cs="Calibri"/>
+          <w:color w:val="000000" w:themeColor="text1"/>
+          <w:sz w:val="24"/>
+          <w:szCs w:val="24"/>
+          <w:lang w:val="en-US"/>
+        </w:rPr>
+        <w:t xml:space="preserve">enquire about the distribution </w:t>
+      </w:r>
+      <w:r>
+        <w:rPr>
+          <w:rFonts w:ascii="Calibri" w:eastAsia="Calibri" w:hAnsi="Calibri" w:cs="Calibri"/>
+          <w:color w:val="000000" w:themeColor="text1"/>
+          <w:sz w:val="24"/>
+          <w:szCs w:val="24"/>
+          <w:lang w:val="en-US"/>
+        </w:rPr>
+        <w:t xml:space="preserve">of </w:t>
+      </w:r>
+      <w:r>
+        <w:rPr>
+          <w:rFonts w:ascii="Calibri" w:eastAsia="Calibri" w:hAnsi="Calibri" w:cs="Calibri"/>
+          <w:color w:val="000000" w:themeColor="text1"/>
+          <w:sz w:val="24"/>
+          <w:szCs w:val="24"/>
+          <w:lang w:val="en-US"/>
+        </w:rPr>
+        <w:t>authors in th</w:t>
+      </w:r>
+      <w:r>
+        <w:rPr>
+          <w:rFonts w:ascii="Calibri" w:eastAsia="Calibri" w:hAnsi="Calibri" w:cs="Calibri"/>
+          <w:color w:val="000000" w:themeColor="text1"/>
+          <w:sz w:val="24"/>
+          <w:szCs w:val="24"/>
+          <w:lang w:val="en-US"/>
+        </w:rPr>
+        <w:t xml:space="preserve">e corpora. </w:t>
+      </w:r>
+      <w:r>
+        <w:rPr>
+          <w:rFonts w:ascii="Calibri" w:eastAsia="Calibri" w:hAnsi="Calibri" w:cs="Calibri"/>
+          <w:color w:val="000000" w:themeColor="text1"/>
+          <w:sz w:val="24"/>
+          <w:szCs w:val="24"/>
+          <w:lang w:val="en-US"/>
+        </w:rPr>
+        <w:t xml:space="preserve">As for the German corpus, </w:t>
+      </w:r>
+      <w:r>
+        <w:rPr>
+          <w:rFonts w:ascii="Calibri" w:eastAsia="Calibri" w:hAnsi="Calibri" w:cs="Calibri"/>
+          <w:color w:val="000000" w:themeColor="text1"/>
+          <w:sz w:val="24"/>
+          <w:szCs w:val="24"/>
+          <w:lang w:val="en-US"/>
+        </w:rPr>
+        <w:t xml:space="preserve">the works of </w:t>
+      </w:r>
+      <w:r>
+        <w:rPr>
+          <w:rFonts w:ascii="Calibri" w:eastAsia="Calibri" w:hAnsi="Calibri" w:cs="Calibri"/>
+          <w:color w:val="000000" w:themeColor="text1"/>
+          <w:sz w:val="24"/>
+          <w:szCs w:val="24"/>
+          <w:lang w:val="en-US"/>
+        </w:rPr>
+        <w:t xml:space="preserve">199 unique authors are </w:t>
+      </w:r>
+      <w:r>
+        <w:rPr>
+          <w:rFonts w:ascii="Calibri" w:eastAsia="Calibri" w:hAnsi="Calibri" w:cs="Calibri"/>
+          <w:color w:val="000000" w:themeColor="text1"/>
+          <w:sz w:val="24"/>
+          <w:szCs w:val="24"/>
+          <w:lang w:val="en-US"/>
+        </w:rPr>
+        <w:t>currently included</w:t>
+      </w:r>
+      <w:r>
+        <w:rPr>
+          <w:rFonts w:ascii="Calibri" w:eastAsia="Calibri" w:hAnsi="Calibri" w:cs="Calibri"/>
+          <w:color w:val="000000" w:themeColor="text1"/>
+          <w:sz w:val="24"/>
+          <w:szCs w:val="24"/>
+          <w:lang w:val="en-US"/>
+        </w:rPr>
+        <w:t xml:space="preserve">, which computes an average of </w:t>
+      </w:r>
+      <w:r>
+        <w:rPr>
+          <w:rFonts w:ascii="Calibri" w:eastAsia="Calibri" w:hAnsi="Calibri" w:cs="Calibri"/>
+          <w:color w:val="000000" w:themeColor="text1"/>
+          <w:sz w:val="24"/>
+          <w:szCs w:val="24"/>
+          <w:lang w:val="en-US"/>
+        </w:rPr>
+        <w:t>2,78 plays per author</w:t>
+      </w:r>
+      <w:r>
+        <w:rPr>
+          <w:rFonts w:ascii="Calibri" w:eastAsia="Calibri" w:hAnsi="Calibri" w:cs="Calibri"/>
+          <w:color w:val="000000" w:themeColor="text1"/>
+          <w:sz w:val="24"/>
+          <w:szCs w:val="24"/>
+          <w:lang w:val="en-US"/>
+        </w:rPr>
+        <w:t>.</w:t>
+      </w:r>
+      <w:r>
+        <w:rPr>
+          <w:rFonts w:ascii="Calibri" w:eastAsia="Calibri" w:hAnsi="Calibri" w:cs="Calibri"/>
+          <w:color w:val="000000" w:themeColor="text1"/>
+          <w:sz w:val="24"/>
+          <w:szCs w:val="24"/>
+          <w:lang w:val="en-US"/>
+        </w:rPr>
+        <w:t xml:space="preserve"> That number is quite similar to the </w:t>
+      </w:r>
+      <w:r>
+        <w:rPr>
+          <w:rFonts w:ascii="Calibri" w:eastAsia="Calibri" w:hAnsi="Calibri" w:cs="Calibri"/>
+          <w:color w:val="000000" w:themeColor="text1"/>
+          <w:sz w:val="24"/>
+          <w:szCs w:val="24"/>
+          <w:lang w:val="en-US"/>
+        </w:rPr>
+        <w:t xml:space="preserve">2,83 average plays per author </w:t>
+      </w:r>
+      <w:r>
+        <w:rPr>
+          <w:rFonts w:ascii="Calibri" w:eastAsia="Calibri" w:hAnsi="Calibri" w:cs="Calibri"/>
+          <w:color w:val="000000" w:themeColor="text1"/>
+          <w:sz w:val="24"/>
+          <w:szCs w:val="24"/>
+          <w:lang w:val="en-US"/>
+        </w:rPr>
+        <w:t>for the Italian corpus (</w:t>
+      </w:r>
+      <w:r>
+        <w:rPr>
+          <w:rFonts w:ascii="Calibri" w:eastAsia="Calibri" w:hAnsi="Calibri" w:cs="Calibri"/>
+          <w:color w:val="000000" w:themeColor="text1"/>
+          <w:sz w:val="24"/>
+          <w:szCs w:val="24"/>
+          <w:lang w:val="en-US"/>
+        </w:rPr>
+        <w:t>49 uni</w:t>
+      </w:r>
+      <w:r>
+        <w:rPr>
+          <w:rFonts w:ascii="Calibri" w:eastAsia="Calibri" w:hAnsi="Calibri" w:cs="Calibri"/>
+          <w:color w:val="000000" w:themeColor="text1"/>
+          <w:sz w:val="24"/>
+          <w:szCs w:val="24"/>
+          <w:lang w:val="en-US"/>
+        </w:rPr>
+        <w:t>que authors).</w:t>
+      </w:r>
+      <w:r>
+        <w:rPr>
+          <w:rFonts w:ascii="Calibri" w:eastAsia="Calibri" w:hAnsi="Calibri" w:cs="Calibri"/>
+          <w:color w:val="000000" w:themeColor="text1"/>
+          <w:sz w:val="24"/>
+          <w:szCs w:val="24"/>
+          <w:lang w:val="en-US"/>
+        </w:rPr>
+        <w:t xml:space="preserve"> Both corpora are </w:t>
+      </w:r>
+      <w:r>
+        <w:rPr>
+          <w:rFonts w:ascii="Calibri" w:eastAsia="Calibri" w:hAnsi="Calibri" w:cs="Calibri"/>
+          <w:color w:val="000000" w:themeColor="text1"/>
+          <w:sz w:val="24"/>
+          <w:szCs w:val="24"/>
+          <w:lang w:val="en-US"/>
+        </w:rPr>
+        <w:t xml:space="preserve">skewed towards </w:t>
+      </w:r>
+      <w:r>
+        <w:rPr>
+          <w:rFonts w:ascii="Calibri" w:eastAsia="Calibri" w:hAnsi="Calibri" w:cs="Calibri"/>
+          <w:color w:val="000000" w:themeColor="text1"/>
+          <w:sz w:val="24"/>
+          <w:szCs w:val="24"/>
+          <w:lang w:val="en-US"/>
+        </w:rPr>
+        <w:t xml:space="preserve">a small number of heavily </w:t>
+      </w:r>
+      <w:r>
+        <w:rPr>
+          <w:rFonts w:ascii="Calibri" w:eastAsia="Calibri" w:hAnsi="Calibri" w:cs="Calibri"/>
+          <w:color w:val="000000" w:themeColor="text1"/>
+          <w:sz w:val="24"/>
+          <w:szCs w:val="24"/>
+          <w:lang w:val="en-US"/>
+        </w:rPr>
+        <w:t>represented</w:t>
+      </w:r>
+      <w:r>
+        <w:rPr>
+          <w:rFonts w:ascii="Calibri" w:eastAsia="Calibri" w:hAnsi="Calibri" w:cs="Calibri"/>
+          <w:color w:val="000000" w:themeColor="text1"/>
+          <w:sz w:val="24"/>
+          <w:szCs w:val="24"/>
+          <w:lang w:val="en-US"/>
+        </w:rPr>
+        <w:t xml:space="preserve"> authors</w:t>
+      </w:r>
+      <w:r>
+        <w:rPr>
+          <w:rFonts w:ascii="Calibri" w:eastAsia="Calibri" w:hAnsi="Calibri" w:cs="Calibri"/>
+          <w:color w:val="000000" w:themeColor="text1"/>
+          <w:sz w:val="24"/>
+          <w:szCs w:val="24"/>
+          <w:lang w:val="en-US"/>
+        </w:rPr>
+        <w:t>,</w:t>
+      </w:r>
+      <w:r>
+        <w:rPr>
+          <w:rFonts w:ascii="Calibri" w:eastAsia="Calibri" w:hAnsi="Calibri" w:cs="Calibri"/>
+          <w:color w:val="000000" w:themeColor="text1"/>
+          <w:sz w:val="24"/>
+          <w:szCs w:val="24"/>
+          <w:lang w:val="en-US"/>
+        </w:rPr>
+        <w:t xml:space="preserve"> however. For the German corpus, unsurprisingly, </w:t>
+      </w:r>
+      <w:r>
+        <w:rPr>
+          <w:rFonts w:ascii="Calibri" w:eastAsia="Calibri" w:hAnsi="Calibri" w:cs="Calibri"/>
+          <w:color w:val="000000" w:themeColor="text1"/>
+          <w:sz w:val="24"/>
+          <w:szCs w:val="24"/>
+          <w:lang w:val="en-US"/>
+        </w:rPr>
+        <w:t>Goethe</w:t>
+      </w:r>
+      <w:r>
+        <w:rPr>
+          <w:rFonts w:ascii="Calibri" w:eastAsia="Calibri" w:hAnsi="Calibri" w:cs="Calibri"/>
+          <w:color w:val="000000" w:themeColor="text1"/>
+          <w:sz w:val="24"/>
+          <w:szCs w:val="24"/>
+          <w:lang w:val="en-US"/>
+        </w:rPr>
+        <w:t>’s works are most prominent</w:t>
+      </w:r>
+      <w:r>
+        <w:rPr>
+          <w:rFonts w:ascii="Calibri" w:eastAsia="Calibri" w:hAnsi="Calibri" w:cs="Calibri"/>
+          <w:color w:val="000000" w:themeColor="text1"/>
+          <w:sz w:val="24"/>
+          <w:szCs w:val="24"/>
+          <w:lang w:val="en-US"/>
+        </w:rPr>
+        <w:t xml:space="preserve"> (</w:t>
+      </w:r>
+      <w:r>
+        <w:rPr>
+          <w:rFonts w:ascii="Calibri" w:eastAsia="Calibri" w:hAnsi="Calibri" w:cs="Calibri"/>
+          <w:color w:val="000000" w:themeColor="text1"/>
+          <w:sz w:val="24"/>
+          <w:szCs w:val="24"/>
+          <w:lang w:val="en-US"/>
+        </w:rPr>
+        <w:t>22</w:t>
+      </w:r>
+      <w:r>
+        <w:rPr>
+          <w:rFonts w:ascii="Calibri" w:eastAsia="Calibri" w:hAnsi="Calibri" w:cs="Calibri"/>
+          <w:color w:val="000000" w:themeColor="text1"/>
+          <w:sz w:val="24"/>
+          <w:szCs w:val="24"/>
+          <w:lang w:val="en-US"/>
+        </w:rPr>
+        <w:t xml:space="preserve"> plays</w:t>
+      </w:r>
+      <w:r>
+        <w:rPr>
+          <w:rFonts w:ascii="Calibri" w:eastAsia="Calibri" w:hAnsi="Calibri" w:cs="Calibri"/>
+          <w:color w:val="000000" w:themeColor="text1"/>
+          <w:sz w:val="24"/>
+          <w:szCs w:val="24"/>
+          <w:lang w:val="en-US"/>
+        </w:rPr>
+        <w:t>)</w:t>
+      </w:r>
+      <w:r>
+        <w:rPr>
+          <w:rFonts w:ascii="Calibri" w:eastAsia="Calibri" w:hAnsi="Calibri" w:cs="Calibri"/>
+          <w:color w:val="000000" w:themeColor="text1"/>
+          <w:sz w:val="24"/>
+          <w:szCs w:val="24"/>
+          <w:lang w:val="en-US"/>
+        </w:rPr>
+        <w:t>, followed by Scheer</w:t>
+      </w:r>
+      <w:r>
+        <w:rPr>
+          <w:rFonts w:ascii="Calibri" w:eastAsia="Calibri" w:hAnsi="Calibri" w:cs="Calibri"/>
+          <w:color w:val="000000" w:themeColor="text1"/>
+          <w:sz w:val="24"/>
+          <w:szCs w:val="24"/>
+          <w:lang w:val="en-US"/>
+        </w:rPr>
+        <w:t>bart (20</w:t>
+      </w:r>
+      <w:r>
+        <w:rPr>
+          <w:rFonts w:ascii="Calibri" w:eastAsia="Calibri" w:hAnsi="Calibri" w:cs="Calibri"/>
+          <w:color w:val="000000" w:themeColor="text1"/>
+          <w:sz w:val="24"/>
+          <w:szCs w:val="24"/>
+          <w:lang w:val="en-US"/>
+        </w:rPr>
+        <w:t xml:space="preserve"> plays</w:t>
+      </w:r>
+      <w:r>
+        <w:rPr>
+          <w:rFonts w:ascii="Calibri" w:eastAsia="Calibri" w:hAnsi="Calibri" w:cs="Calibri"/>
+          <w:color w:val="000000" w:themeColor="text1"/>
+          <w:sz w:val="24"/>
+          <w:szCs w:val="24"/>
+          <w:lang w:val="en-US"/>
+        </w:rPr>
+        <w:t>) and Hofmannsthal (17</w:t>
+      </w:r>
+      <w:r>
+        <w:rPr>
+          <w:rFonts w:ascii="Calibri" w:eastAsia="Calibri" w:hAnsi="Calibri" w:cs="Calibri"/>
+          <w:color w:val="000000" w:themeColor="text1"/>
+          <w:sz w:val="24"/>
+          <w:szCs w:val="24"/>
+          <w:lang w:val="en-US"/>
+        </w:rPr>
+        <w:t xml:space="preserve"> plays</w:t>
+      </w:r>
+      <w:r>
+        <w:rPr>
+          <w:rFonts w:ascii="Calibri" w:eastAsia="Calibri" w:hAnsi="Calibri" w:cs="Calibri"/>
+          <w:color w:val="000000" w:themeColor="text1"/>
+          <w:sz w:val="24"/>
+          <w:szCs w:val="24"/>
+          <w:lang w:val="en-US"/>
+        </w:rPr>
+        <w:t xml:space="preserve">). </w:t>
+      </w:r>
+      <w:r>
+        <w:rPr>
+          <w:rFonts w:ascii="Calibri" w:eastAsia="Calibri" w:hAnsi="Calibri" w:cs="Calibri"/>
+          <w:color w:val="000000" w:themeColor="text1"/>
+          <w:sz w:val="24"/>
+          <w:szCs w:val="24"/>
+          <w:lang w:val="en-US"/>
+        </w:rPr>
+        <w:t>Over half the</w:t>
+      </w:r>
+      <w:r>
+        <w:rPr>
+          <w:rFonts w:ascii="Calibri" w:eastAsia="Calibri" w:hAnsi="Calibri" w:cs="Calibri"/>
+          <w:color w:val="000000" w:themeColor="text1"/>
+          <w:sz w:val="24"/>
+          <w:szCs w:val="24"/>
+          <w:lang w:val="en-US"/>
+        </w:rPr>
+        <w:t xml:space="preserve"> authors</w:t>
+      </w:r>
+      <w:r>
+        <w:rPr>
+          <w:rFonts w:ascii="Calibri" w:eastAsia="Calibri" w:hAnsi="Calibri" w:cs="Calibri"/>
+          <w:color w:val="000000" w:themeColor="text1"/>
+          <w:sz w:val="24"/>
+          <w:szCs w:val="24"/>
+          <w:lang w:val="en-US"/>
+        </w:rPr>
+        <w:t xml:space="preserve"> (100)</w:t>
+      </w:r>
+      <w:r>
+        <w:rPr>
+          <w:rFonts w:ascii="Calibri" w:eastAsia="Calibri" w:hAnsi="Calibri" w:cs="Calibri"/>
+          <w:color w:val="000000" w:themeColor="text1"/>
+          <w:sz w:val="24"/>
+          <w:szCs w:val="24"/>
+          <w:lang w:val="en-US"/>
+        </w:rPr>
+        <w:t xml:space="preserve"> are represented by only </w:t>
+      </w:r>
+      <w:r>
+        <w:rPr>
+          <w:rFonts w:ascii="Calibri" w:eastAsia="Calibri" w:hAnsi="Calibri" w:cs="Calibri"/>
+          <w:color w:val="000000" w:themeColor="text1"/>
+          <w:sz w:val="24"/>
+          <w:szCs w:val="24"/>
+          <w:lang w:val="en-US"/>
+        </w:rPr>
+        <w:t>a single play</w:t>
+      </w:r>
+      <w:r>
+        <w:rPr>
+          <w:rFonts w:ascii="Calibri" w:eastAsia="Calibri" w:hAnsi="Calibri" w:cs="Calibri"/>
+          <w:color w:val="000000" w:themeColor="text1"/>
+          <w:sz w:val="24"/>
+          <w:szCs w:val="24"/>
+          <w:lang w:val="en-US"/>
+        </w:rPr>
+        <w:t>. The</w:t>
+      </w:r>
+      <w:r>
+        <w:rPr>
+          <w:rFonts w:ascii="Calibri" w:eastAsia="Calibri" w:hAnsi="Calibri" w:cs="Calibri"/>
+          <w:color w:val="000000" w:themeColor="text1"/>
+          <w:sz w:val="24"/>
+          <w:szCs w:val="24"/>
+          <w:lang w:val="en-US"/>
+        </w:rPr>
+        <w:t xml:space="preserve"> Italian corpus follows a similar trend. </w:t>
+      </w:r>
+      <w:r>
+        <w:rPr>
+          <w:rFonts w:ascii="Calibri" w:eastAsia="Calibri" w:hAnsi="Calibri" w:cs="Calibri"/>
+          <w:color w:val="000000" w:themeColor="text1"/>
+          <w:sz w:val="24"/>
+          <w:szCs w:val="24"/>
+          <w:lang w:val="en-US"/>
+        </w:rPr>
+        <w:t xml:space="preserve"> To get </w:t>
+      </w:r>
+      <w:r>
+        <w:rPr>
+          <w:rFonts w:ascii="Calibri" w:eastAsia="Calibri" w:hAnsi="Calibri" w:cs="Calibri"/>
+          <w:color w:val="000000" w:themeColor="text1"/>
+          <w:sz w:val="24"/>
+          <w:szCs w:val="24"/>
+          <w:lang w:val="en-US"/>
+        </w:rPr>
+        <w:t xml:space="preserve">a sense of the most prominently featured </w:t>
+      </w:r>
+      <w:r>
+        <w:rPr>
+          <w:rFonts w:ascii="Calibri" w:eastAsia="Calibri" w:hAnsi="Calibri" w:cs="Calibri"/>
+          <w:color w:val="000000" w:themeColor="text1"/>
+          <w:sz w:val="24"/>
+          <w:szCs w:val="24"/>
+          <w:lang w:val="en-US"/>
+        </w:rPr>
+        <w:t>authors see F</w:t>
+      </w:r>
+      <w:r>
+        <w:rPr>
+          <w:rFonts w:ascii="Calibri" w:eastAsia="Calibri" w:hAnsi="Calibri" w:cs="Calibri"/>
+          <w:color w:val="000000" w:themeColor="text1"/>
+          <w:sz w:val="24"/>
+          <w:szCs w:val="24"/>
+          <w:lang w:val="en-US"/>
+        </w:rPr>
+        <w:t xml:space="preserve">igures 2 and 3, which show the 25 authors with the most plays in their </w:t>
+      </w:r>
+      <w:r>
+        <w:rPr>
+          <w:rFonts w:ascii="Calibri" w:eastAsia="Calibri" w:hAnsi="Calibri" w:cs="Calibri"/>
+          <w:color w:val="000000" w:themeColor="text1"/>
+          <w:sz w:val="24"/>
+          <w:szCs w:val="24"/>
+          <w:lang w:val="en-US"/>
+        </w:rPr>
+        <w:t>respective corpus</w:t>
+      </w:r>
+      <w:r>
+        <w:rPr>
+          <w:rFonts w:ascii="Calibri" w:eastAsia="Calibri" w:hAnsi="Calibri" w:cs="Calibri"/>
+          <w:color w:val="000000" w:themeColor="text1"/>
+          <w:sz w:val="24"/>
+          <w:szCs w:val="24"/>
+          <w:lang w:val="en-US"/>
+        </w:rPr>
+        <w:t>.</w:t>
+      </w:r>
+    </w:p>
+    <w:p>
+      <w:pPr>
+        <w:keepNext/>
         <w:spacing w:line="360" w:lineRule="auto"/>
         <w:jc w:val="both"/>
         <w:rPr>
-          <w:rFonts w:ascii="Calibri" w:eastAsia="Calibri" w:hAnsi="Calibri" w:cs="Calibri"/>
-          <w:color w:val="000000" w:themeColor="text1"/>
-          <w:sz w:val="24"/>
-          <w:szCs w:val="24"/>
-          <w:lang w:val="en-US"/>
-        </w:rPr>
-      </w:pPr>
+          <w:lang w:val="en-US"/>
+        </w:rPr>
+      </w:pPr>
+      <w:r>
+        <w:rPr>
+          <w:rFonts w:ascii="Calibri" w:eastAsia="Calibri" w:hAnsi="Calibri" w:cs="Calibri"/>
+          <w:noProof/>
+          <w:color w:val="000000" w:themeColor="text1"/>
+          <w:sz w:val="24"/>
+          <w:szCs w:val="24"/>
+          <w:lang w:val="en-US"/>
+        </w:rPr>
+        <w:t xml:space="preserve">                 </w:t>
+      </w:r>
+      <w:r>
+        <w:rPr>
+          <w:rFonts w:ascii="Calibri" w:eastAsia="Calibri" w:hAnsi="Calibri" w:cs="Calibri"/>
+          <w:noProof/>
+          <w:color w:val="000000" w:themeColor="text1"/>
+          <w:sz w:val="24"/>
+          <w:szCs w:val="24"/>
+          <w:lang w:val="en-US"/>
+        </w:rPr>
+        <w:drawing>
+          <wp:inline distT="0" distB="0" distL="0" distR="0" wp14:anchorId="57CDB703" wp14:editId="04F53930">
+            <wp:extent cx="4541520" cy="3390900"/>
+            <wp:effectExtent l="0" t="0" r="0" b="0"/>
+            <wp:docPr id="5" name="Picture 5" descr="Chart, bar chart&#10;&#10;Description automatically generated"/>
+            <wp:cNvGraphicFramePr>
+              <a:graphicFrameLocks xmlns:a="http://schemas.openxmlformats.org/drawingml/2006/main" noChangeAspect="1"/>
+            </wp:cNvGraphicFramePr>
+            <a:graphic xmlns:a="http://schemas.openxmlformats.org/drawingml/2006/main">
+              <a:graphicData uri="http://schemas.openxmlformats.org/drawingml/2006/picture">
+                <pic:pic xmlns:pic="http://schemas.openxmlformats.org/drawingml/2006/picture">
+                  <pic:nvPicPr>
+                    <pic:cNvPr id="5" name="Picture 5" descr="Chart, bar chart&#10;&#10;Description automatically generated"/>
+                    <pic:cNvPicPr/>
+                  </pic:nvPicPr>
+                  <pic:blipFill>
+                    <a:blip r:embed="rId10">
+                      <a:extLst>
+                        <a:ext uri="{28A0092B-C50C-407E-A947-70E740481C1C}">
+                          <a14:useLocalDpi xmlns:a14="http://schemas.microsoft.com/office/drawing/2010/main" val="0"/>
+                        </a:ext>
+                      </a:extLst>
+                    </a:blip>
+                    <a:stretch>
+                      <a:fillRect/>
+                    </a:stretch>
+                  </pic:blipFill>
+                  <pic:spPr>
+                    <a:xfrm>
+                      <a:off x="0" y="0"/>
+                      <a:ext cx="4548596" cy="3396183"/>
+                    </a:xfrm>
+                    <a:prstGeom prst="rect">
+                      <a:avLst/>
+                    </a:prstGeom>
+                  </pic:spPr>
+                </pic:pic>
+              </a:graphicData>
+            </a:graphic>
+          </wp:inline>
+        </w:drawing>
+      </w:r>
+    </w:p>
+    <w:p>
+      <w:pPr>
+        <w:pStyle w:val="Caption"/>
+        <w:ind w:firstLine="708"/>
+        <w:jc w:val="both"/>
+        <w:rPr>
+          <w:rFonts w:ascii="Calibri" w:eastAsia="Calibri" w:hAnsi="Calibri" w:cs="Calibri"/>
+          <w:color w:val="000000" w:themeColor="text1"/>
+          <w:sz w:val="20"/>
+          <w:szCs w:val="20"/>
+          <w:lang w:val="en-US"/>
+        </w:rPr>
+      </w:pPr>
+      <w:r>
+        <w:rPr>
+          <w:sz w:val="20"/>
+          <w:szCs w:val="20"/>
+          <w:lang w:val="en-US"/>
+        </w:rPr>
+        <w:t>Figure 2: Number of plays per author, Top 25 (GerDracor)</w:t>
+      </w:r>
     </w:p>
     <w:p>
       <w:pPr>
         <w:spacing w:line="360" w:lineRule="auto"/>
         <w:jc w:val="both"/>
         <w:rPr>
-          <w:lang w:val="en-US"/>
-        </w:rPr>
-      </w:pPr>
-      <w:r>
-        <w:rPr>
-          <w:rFonts w:ascii="Calibri" w:eastAsia="Calibri" w:hAnsi="Calibri" w:cs="Calibri"/>
-          <w:sz w:val="24"/>
-          <w:szCs w:val="24"/>
-          <w:lang w:val="en-US"/>
-        </w:rPr>
-        <w:t>Feature selection (main responsibility Fabian Strobel)</w:t>
-      </w:r>
-    </w:p>
-    <w:p>
-      <w:pPr>
+          <w:rFonts w:ascii="Calibri" w:eastAsia="Calibri" w:hAnsi="Calibri" w:cs="Calibri"/>
+          <w:color w:val="000000" w:themeColor="text1"/>
+          <w:sz w:val="24"/>
+          <w:szCs w:val="24"/>
+          <w:lang w:val="en-US"/>
+        </w:rPr>
+      </w:pPr>
+    </w:p>
+    <w:p>
+      <w:pPr>
+        <w:keepNext/>
         <w:spacing w:line="360" w:lineRule="auto"/>
         <w:jc w:val="both"/>
-        <w:rPr>
-          <w:lang w:val="en-US"/>
-        </w:rPr>
-      </w:pPr>
-      <w:r>
-        <w:rPr>
-          <w:lang w:val="en-US"/>
-        </w:rPr>
-        <w:br/>
+      </w:pPr>
+      <w:r>
+        <w:rPr>
+          <w:rFonts w:ascii="Calibri" w:eastAsia="Calibri" w:hAnsi="Calibri" w:cs="Calibri"/>
+          <w:color w:val="000000" w:themeColor="text1"/>
+          <w:sz w:val="24"/>
+          <w:szCs w:val="24"/>
+          <w:lang w:val="en-US"/>
+        </w:rPr>
+        <w:t xml:space="preserve">                 </w:t>
+      </w:r>
+      <w:r>
+        <w:rPr>
+          <w:rFonts w:ascii="Calibri" w:eastAsia="Calibri" w:hAnsi="Calibri" w:cs="Calibri"/>
+          <w:noProof/>
+          <w:color w:val="000000" w:themeColor="text1"/>
+          <w:sz w:val="24"/>
+          <w:szCs w:val="24"/>
+          <w:lang w:val="en-US"/>
+        </w:rPr>
+        <w:drawing>
+          <wp:inline distT="0" distB="0" distL="0" distR="0" wp14:anchorId="4D48FB58" wp14:editId="49E8589B">
+            <wp:extent cx="4543200" cy="3394800"/>
+            <wp:effectExtent l="0" t="0" r="0" b="0"/>
+            <wp:docPr id="6" name="Picture 6" descr="Chart, histogram&#10;&#10;Description automatically generated"/>
+            <wp:cNvGraphicFramePr>
+              <a:graphicFrameLocks xmlns:a="http://schemas.openxmlformats.org/drawingml/2006/main"/>
+            </wp:cNvGraphicFramePr>
+            <a:graphic xmlns:a="http://schemas.openxmlformats.org/drawingml/2006/main">
+              <a:graphicData uri="http://schemas.openxmlformats.org/drawingml/2006/picture">
+                <pic:pic xmlns:pic="http://schemas.openxmlformats.org/drawingml/2006/picture">
+                  <pic:nvPicPr>
+                    <pic:cNvPr id="6" name="Picture 6" descr="Chart, histogram&#10;&#10;Description automatically generated"/>
+                    <pic:cNvPicPr/>
+                  </pic:nvPicPr>
+                  <pic:blipFill>
+                    <a:blip r:embed="rId11">
+                      <a:extLst>
+                        <a:ext uri="{28A0092B-C50C-407E-A947-70E740481C1C}">
+                          <a14:useLocalDpi xmlns:a14="http://schemas.microsoft.com/office/drawing/2010/main" val="0"/>
+                        </a:ext>
+                      </a:extLst>
+                    </a:blip>
+                    <a:stretch>
+                      <a:fillRect/>
+                    </a:stretch>
+                  </pic:blipFill>
+                  <pic:spPr>
+                    <a:xfrm>
+                      <a:off x="0" y="0"/>
+                      <a:ext cx="4543200" cy="3394800"/>
+                    </a:xfrm>
+                    <a:prstGeom prst="rect">
+                      <a:avLst/>
+                    </a:prstGeom>
+                  </pic:spPr>
+                </pic:pic>
+              </a:graphicData>
+            </a:graphic>
+          </wp:inline>
+        </w:drawing>
+      </w:r>
+    </w:p>
+    <w:p>
+      <w:pPr>
+        <w:pStyle w:val="Caption"/>
+        <w:ind w:firstLine="708"/>
+        <w:jc w:val="both"/>
+        <w:rPr>
+          <w:rFonts w:ascii="Calibri" w:eastAsia="Calibri" w:hAnsi="Calibri" w:cs="Calibri"/>
+          <w:color w:val="000000" w:themeColor="text1"/>
+          <w:sz w:val="20"/>
+          <w:szCs w:val="20"/>
+          <w:lang w:val="en-US"/>
+        </w:rPr>
+      </w:pPr>
+      <w:r>
+        <w:rPr>
+          <w:sz w:val="20"/>
+          <w:szCs w:val="20"/>
+          <w:lang w:val="en-US"/>
+        </w:rPr>
+        <w:t xml:space="preserve">Figure </w:t>
+      </w:r>
+      <w:r>
+        <w:rPr>
+          <w:sz w:val="20"/>
+          <w:szCs w:val="20"/>
+          <w:lang w:val="en-US"/>
+        </w:rPr>
+        <w:t>3</w:t>
+      </w:r>
+      <w:r>
+        <w:rPr>
+          <w:sz w:val="20"/>
+          <w:szCs w:val="20"/>
+          <w:lang w:val="en-US"/>
+        </w:rPr>
+        <w:t>: Number of plays per author, Top 25 (</w:t>
+      </w:r>
+      <w:r>
+        <w:rPr>
+          <w:sz w:val="20"/>
+          <w:szCs w:val="20"/>
+          <w:lang w:val="en-US"/>
+        </w:rPr>
+        <w:t>Ita</w:t>
+      </w:r>
+      <w:r>
+        <w:rPr>
+          <w:sz w:val="20"/>
+          <w:szCs w:val="20"/>
+          <w:lang w:val="en-US"/>
+        </w:rPr>
+        <w:t>Dracor)</w:t>
       </w:r>
     </w:p>
     <w:p>
@@ -2023,17 +3345,22 @@
         <w:spacing w:line="360" w:lineRule="auto"/>
         <w:jc w:val="both"/>
         <w:rPr>
-          <w:lang w:val="en-US"/>
-        </w:rPr>
-      </w:pPr>
-      <w:r>
-        <w:rPr>
-          <w:rFonts w:ascii="Calibri" w:eastAsia="Calibri" w:hAnsi="Calibri" w:cs="Calibri"/>
-          <w:sz w:val="24"/>
-          <w:szCs w:val="24"/>
-          <w:lang w:val="en-US"/>
-        </w:rPr>
-        <w:t>In order to cluster the plays we extract features regarding the metadata and the linguistic qualities of each text.</w:t>
+          <w:rFonts w:ascii="Calibri" w:eastAsia="Calibri" w:hAnsi="Calibri" w:cs="Calibri"/>
+          <w:color w:val="000000" w:themeColor="text1"/>
+          <w:sz w:val="24"/>
+          <w:szCs w:val="24"/>
+          <w:lang w:val="en-US"/>
+        </w:rPr>
+      </w:pPr>
+      <w:r>
+        <w:rPr>
+          <w:rFonts w:ascii="Calibri" w:eastAsia="Calibri" w:hAnsi="Calibri" w:cs="Calibri"/>
+          <w:color w:val="000000" w:themeColor="text1"/>
+          <w:sz w:val="24"/>
+          <w:szCs w:val="24"/>
+          <w:lang w:val="en-US"/>
+        </w:rPr>
+        <w:t xml:space="preserve"> </w:t>
       </w:r>
     </w:p>
     <w:p>
@@ -2041,21 +3368,382 @@
         <w:spacing w:line="360" w:lineRule="auto"/>
         <w:jc w:val="both"/>
         <w:rPr>
-          <w:lang w:val="en-US"/>
-        </w:rPr>
-      </w:pPr>
-      <w:r>
-        <w:rPr>
-          <w:lang w:val="en-US"/>
-        </w:rPr>
-        <w:br/>
-      </w:r>
+          <w:rFonts w:ascii="Calibri" w:eastAsia="Calibri" w:hAnsi="Calibri" w:cs="Calibri"/>
+          <w:color w:val="000000" w:themeColor="text1"/>
+          <w:sz w:val="24"/>
+          <w:szCs w:val="24"/>
+          <w:lang w:val="en-US"/>
+        </w:rPr>
+      </w:pPr>
+      <w:r>
+        <w:rPr>
+          <w:rFonts w:ascii="Calibri" w:eastAsia="Calibri" w:hAnsi="Calibri" w:cs="Calibri"/>
+          <w:color w:val="000000" w:themeColor="text1"/>
+          <w:sz w:val="24"/>
+          <w:szCs w:val="24"/>
+          <w:lang w:val="en-US"/>
+        </w:rPr>
+        <w:t xml:space="preserve">It is important to keep these </w:t>
+      </w:r>
+      <w:r>
+        <w:rPr>
+          <w:rFonts w:ascii="Calibri" w:eastAsia="Calibri" w:hAnsi="Calibri" w:cs="Calibri"/>
+          <w:color w:val="000000" w:themeColor="text1"/>
+          <w:sz w:val="24"/>
+          <w:szCs w:val="24"/>
+          <w:lang w:val="en-US"/>
+        </w:rPr>
+        <w:t xml:space="preserve">things in mind </w:t>
+      </w:r>
+      <w:r>
+        <w:rPr>
+          <w:rFonts w:ascii="Calibri" w:eastAsia="Calibri" w:hAnsi="Calibri" w:cs="Calibri"/>
+          <w:color w:val="000000" w:themeColor="text1"/>
+          <w:sz w:val="24"/>
+          <w:szCs w:val="24"/>
+          <w:lang w:val="en-US"/>
+        </w:rPr>
+        <w:t xml:space="preserve">when </w:t>
+      </w:r>
+      <w:r>
+        <w:rPr>
+          <w:rFonts w:ascii="Calibri" w:eastAsia="Calibri" w:hAnsi="Calibri" w:cs="Calibri"/>
+          <w:color w:val="000000" w:themeColor="text1"/>
+          <w:sz w:val="24"/>
+          <w:szCs w:val="24"/>
+          <w:lang w:val="en-US"/>
+        </w:rPr>
+        <w:t>discuss</w:t>
+      </w:r>
+      <w:r>
+        <w:rPr>
+          <w:rFonts w:ascii="Calibri" w:eastAsia="Calibri" w:hAnsi="Calibri" w:cs="Calibri"/>
+          <w:color w:val="000000" w:themeColor="text1"/>
+          <w:sz w:val="24"/>
+          <w:szCs w:val="24"/>
+          <w:lang w:val="en-US"/>
+        </w:rPr>
+        <w:t xml:space="preserve">ing </w:t>
+      </w:r>
+      <w:r>
+        <w:rPr>
+          <w:rFonts w:ascii="Calibri" w:eastAsia="Calibri" w:hAnsi="Calibri" w:cs="Calibri"/>
+          <w:color w:val="000000" w:themeColor="text1"/>
+          <w:sz w:val="24"/>
+          <w:szCs w:val="24"/>
+          <w:lang w:val="en-US"/>
+        </w:rPr>
+        <w:t xml:space="preserve">and interpreting the </w:t>
+      </w:r>
+      <w:r>
+        <w:rPr>
+          <w:rFonts w:ascii="Calibri" w:eastAsia="Calibri" w:hAnsi="Calibri" w:cs="Calibri"/>
+          <w:color w:val="000000" w:themeColor="text1"/>
+          <w:sz w:val="24"/>
+          <w:szCs w:val="24"/>
+          <w:lang w:val="en-US"/>
+        </w:rPr>
+        <w:t>clustering results</w:t>
+      </w:r>
+      <w:r>
+        <w:rPr>
+          <w:rFonts w:ascii="Calibri" w:eastAsia="Calibri" w:hAnsi="Calibri" w:cs="Calibri"/>
+          <w:color w:val="000000" w:themeColor="text1"/>
+          <w:sz w:val="24"/>
+          <w:szCs w:val="24"/>
+          <w:lang w:val="en-US"/>
+        </w:rPr>
+        <w:t xml:space="preserve">, since </w:t>
+      </w:r>
+      <w:r>
+        <w:rPr>
+          <w:rFonts w:ascii="Calibri" w:eastAsia="Calibri" w:hAnsi="Calibri" w:cs="Calibri"/>
+          <w:color w:val="000000" w:themeColor="text1"/>
+          <w:sz w:val="24"/>
+          <w:szCs w:val="24"/>
+          <w:lang w:val="en-US"/>
+        </w:rPr>
+        <w:t>the</w:t>
+      </w:r>
+      <w:r>
+        <w:rPr>
+          <w:rFonts w:ascii="Calibri" w:eastAsia="Calibri" w:hAnsi="Calibri" w:cs="Calibri"/>
+          <w:color w:val="000000" w:themeColor="text1"/>
+          <w:sz w:val="24"/>
+          <w:szCs w:val="24"/>
+          <w:lang w:val="en-US"/>
+        </w:rPr>
+        <w:t xml:space="preserve"> corpora</w:t>
+      </w:r>
+      <w:r>
+        <w:rPr>
+          <w:rFonts w:ascii="Calibri" w:eastAsia="Calibri" w:hAnsi="Calibri" w:cs="Calibri"/>
+          <w:color w:val="000000" w:themeColor="text1"/>
+          <w:sz w:val="24"/>
+          <w:szCs w:val="24"/>
+          <w:lang w:val="en-US"/>
+        </w:rPr>
+        <w:t xml:space="preserve"> </w:t>
+      </w:r>
+      <w:r>
+        <w:rPr>
+          <w:rFonts w:ascii="Calibri" w:eastAsia="Calibri" w:hAnsi="Calibri" w:cs="Calibri"/>
+          <w:color w:val="000000" w:themeColor="text1"/>
+          <w:sz w:val="24"/>
+          <w:szCs w:val="24"/>
+          <w:lang w:val="en-US"/>
+        </w:rPr>
+        <w:t>composition</w:t>
+      </w:r>
+      <w:r>
+        <w:rPr>
+          <w:rFonts w:ascii="Calibri" w:eastAsia="Calibri" w:hAnsi="Calibri" w:cs="Calibri"/>
+          <w:color w:val="000000" w:themeColor="text1"/>
+          <w:sz w:val="24"/>
+          <w:szCs w:val="24"/>
+          <w:lang w:val="en-US"/>
+        </w:rPr>
+        <w:t xml:space="preserve">s </w:t>
+      </w:r>
+      <w:r>
+        <w:rPr>
+          <w:rFonts w:ascii="Calibri" w:eastAsia="Calibri" w:hAnsi="Calibri" w:cs="Calibri"/>
+          <w:color w:val="000000" w:themeColor="text1"/>
+          <w:sz w:val="24"/>
+          <w:szCs w:val="24"/>
+          <w:lang w:val="en-US"/>
+        </w:rPr>
+        <w:t>informs</w:t>
+      </w:r>
+      <w:r>
+        <w:rPr>
+          <w:rFonts w:ascii="Calibri" w:eastAsia="Calibri" w:hAnsi="Calibri" w:cs="Calibri"/>
+          <w:color w:val="000000" w:themeColor="text1"/>
+          <w:sz w:val="24"/>
+          <w:szCs w:val="24"/>
+          <w:lang w:val="en-US"/>
+        </w:rPr>
+        <w:t xml:space="preserve"> </w:t>
+      </w:r>
+      <w:r>
+        <w:rPr>
+          <w:rFonts w:ascii="Calibri" w:eastAsia="Calibri" w:hAnsi="Calibri" w:cs="Calibri"/>
+          <w:color w:val="000000" w:themeColor="text1"/>
+          <w:sz w:val="24"/>
+          <w:szCs w:val="24"/>
+          <w:lang w:val="en-US"/>
+        </w:rPr>
+        <w:t>the possible</w:t>
+      </w:r>
+      <w:r>
+        <w:rPr>
+          <w:rFonts w:ascii="Calibri" w:eastAsia="Calibri" w:hAnsi="Calibri" w:cs="Calibri"/>
+          <w:color w:val="000000" w:themeColor="text1"/>
+          <w:sz w:val="24"/>
+          <w:szCs w:val="24"/>
+          <w:lang w:val="en-US"/>
+        </w:rPr>
+        <w:t xml:space="preserve"> conclusions</w:t>
+      </w:r>
+      <w:r>
+        <w:rPr>
+          <w:rFonts w:ascii="Calibri" w:eastAsia="Calibri" w:hAnsi="Calibri" w:cs="Calibri"/>
+          <w:color w:val="000000" w:themeColor="text1"/>
+          <w:sz w:val="24"/>
+          <w:szCs w:val="24"/>
+          <w:lang w:val="en-US"/>
+        </w:rPr>
+        <w:t xml:space="preserve"> </w:t>
+      </w:r>
+      <w:r>
+        <w:rPr>
+          <w:rFonts w:ascii="Calibri" w:eastAsia="Calibri" w:hAnsi="Calibri" w:cs="Calibri"/>
+          <w:color w:val="000000" w:themeColor="text1"/>
+          <w:sz w:val="24"/>
+          <w:szCs w:val="24"/>
+          <w:lang w:val="en-US"/>
+        </w:rPr>
+        <w:t>one can draw from them.</w:t>
+      </w:r>
+      <w:r>
+        <w:rPr>
+          <w:rFonts w:ascii="Calibri" w:eastAsia="Calibri" w:hAnsi="Calibri" w:cs="Calibri"/>
+          <w:color w:val="000000" w:themeColor="text1"/>
+          <w:sz w:val="24"/>
+          <w:szCs w:val="24"/>
+          <w:lang w:val="en-US"/>
+        </w:rPr>
+        <w:t xml:space="preserve"> </w:t>
+      </w:r>
+    </w:p>
+    <w:p>
+      <w:pPr>
+        <w:rPr>
+          <w:lang w:val="en-US"/>
+        </w:rPr>
+      </w:pPr>
+    </w:p>
+    <w:p>
+      <w:pPr>
+        <w:rPr>
+          <w:lang w:val="en-US"/>
+        </w:rPr>
+      </w:pPr>
+    </w:p>
+    <w:p>
+      <w:pPr>
+        <w:rPr>
+          <w:lang w:val="en-US"/>
+        </w:rPr>
+      </w:pPr>
+    </w:p>
+    <w:p>
+      <w:pPr>
+        <w:rPr>
+          <w:lang w:val="en-US"/>
+        </w:rPr>
+      </w:pPr>
+    </w:p>
+    <w:p>
+      <w:pPr>
+        <w:rPr>
+          <w:lang w:val="en-US"/>
+        </w:rPr>
+      </w:pPr>
+    </w:p>
+    <w:p>
+      <w:pPr>
+        <w:rPr>
+          <w:lang w:val="en-US"/>
+        </w:rPr>
+      </w:pPr>
+    </w:p>
+    <w:p>
+      <w:pPr>
+        <w:rPr>
+          <w:lang w:val="en-US"/>
+        </w:rPr>
+      </w:pPr>
+    </w:p>
+    <w:p>
+      <w:pPr>
+        <w:rPr>
+          <w:lang w:val="en-US"/>
+        </w:rPr>
+      </w:pPr>
+    </w:p>
+    <w:p>
+      <w:pPr>
+        <w:rPr>
+          <w:lang w:val="en-US"/>
+        </w:rPr>
+      </w:pPr>
+    </w:p>
+    <w:p>
+      <w:pPr>
+        <w:rPr>
+          <w:lang w:val="en-US"/>
+        </w:rPr>
+      </w:pPr>
+    </w:p>
+    <w:p>
+      <w:pPr>
+        <w:rPr>
+          <w:lang w:val="en-US"/>
+        </w:rPr>
+      </w:pPr>
+    </w:p>
+    <w:p>
+      <w:pPr>
+        <w:rPr>
+          <w:lang w:val="en-US"/>
+        </w:rPr>
+      </w:pPr>
     </w:p>
     <w:p>
       <w:pPr>
         <w:spacing w:line="360" w:lineRule="auto"/>
         <w:jc w:val="both"/>
         <w:rPr>
+          <w:rFonts w:ascii="Calibri" w:eastAsia="Calibri" w:hAnsi="Calibri" w:cs="Calibri"/>
+          <w:color w:val="000000" w:themeColor="text1"/>
+          <w:sz w:val="24"/>
+          <w:szCs w:val="24"/>
+          <w:lang w:val="en-US"/>
+        </w:rPr>
+      </w:pPr>
+    </w:p>
+    <w:p>
+      <w:pPr>
+        <w:spacing w:line="360" w:lineRule="auto"/>
+        <w:jc w:val="both"/>
+        <w:rPr>
+          <w:lang w:val="en-US"/>
+        </w:rPr>
+      </w:pPr>
+      <w:r>
+        <w:rPr>
+          <w:rFonts w:ascii="Calibri" w:eastAsia="Calibri" w:hAnsi="Calibri" w:cs="Calibri"/>
+          <w:sz w:val="24"/>
+          <w:szCs w:val="24"/>
+          <w:lang w:val="en-US"/>
+        </w:rPr>
+        <w:t>Feature selection (main responsibility Fabian Strobel)</w:t>
+      </w:r>
+    </w:p>
+    <w:p>
+      <w:pPr>
+        <w:spacing w:line="360" w:lineRule="auto"/>
+        <w:jc w:val="both"/>
+        <w:rPr>
+          <w:lang w:val="en-US"/>
+        </w:rPr>
+      </w:pPr>
+      <w:r>
+        <w:rPr>
+          <w:lang w:val="en-US"/>
+        </w:rPr>
+        <w:br/>
+      </w:r>
+    </w:p>
+    <w:p>
+      <w:pPr>
+        <w:spacing w:line="360" w:lineRule="auto"/>
+        <w:jc w:val="both"/>
+        <w:rPr>
+          <w:lang w:val="en-US"/>
+        </w:rPr>
+      </w:pPr>
+      <w:r>
+        <w:rPr>
+          <w:rFonts w:ascii="Calibri" w:eastAsia="Calibri" w:hAnsi="Calibri" w:cs="Calibri"/>
+          <w:sz w:val="24"/>
+          <w:szCs w:val="24"/>
+          <w:lang w:val="en-US"/>
+        </w:rPr>
+        <w:t>In order to cluster the plays we extract features regarding the metadata and the linguistic qualities of each text.</w:t>
+      </w:r>
+    </w:p>
+    <w:p>
+      <w:pPr>
+        <w:spacing w:line="360" w:lineRule="auto"/>
+        <w:jc w:val="both"/>
+        <w:rPr>
+          <w:lang w:val="en-US"/>
+        </w:rPr>
+      </w:pPr>
+      <w:r>
+        <w:rPr>
+          <w:lang w:val="en-US"/>
+        </w:rPr>
+        <w:br/>
+      </w:r>
+    </w:p>
+    <w:p>
+      <w:pPr>
+        <w:spacing w:line="360" w:lineRule="auto"/>
+        <w:jc w:val="both"/>
+        <w:rPr>
           <w:lang w:val="en-US"/>
         </w:rPr>
       </w:pPr>
@@ -2775,7 +4463,7 @@
         </w:rPr>
         <w:t xml:space="preserve">On a more technical note, the </w:t>
       </w:r>
-      <w:hyperlink r:id="rId8">
+      <w:hyperlink r:id="rId12">
         <w:r>
           <w:rPr>
             <w:rFonts w:ascii="Calibri" w:eastAsia="Calibri" w:hAnsi="Calibri" w:cs="Calibri"/>
@@ -3645,7 +5333,7 @@
           <w:lang w:val="en-US"/>
         </w:rPr>
       </w:pPr>
-      <w:hyperlink r:id="rId9">
+      <w:hyperlink r:id="rId13">
         <w:r>
           <w:rPr>
             <w:rStyle w:val="Hyperlink"/>
@@ -3741,7 +5429,7 @@
           <w:lang w:val="en-US"/>
         </w:rPr>
       </w:pPr>
-      <w:hyperlink r:id="rId10">
+      <w:hyperlink r:id="rId14">
         <w:r>
           <w:rPr>
             <w:rStyle w:val="Hyperlink"/>
@@ -4127,7 +5815,7 @@
           <w:lang w:val="en-US"/>
         </w:rPr>
       </w:pPr>
-      <w:hyperlink r:id="rId11">
+      <w:hyperlink r:id="rId15">
         <w:r>
           <w:rPr>
             <w:rStyle w:val="Hyperlink"/>
@@ -4198,7 +5886,7 @@
           <w:lang w:val="en-US"/>
         </w:rPr>
       </w:pPr>
-      <w:hyperlink r:id="rId12">
+      <w:hyperlink r:id="rId16">
         <w:r>
           <w:rPr>
             <w:rStyle w:val="Hyperlink"/>
@@ -4338,7 +6026,7 @@
           <w:lang w:val="en-US"/>
         </w:rPr>
       </w:pPr>
-      <w:hyperlink r:id="rId13">
+      <w:hyperlink r:id="rId17">
         <w:r>
           <w:rPr>
             <w:rStyle w:val="Hyperlink"/>
@@ -4401,7 +6089,7 @@
           <w:rFonts w:ascii="Calibri" w:eastAsia="Calibri" w:hAnsi="Calibri" w:cs="Calibri"/>
         </w:rPr>
       </w:pPr>
-      <w:hyperlink r:id="rId14">
+      <w:hyperlink r:id="rId18">
         <w:r>
           <w:rPr>
             <w:rStyle w:val="Hyperlink"/>
@@ -4569,7 +6257,7 @@
           <w:lang w:val="en-US"/>
         </w:rPr>
       </w:pPr>
-      <w:hyperlink r:id="rId15">
+      <w:hyperlink r:id="rId19">
         <w:r>
           <w:rPr>
             <w:rStyle w:val="Hyperlink"/>
@@ -4797,7 +6485,7 @@
           <w:color w:val="888888"/>
         </w:rPr>
       </w:pPr>
-      <w:hyperlink r:id="rId16">
+      <w:hyperlink r:id="rId20">
         <w:r>
           <w:rPr>
             <w:rStyle w:val="Hyperlink"/>
@@ -4814,7 +6502,7 @@
           <w:rFonts w:ascii="Calibri" w:eastAsia="Calibri" w:hAnsi="Calibri" w:cs="Calibri"/>
         </w:rPr>
       </w:pPr>
-      <w:hyperlink r:id="rId17">
+      <w:hyperlink r:id="rId21">
         <w:r>
           <w:rPr>
             <w:rStyle w:val="Hyperlink"/>
@@ -4953,7 +6641,7 @@
           <w:lang w:val="en-US"/>
         </w:rPr>
       </w:pPr>
-      <w:hyperlink r:id="rId18">
+      <w:hyperlink r:id="rId22">
         <w:r>
           <w:rPr>
             <w:rStyle w:val="Hyperlink"/>
@@ -5172,7 +6860,7 @@
           <w:lang w:val="en-US"/>
         </w:rPr>
       </w:pPr>
-      <w:hyperlink r:id="rId19">
+      <w:hyperlink r:id="rId23">
         <w:r>
           <w:rPr>
             <w:rStyle w:val="Hyperlink"/>
@@ -5253,7 +6941,7 @@
           <w:lang w:val="en-US"/>
         </w:rPr>
       </w:pPr>
-      <w:hyperlink r:id="rId20">
+      <w:hyperlink r:id="rId24">
         <w:r>
           <w:rPr>
             <w:rStyle w:val="Hyperlink"/>
@@ -5297,7 +6985,7 @@
         </w:rPr>
         <w:t xml:space="preserve">Peer Trilcke, Christopher Kittel, Nils Reiter, Daria Maximova, Frank Fischer: </w:t>
       </w:r>
-      <w:hyperlink r:id="rId21">
+      <w:hyperlink r:id="rId25">
         <w:r>
           <w:rPr>
             <w:rStyle w:val="Hyperlink"/>
@@ -5340,7 +7028,7 @@
           <w:lang w:val="en-US"/>
         </w:rPr>
       </w:pPr>
-      <w:hyperlink r:id="rId22">
+      <w:hyperlink r:id="rId26">
         <w:r>
           <w:rPr>
             <w:rStyle w:val="Hyperlink"/>
@@ -5393,7 +7081,7 @@
         </w:rPr>
         <w:t xml:space="preserve">Irina Pavlova, Frank Fischer: </w:t>
       </w:r>
-      <w:hyperlink r:id="rId23">
+      <w:hyperlink r:id="rId27">
         <w:r>
           <w:rPr>
             <w:rStyle w:val="Hyperlink"/>
@@ -5439,7 +7127,7 @@
           <w:lang w:val="en-US"/>
         </w:rPr>
       </w:pPr>
-      <w:hyperlink r:id="rId24">
+      <w:hyperlink r:id="rId28">
         <w:r>
           <w:rPr>
             <w:rStyle w:val="Hyperlink"/>
@@ -5515,7 +7203,7 @@
       </w:r>
     </w:p>
     <w:p>
-      <w:hyperlink r:id="rId25">
+      <w:hyperlink r:id="rId29">
         <w:r>
           <w:rPr>
             <w:rStyle w:val="Hyperlink"/>
@@ -5526,7 +7214,7 @@
       </w:hyperlink>
     </w:p>
     <w:p>
-      <w:hyperlink r:id="rId26">
+      <w:hyperlink r:id="rId30">
         <w:r>
           <w:rPr>
             <w:rStyle w:val="Hyperlink"/>
@@ -5580,7 +7268,7 @@
         </w:rPr>
         <w:t xml:space="preserve">API Dokumentation: </w:t>
       </w:r>
-      <w:hyperlink r:id="rId27">
+      <w:hyperlink r:id="rId31">
         <w:r>
           <w:rPr>
             <w:rStyle w:val="Hyperlink"/>
@@ -5628,8 +7316,8 @@
       </w:pPr>
     </w:p>
     <w:sectPr>
-      <w:headerReference w:type="default" r:id="rId28"/>
-      <w:footerReference w:type="default" r:id="rId29"/>
+      <w:headerReference w:type="default" r:id="rId32"/>
+      <w:footerReference w:type="default" r:id="rId33"/>
       <w:pgSz w:w="11907" w:h="16839"/>
       <w:pgMar w:top="1417" w:right="1417" w:bottom="1134" w:left="1417" w:header="708" w:footer="708" w:gutter="0"/>
       <w:cols w:space="708"/>
@@ -5837,35 +7525,6 @@
     </w:p>
   </w:footnote>
   <w:footnote w:id="4">
-    <w:p>
-      <w:pPr>
-        <w:spacing w:line="257" w:lineRule="auto"/>
-        <w:rPr>
-          <w:lang w:val="en-US"/>
-        </w:rPr>
-      </w:pPr>
-      <w:r>
-        <w:rPr>
-          <w:rStyle w:val="FootnoteReference"/>
-        </w:rPr>
-        <w:footnoteRef/>
-      </w:r>
-      <w:r>
-        <w:rPr>
-          <w:lang w:val="en-US"/>
-        </w:rPr>
-        <w:t xml:space="preserve"> </w:t>
-      </w:r>
-      <w:r>
-        <w:rPr>
-          <w:rFonts w:ascii="Calibri" w:eastAsia="Calibri" w:hAnsi="Calibri" w:cs="Calibri"/>
-          <w:sz w:val="20"/>
-          <w:szCs w:val="20"/>
-          <w:lang w:val="en-US"/>
-        </w:rPr>
-        <w:t>‘canonical’ might be understood as a categorization of importance or cultural relevance</w:t>
-      </w:r>
-    </w:p>
     <w:p>
       <w:pPr>
         <w:pStyle w:val="FootnoteText"/>
@@ -10426,6 +12085,25 @@
       <w:szCs w:val="20"/>
     </w:rPr>
   </w:style>
+  <w:style w:type="paragraph" w:styleId="Caption">
+    <w:name w:val="caption"/>
+    <w:basedOn w:val="Normal"/>
+    <w:next w:val="Normal"/>
+    <w:uiPriority w:val="35"/>
+    <w:unhideWhenUsed/>
+    <w:qFormat/>
+    <w:rsid w:val="00726F92"/>
+    <w:pPr>
+      <w:spacing w:after="200" w:line="240" w:lineRule="auto"/>
+    </w:pPr>
+    <w:rPr>
+      <w:i/>
+      <w:iCs/>
+      <w:color w:val="44546A" w:themeColor="text2"/>
+      <w:sz w:val="18"/>
+      <w:szCs w:val="18"/>
+    </w:rPr>
+  </w:style>
 </w:styles>
 </file>
 

</xml_diff>

<commit_message>
removed parameters from get_features
</commit_message>
<xml_diff>
--- a/expose,presentation,project_paper/project report.docx
+++ b/expose,presentation,project_paper/project report.docx
@@ -3585,10 +3585,19 @@
     </w:p>
     <w:p>
       <w:pPr>
-        <w:rPr>
-          <w:lang w:val="en-US"/>
-        </w:rPr>
-      </w:pPr>
+        <w:tabs>
+          <w:tab w:val="left" w:pos="2700"/>
+        </w:tabs>
+        <w:rPr>
+          <w:lang w:val="en-US"/>
+        </w:rPr>
+      </w:pPr>
+      <w:r>
+        <w:rPr>
+          <w:lang w:val="en-US"/>
+        </w:rPr>
+        <w:tab/>
+      </w:r>
     </w:p>
     <w:p>
       <w:pPr>
@@ -4956,8 +4965,494 @@
         <w:jc w:val="both"/>
         <w:rPr>
           <w:rFonts w:ascii="Calibri" w:eastAsia="Calibri" w:hAnsi="Calibri" w:cs="Calibri"/>
-          <w:sz w:val="24"/>
-          <w:szCs w:val="24"/>
+          <w:b/>
+          <w:bCs/>
+          <w:sz w:val="24"/>
+          <w:szCs w:val="24"/>
+          <w:lang w:val="en-US"/>
+        </w:rPr>
+      </w:pPr>
+      <w:r>
+        <w:rPr>
+          <w:rFonts w:ascii="Calibri" w:eastAsia="Calibri" w:hAnsi="Calibri" w:cs="Calibri"/>
+          <w:b/>
+          <w:bCs/>
+          <w:sz w:val="24"/>
+          <w:szCs w:val="24"/>
+          <w:lang w:val="en-US"/>
+        </w:rPr>
+        <w:t>Visualization</w:t>
+      </w:r>
+    </w:p>
+    <w:p>
+      <w:pPr>
+        <w:spacing w:line="360" w:lineRule="auto"/>
+        <w:jc w:val="both"/>
+        <w:rPr>
+          <w:rFonts w:ascii="Calibri" w:eastAsia="Calibri" w:hAnsi="Calibri" w:cs="Calibri"/>
+          <w:b/>
+          <w:bCs/>
+          <w:sz w:val="24"/>
+          <w:szCs w:val="24"/>
+          <w:lang w:val="en-US"/>
+        </w:rPr>
+      </w:pPr>
+    </w:p>
+    <w:p>
+      <w:pPr>
+        <w:spacing w:line="360" w:lineRule="auto"/>
+        <w:jc w:val="both"/>
+        <w:rPr>
+          <w:rFonts w:ascii="Calibri" w:eastAsia="Calibri" w:hAnsi="Calibri" w:cs="Calibri"/>
+          <w:sz w:val="24"/>
+          <w:szCs w:val="24"/>
+          <w:lang w:val="en-US"/>
+        </w:rPr>
+      </w:pPr>
+      <w:r>
+        <w:rPr>
+          <w:rFonts w:ascii="Calibri" w:eastAsia="Calibri" w:hAnsi="Calibri" w:cs="Calibri"/>
+          <w:sz w:val="24"/>
+          <w:szCs w:val="24"/>
+          <w:lang w:val="en-US"/>
+        </w:rPr>
+        <w:t xml:space="preserve">One of our goals for this project was </w:t>
+      </w:r>
+      <w:r>
+        <w:rPr>
+          <w:rFonts w:ascii="Calibri" w:eastAsia="Calibri" w:hAnsi="Calibri" w:cs="Calibri"/>
+          <w:sz w:val="24"/>
+          <w:szCs w:val="24"/>
+          <w:lang w:val="en-US"/>
+        </w:rPr>
+        <w:t xml:space="preserve">to </w:t>
+      </w:r>
+      <w:r>
+        <w:rPr>
+          <w:rFonts w:ascii="Calibri" w:eastAsia="Calibri" w:hAnsi="Calibri" w:cs="Calibri"/>
+          <w:sz w:val="24"/>
+          <w:szCs w:val="24"/>
+          <w:lang w:val="en-US"/>
+        </w:rPr>
+        <w:t xml:space="preserve">visualize </w:t>
+      </w:r>
+      <w:r>
+        <w:rPr>
+          <w:rFonts w:ascii="Calibri" w:eastAsia="Calibri" w:hAnsi="Calibri" w:cs="Calibri"/>
+          <w:sz w:val="24"/>
+          <w:szCs w:val="24"/>
+          <w:lang w:val="en-US"/>
+        </w:rPr>
+        <w:t>the results</w:t>
+      </w:r>
+      <w:r>
+        <w:rPr>
+          <w:rFonts w:ascii="Calibri" w:eastAsia="Calibri" w:hAnsi="Calibri" w:cs="Calibri"/>
+          <w:sz w:val="24"/>
+          <w:szCs w:val="24"/>
+          <w:lang w:val="en-US"/>
+        </w:rPr>
+        <w:t xml:space="preserve">. </w:t>
+      </w:r>
+      <w:r>
+        <w:rPr>
+          <w:rFonts w:ascii="Calibri" w:eastAsia="Calibri" w:hAnsi="Calibri" w:cs="Calibri"/>
+          <w:sz w:val="24"/>
+          <w:szCs w:val="24"/>
+          <w:lang w:val="en-US"/>
+        </w:rPr>
+        <w:t xml:space="preserve">All visualizations have been done using </w:t>
+      </w:r>
+      <w:r>
+        <w:rPr>
+          <w:rFonts w:ascii="Calibri" w:eastAsia="Calibri" w:hAnsi="Calibri" w:cs="Calibri"/>
+          <w:sz w:val="24"/>
+          <w:szCs w:val="24"/>
+          <w:lang w:val="en-US"/>
+        </w:rPr>
+        <w:t>the python libraries</w:t>
+      </w:r>
+      <w:r>
+        <w:rPr>
+          <w:rFonts w:ascii="Calibri" w:eastAsia="Calibri" w:hAnsi="Calibri" w:cs="Calibri"/>
+          <w:sz w:val="24"/>
+          <w:szCs w:val="24"/>
+          <w:lang w:val="en-US"/>
+        </w:rPr>
+        <w:t xml:space="preserve"> </w:t>
+      </w:r>
+      <w:r>
+        <w:rPr>
+          <w:rFonts w:ascii="Calibri" w:eastAsia="Calibri" w:hAnsi="Calibri" w:cs="Calibri"/>
+          <w:sz w:val="24"/>
+          <w:szCs w:val="24"/>
+          <w:lang w:val="en-US"/>
+        </w:rPr>
+        <w:t>‘matplotlib’ and</w:t>
+      </w:r>
+      <w:r>
+        <w:rPr>
+          <w:rFonts w:ascii="Calibri" w:eastAsia="Calibri" w:hAnsi="Calibri" w:cs="Calibri"/>
+          <w:sz w:val="24"/>
+          <w:szCs w:val="24"/>
+          <w:lang w:val="en-US"/>
+        </w:rPr>
+        <w:t xml:space="preserve"> </w:t>
+      </w:r>
+      <w:r>
+        <w:rPr>
+          <w:rFonts w:ascii="Calibri" w:eastAsia="Calibri" w:hAnsi="Calibri" w:cs="Calibri"/>
+          <w:sz w:val="24"/>
+          <w:szCs w:val="24"/>
+          <w:lang w:val="en-US"/>
+        </w:rPr>
+        <w:t>‘seaborn’</w:t>
+      </w:r>
+      <w:r>
+        <w:rPr>
+          <w:rFonts w:ascii="Calibri" w:eastAsia="Calibri" w:hAnsi="Calibri" w:cs="Calibri"/>
+          <w:sz w:val="24"/>
+          <w:szCs w:val="24"/>
+          <w:lang w:val="en-US"/>
+        </w:rPr>
+        <w:t>, which has been built based on matplotlib</w:t>
+      </w:r>
+      <w:r>
+        <w:rPr>
+          <w:rFonts w:ascii="Calibri" w:eastAsia="Calibri" w:hAnsi="Calibri" w:cs="Calibri"/>
+          <w:sz w:val="24"/>
+          <w:szCs w:val="24"/>
+          <w:lang w:val="en-US"/>
+        </w:rPr>
+        <w:t>.</w:t>
+      </w:r>
+      <w:r>
+        <w:rPr>
+          <w:rFonts w:ascii="Calibri" w:eastAsia="Calibri" w:hAnsi="Calibri" w:cs="Calibri"/>
+          <w:sz w:val="24"/>
+          <w:szCs w:val="24"/>
+          <w:lang w:val="en-US"/>
+        </w:rPr>
+        <w:t xml:space="preserve"> The main advantage of seaborn compared to </w:t>
+      </w:r>
+      <w:r>
+        <w:rPr>
+          <w:rFonts w:ascii="Calibri" w:eastAsia="Calibri" w:hAnsi="Calibri" w:cs="Calibri"/>
+          <w:sz w:val="24"/>
+          <w:szCs w:val="24"/>
+          <w:lang w:val="en-US"/>
+        </w:rPr>
+        <w:t xml:space="preserve">plain matplotlib is that it </w:t>
+      </w:r>
+      <w:r>
+        <w:rPr>
+          <w:rFonts w:ascii="Calibri" w:eastAsia="Calibri" w:hAnsi="Calibri" w:cs="Calibri"/>
+          <w:sz w:val="24"/>
+          <w:szCs w:val="24"/>
+          <w:lang w:val="en-US"/>
+        </w:rPr>
+        <w:t xml:space="preserve">has been designed to easily work with </w:t>
+      </w:r>
+      <w:r>
+        <w:rPr>
+          <w:rFonts w:ascii="Calibri" w:eastAsia="Calibri" w:hAnsi="Calibri" w:cs="Calibri"/>
+          <w:sz w:val="24"/>
+          <w:szCs w:val="24"/>
+          <w:lang w:val="en-US"/>
+        </w:rPr>
+        <w:t>pandas dataframes.</w:t>
+      </w:r>
+    </w:p>
+    <w:p>
+      <w:pPr>
+        <w:spacing w:line="360" w:lineRule="auto"/>
+        <w:jc w:val="both"/>
+        <w:rPr>
+          <w:rFonts w:ascii="Calibri" w:eastAsia="Calibri" w:hAnsi="Calibri" w:cs="Calibri"/>
+          <w:sz w:val="24"/>
+          <w:szCs w:val="24"/>
+          <w:lang w:val="en-US"/>
+        </w:rPr>
+      </w:pPr>
+      <w:r>
+        <w:rPr>
+          <w:rFonts w:ascii="Calibri" w:eastAsia="Calibri" w:hAnsi="Calibri" w:cs="Calibri"/>
+          <w:sz w:val="24"/>
+          <w:szCs w:val="24"/>
+          <w:lang w:val="en-US"/>
+        </w:rPr>
+        <w:t>Our</w:t>
+      </w:r>
+      <w:r>
+        <w:rPr>
+          <w:rFonts w:ascii="Calibri" w:eastAsia="Calibri" w:hAnsi="Calibri" w:cs="Calibri"/>
+          <w:sz w:val="24"/>
+          <w:szCs w:val="24"/>
+          <w:lang w:val="en-US"/>
+        </w:rPr>
+        <w:t xml:space="preserve"> script </w:t>
+      </w:r>
+      <w:r>
+        <w:rPr>
+          <w:rFonts w:ascii="Calibri" w:eastAsia="Calibri" w:hAnsi="Calibri" w:cs="Calibri"/>
+          <w:sz w:val="24"/>
+          <w:szCs w:val="24"/>
+          <w:lang w:val="en-US"/>
+        </w:rPr>
+        <w:t>‘visualization.py’</w:t>
+      </w:r>
+      <w:r>
+        <w:rPr>
+          <w:rFonts w:ascii="Calibri" w:eastAsia="Calibri" w:hAnsi="Calibri" w:cs="Calibri"/>
+          <w:sz w:val="24"/>
+          <w:szCs w:val="24"/>
+          <w:lang w:val="en-US"/>
+        </w:rPr>
+        <w:t xml:space="preserve"> </w:t>
+      </w:r>
+      <w:r>
+        <w:rPr>
+          <w:rFonts w:ascii="Calibri" w:eastAsia="Calibri" w:hAnsi="Calibri" w:cs="Calibri"/>
+          <w:sz w:val="24"/>
+          <w:szCs w:val="24"/>
+          <w:lang w:val="en-US"/>
+        </w:rPr>
+        <w:t>instantiates an object of our custom visualization class</w:t>
+      </w:r>
+      <w:r>
+        <w:rPr>
+          <w:rFonts w:ascii="Calibri" w:eastAsia="Calibri" w:hAnsi="Calibri" w:cs="Calibri"/>
+          <w:sz w:val="24"/>
+          <w:szCs w:val="24"/>
+          <w:lang w:val="en-US"/>
+        </w:rPr>
+        <w:t xml:space="preserve">, which </w:t>
+      </w:r>
+      <w:r>
+        <w:rPr>
+          <w:rFonts w:ascii="Calibri" w:eastAsia="Calibri" w:hAnsi="Calibri" w:cs="Calibri"/>
+          <w:sz w:val="24"/>
+          <w:szCs w:val="24"/>
+          <w:lang w:val="en-US"/>
+        </w:rPr>
+        <w:t>l</w:t>
+      </w:r>
+      <w:r>
+        <w:rPr>
+          <w:rFonts w:ascii="Calibri" w:eastAsia="Calibri" w:hAnsi="Calibri" w:cs="Calibri"/>
+          <w:sz w:val="24"/>
+          <w:szCs w:val="24"/>
+          <w:lang w:val="en-US"/>
+        </w:rPr>
+        <w:t>ets us modify the data to visualize (spoken text or full text</w:t>
+      </w:r>
+      <w:r>
+        <w:rPr>
+          <w:rFonts w:ascii="Calibri" w:eastAsia="Calibri" w:hAnsi="Calibri" w:cs="Calibri"/>
+          <w:sz w:val="24"/>
+          <w:szCs w:val="24"/>
+          <w:lang w:val="en-US"/>
+        </w:rPr>
+        <w:t xml:space="preserve">, </w:t>
+      </w:r>
+      <w:r>
+        <w:rPr>
+          <w:rFonts w:ascii="Calibri" w:eastAsia="Calibri" w:hAnsi="Calibri" w:cs="Calibri"/>
+          <w:sz w:val="24"/>
+          <w:szCs w:val="24"/>
+          <w:lang w:val="en-US"/>
+        </w:rPr>
+        <w:t>G</w:t>
+      </w:r>
+      <w:r>
+        <w:rPr>
+          <w:rFonts w:ascii="Calibri" w:eastAsia="Calibri" w:hAnsi="Calibri" w:cs="Calibri"/>
+          <w:sz w:val="24"/>
+          <w:szCs w:val="24"/>
+          <w:lang w:val="en-US"/>
+        </w:rPr>
+        <w:t xml:space="preserve">erman or </w:t>
+      </w:r>
+      <w:r>
+        <w:rPr>
+          <w:rFonts w:ascii="Calibri" w:eastAsia="Calibri" w:hAnsi="Calibri" w:cs="Calibri"/>
+          <w:sz w:val="24"/>
+          <w:szCs w:val="24"/>
+          <w:lang w:val="en-US"/>
+        </w:rPr>
+        <w:t>Italian corpus</w:t>
+      </w:r>
+      <w:r>
+        <w:rPr>
+          <w:rFonts w:ascii="Calibri" w:eastAsia="Calibri" w:hAnsi="Calibri" w:cs="Calibri"/>
+          <w:sz w:val="24"/>
+          <w:szCs w:val="24"/>
+          <w:lang w:val="en-US"/>
+        </w:rPr>
+        <w:t>, with o</w:t>
+      </w:r>
+      <w:r>
+        <w:rPr>
+          <w:rFonts w:ascii="Calibri" w:eastAsia="Calibri" w:hAnsi="Calibri" w:cs="Calibri"/>
+          <w:sz w:val="24"/>
+          <w:szCs w:val="24"/>
+          <w:lang w:val="en-US"/>
+        </w:rPr>
+        <w:t xml:space="preserve">r </w:t>
+      </w:r>
+      <w:r>
+        <w:rPr>
+          <w:rFonts w:ascii="Calibri" w:eastAsia="Calibri" w:hAnsi="Calibri" w:cs="Calibri"/>
+          <w:sz w:val="24"/>
+          <w:szCs w:val="24"/>
+          <w:lang w:val="en-US"/>
+        </w:rPr>
+        <w:t>without stopwords, to name a few)</w:t>
+      </w:r>
+      <w:r>
+        <w:rPr>
+          <w:rFonts w:ascii="Calibri" w:eastAsia="Calibri" w:hAnsi="Calibri" w:cs="Calibri"/>
+          <w:sz w:val="24"/>
+          <w:szCs w:val="24"/>
+          <w:lang w:val="en-US"/>
+        </w:rPr>
+        <w:t xml:space="preserve">. </w:t>
+      </w:r>
+      <w:r>
+        <w:rPr>
+          <w:rFonts w:ascii="Calibri" w:eastAsia="Calibri" w:hAnsi="Calibri" w:cs="Calibri"/>
+          <w:sz w:val="24"/>
+          <w:szCs w:val="24"/>
+          <w:lang w:val="en-US"/>
+        </w:rPr>
+        <w:t xml:space="preserve">It then constructs </w:t>
+      </w:r>
+      <w:r>
+        <w:rPr>
+          <w:rFonts w:ascii="Calibri" w:eastAsia="Calibri" w:hAnsi="Calibri" w:cs="Calibri"/>
+          <w:sz w:val="24"/>
+          <w:szCs w:val="24"/>
+          <w:lang w:val="en-US"/>
+        </w:rPr>
+        <w:t xml:space="preserve">one pandas dataframe for </w:t>
+      </w:r>
+      <w:r>
+        <w:rPr>
+          <w:rFonts w:ascii="Calibri" w:eastAsia="Calibri" w:hAnsi="Calibri" w:cs="Calibri"/>
+          <w:sz w:val="24"/>
+          <w:szCs w:val="24"/>
+          <w:lang w:val="en-US"/>
+        </w:rPr>
+        <w:t xml:space="preserve">each of </w:t>
+      </w:r>
+      <w:r>
+        <w:rPr>
+          <w:rFonts w:ascii="Calibri" w:eastAsia="Calibri" w:hAnsi="Calibri" w:cs="Calibri"/>
+          <w:sz w:val="24"/>
+          <w:szCs w:val="24"/>
+          <w:lang w:val="en-US"/>
+        </w:rPr>
+        <w:t xml:space="preserve">the </w:t>
+      </w:r>
+      <w:r>
+        <w:rPr>
+          <w:rFonts w:ascii="Calibri" w:eastAsia="Calibri" w:hAnsi="Calibri" w:cs="Calibri"/>
+          <w:sz w:val="24"/>
+          <w:szCs w:val="24"/>
+          <w:lang w:val="en-US"/>
+        </w:rPr>
+        <w:t>feature domain</w:t>
+      </w:r>
+      <w:r>
+        <w:rPr>
+          <w:rFonts w:ascii="Calibri" w:eastAsia="Calibri" w:hAnsi="Calibri" w:cs="Calibri"/>
+          <w:sz w:val="24"/>
+          <w:szCs w:val="24"/>
+          <w:lang w:val="en-US"/>
+        </w:rPr>
+        <w:t>s tf-idf</w:t>
+      </w:r>
+      <w:r>
+        <w:rPr>
+          <w:rFonts w:ascii="Calibri" w:eastAsia="Calibri" w:hAnsi="Calibri" w:cs="Calibri"/>
+          <w:sz w:val="24"/>
+          <w:szCs w:val="24"/>
+          <w:lang w:val="en-US"/>
+        </w:rPr>
+        <w:t>, POS and metadata</w:t>
+      </w:r>
+      <w:r>
+        <w:rPr>
+          <w:rFonts w:ascii="Calibri" w:eastAsia="Calibri" w:hAnsi="Calibri" w:cs="Calibri"/>
+          <w:sz w:val="24"/>
+          <w:szCs w:val="24"/>
+          <w:lang w:val="en-US"/>
+        </w:rPr>
+        <w:t>, as well as one dataframe that holds all</w:t>
+      </w:r>
+      <w:r>
+        <w:rPr>
+          <w:rFonts w:ascii="Calibri" w:eastAsia="Calibri" w:hAnsi="Calibri" w:cs="Calibri"/>
+          <w:sz w:val="24"/>
+          <w:szCs w:val="24"/>
+          <w:lang w:val="en-US"/>
+        </w:rPr>
+        <w:t xml:space="preserve"> </w:t>
+      </w:r>
+      <w:r>
+        <w:rPr>
+          <w:rFonts w:ascii="Calibri" w:eastAsia="Calibri" w:hAnsi="Calibri" w:cs="Calibri"/>
+          <w:sz w:val="24"/>
+          <w:szCs w:val="24"/>
+          <w:lang w:val="en-US"/>
+        </w:rPr>
+        <w:t>feature</w:t>
+      </w:r>
+      <w:r>
+        <w:rPr>
+          <w:rFonts w:ascii="Calibri" w:eastAsia="Calibri" w:hAnsi="Calibri" w:cs="Calibri"/>
+          <w:sz w:val="24"/>
+          <w:szCs w:val="24"/>
+          <w:lang w:val="en-US"/>
+        </w:rPr>
+        <w:t xml:space="preserve"> </w:t>
+      </w:r>
+      <w:r>
+        <w:rPr>
+          <w:rFonts w:ascii="Calibri" w:eastAsia="Calibri" w:hAnsi="Calibri" w:cs="Calibri"/>
+          <w:sz w:val="24"/>
+          <w:szCs w:val="24"/>
+          <w:lang w:val="en-US"/>
+        </w:rPr>
+        <w:t>vectors at once</w:t>
+      </w:r>
+    </w:p>
+    <w:p>
+      <w:pPr>
+        <w:spacing w:line="360" w:lineRule="auto"/>
+        <w:jc w:val="both"/>
+        <w:rPr>
+          <w:rFonts w:ascii="Calibri" w:eastAsia="Calibri" w:hAnsi="Calibri" w:cs="Calibri"/>
+          <w:b/>
+          <w:bCs/>
+          <w:sz w:val="24"/>
+          <w:szCs w:val="24"/>
+          <w:u w:val="single"/>
+          <w:lang w:val="en-US"/>
+        </w:rPr>
+      </w:pPr>
+    </w:p>
+    <w:p>
+      <w:pPr>
+        <w:spacing w:line="360" w:lineRule="auto"/>
+        <w:jc w:val="both"/>
+        <w:rPr>
+          <w:rFonts w:ascii="Calibri" w:eastAsia="Calibri" w:hAnsi="Calibri" w:cs="Calibri"/>
+          <w:b/>
+          <w:bCs/>
+          <w:sz w:val="24"/>
+          <w:szCs w:val="24"/>
+          <w:u w:val="single"/>
           <w:lang w:val="en-US"/>
         </w:rPr>
       </w:pPr>
@@ -5277,12 +5772,16 @@
         <w:rPr>
           <w:b/>
           <w:bCs/>
+          <w:sz w:val="24"/>
+          <w:szCs w:val="24"/>
         </w:rPr>
       </w:pPr>
       <w:r>
         <w:rPr>
           <w:b/>
           <w:bCs/>
+          <w:sz w:val="24"/>
+          <w:szCs w:val="24"/>
         </w:rPr>
         <w:t>BIBLIOGRAPHY NOTES</w:t>
       </w:r>
@@ -5298,12 +5797,16 @@
           <w:rFonts w:eastAsiaTheme="minorEastAsia"/>
           <w:b/>
           <w:bCs/>
+          <w:sz w:val="24"/>
+          <w:szCs w:val="24"/>
         </w:rPr>
       </w:pPr>
       <w:r>
         <w:rPr>
           <w:b/>
           <w:bCs/>
+          <w:sz w:val="24"/>
+          <w:szCs w:val="24"/>
         </w:rPr>
         <w:t>Bibliography tips by Niekler</w:t>
       </w:r>
@@ -5312,12 +5815,16 @@
       <w:pPr>
         <w:jc w:val="both"/>
         <w:rPr>
+          <w:sz w:val="24"/>
+          <w:szCs w:val="24"/>
           <w:u w:val="single"/>
           <w:lang w:val="en-US"/>
         </w:rPr>
       </w:pPr>
       <w:r>
         <w:rPr>
+          <w:sz w:val="24"/>
+          <w:szCs w:val="24"/>
           <w:u w:val="single"/>
           <w:lang w:val="en-US"/>
         </w:rPr>
@@ -5330,6 +5837,8 @@
         <w:rPr>
           <w:i/>
           <w:iCs/>
+          <w:sz w:val="24"/>
+          <w:szCs w:val="24"/>
           <w:lang w:val="en-US"/>
         </w:rPr>
       </w:pPr>
@@ -5339,6 +5848,8 @@
             <w:rStyle w:val="Hyperlink"/>
             <w:i/>
             <w:iCs/>
+            <w:sz w:val="24"/>
+            <w:szCs w:val="24"/>
             <w:lang w:val="en-US"/>
           </w:rPr>
           <w:t>http://www.digitalhumanities.org/dhq/vol/14/4/000498/000498.html</w:t>
@@ -5351,41 +5862,55 @@
         <w:rPr>
           <w:i/>
           <w:iCs/>
-          <w:lang w:val="en-US"/>
-        </w:rPr>
-      </w:pPr>
-      <w:r>
-        <w:rPr>
+          <w:sz w:val="24"/>
+          <w:szCs w:val="24"/>
+          <w:lang w:val="en-US"/>
+        </w:rPr>
+      </w:pPr>
+      <w:r>
+        <w:rPr>
+          <w:sz w:val="24"/>
+          <w:szCs w:val="24"/>
           <w:lang w:val="en-US"/>
         </w:rPr>
         <w:t xml:space="preserve">Mainly sentiment analysis, not really useful for us; nevertheless, some mentions of stylometry as a form </w:t>
       </w:r>
       <w:r>
         <w:rPr>
+          <w:sz w:val="24"/>
+          <w:szCs w:val="24"/>
           <w:lang w:val="en-US"/>
         </w:rPr>
         <w:t xml:space="preserve">of </w:t>
       </w:r>
       <w:r>
         <w:rPr>
+          <w:sz w:val="24"/>
+          <w:szCs w:val="24"/>
           <w:lang w:val="en-US"/>
         </w:rPr>
         <w:t xml:space="preserve">preprocessing </w:t>
       </w:r>
       <w:r>
         <w:rPr>
+          <w:sz w:val="24"/>
+          <w:szCs w:val="24"/>
           <w:lang w:val="en-US"/>
         </w:rPr>
         <w:t xml:space="preserve">could be </w:t>
       </w:r>
       <w:r>
         <w:rPr>
+          <w:sz w:val="24"/>
+          <w:szCs w:val="24"/>
           <w:lang w:val="en-US"/>
         </w:rPr>
         <w:t xml:space="preserve">useful (e.g. page </w:t>
       </w:r>
       <w:r>
         <w:rPr>
+          <w:sz w:val="24"/>
+          <w:szCs w:val="24"/>
           <w:lang w:val="en-US"/>
         </w:rPr>
         <w:t>3</w:t>
@@ -5395,12 +5920,16 @@
       <w:pPr>
         <w:jc w:val="both"/>
         <w:rPr>
+          <w:sz w:val="24"/>
+          <w:szCs w:val="24"/>
           <w:u w:val="single"/>
           <w:lang w:val="en-US"/>
         </w:rPr>
       </w:pPr>
       <w:r>
         <w:rPr>
+          <w:sz w:val="24"/>
+          <w:szCs w:val="24"/>
           <w:u w:val="single"/>
           <w:lang w:val="en-US"/>
         </w:rPr>
@@ -5408,12 +5937,16 @@
       </w:r>
       <w:r>
         <w:rPr>
+          <w:sz w:val="24"/>
+          <w:szCs w:val="24"/>
           <w:u w:val="single"/>
         </w:rPr>
         <w:t xml:space="preserve">In: Franken-Wendelstorf, Regina and Lindinger, Elisabeth and Sieck, Jürgen, (eds.) Kultur und Informatik: Visual Worlds &amp; Interactive Spaces.    Verlag Werner Hülsbusch, Glückstadt, pp. 175-185.  </w:t>
       </w:r>
       <w:r>
         <w:rPr>
+          <w:sz w:val="24"/>
+          <w:szCs w:val="24"/>
           <w:u w:val="single"/>
           <w:lang w:val="en-US"/>
         </w:rPr>
@@ -5426,6 +5959,8 @@
         <w:rPr>
           <w:i/>
           <w:iCs/>
+          <w:sz w:val="24"/>
+          <w:szCs w:val="24"/>
           <w:lang w:val="en-US"/>
         </w:rPr>
       </w:pPr>
@@ -5435,6 +5970,8 @@
             <w:rStyle w:val="Hyperlink"/>
             <w:i/>
             <w:iCs/>
+            <w:sz w:val="24"/>
+            <w:szCs w:val="24"/>
             <w:lang w:val="en-US"/>
           </w:rPr>
           <w:t>https://epub.uni-regensburg.de/28417/1/KuI_2013_VisualShakespeare.pdf</w:t>
@@ -5445,119 +5982,159 @@
       <w:pPr>
         <w:jc w:val="both"/>
         <w:rPr>
-          <w:lang w:val="en-US"/>
-        </w:rPr>
-      </w:pPr>
-      <w:r>
-        <w:rPr>
+          <w:sz w:val="24"/>
+          <w:szCs w:val="24"/>
+          <w:lang w:val="en-US"/>
+        </w:rPr>
+      </w:pPr>
+      <w:r>
+        <w:rPr>
+          <w:sz w:val="24"/>
+          <w:szCs w:val="24"/>
           <w:lang w:val="en-US"/>
         </w:rPr>
         <w:t xml:space="preserve">This paper is not really </w:t>
       </w:r>
       <w:r>
         <w:rPr>
+          <w:sz w:val="24"/>
+          <w:szCs w:val="24"/>
           <w:lang w:val="en-US"/>
         </w:rPr>
         <w:t xml:space="preserve">useful to us. </w:t>
       </w:r>
       <w:r>
         <w:rPr>
+          <w:sz w:val="24"/>
+          <w:szCs w:val="24"/>
           <w:lang w:val="en-US"/>
         </w:rPr>
         <w:t xml:space="preserve">The authors </w:t>
       </w:r>
       <w:r>
         <w:rPr>
+          <w:sz w:val="24"/>
+          <w:szCs w:val="24"/>
           <w:lang w:val="en-US"/>
         </w:rPr>
         <w:t xml:space="preserve">used XML and </w:t>
       </w:r>
       <w:r>
         <w:rPr>
+          <w:sz w:val="24"/>
+          <w:szCs w:val="24"/>
           <w:lang w:val="en-US"/>
         </w:rPr>
         <w:t>TEI annotation</w:t>
       </w:r>
       <w:r>
         <w:rPr>
+          <w:sz w:val="24"/>
+          <w:szCs w:val="24"/>
           <w:lang w:val="en-US"/>
         </w:rPr>
         <w:t xml:space="preserve"> ==&gt; </w:t>
       </w:r>
       <w:r>
         <w:rPr>
+          <w:sz w:val="24"/>
+          <w:szCs w:val="24"/>
           <w:lang w:val="en-US"/>
         </w:rPr>
         <w:t xml:space="preserve">technological </w:t>
       </w:r>
       <w:r>
         <w:rPr>
+          <w:sz w:val="24"/>
+          <w:szCs w:val="24"/>
           <w:lang w:val="en-US"/>
         </w:rPr>
         <w:t>methods</w:t>
       </w:r>
       <w:r>
         <w:rPr>
+          <w:sz w:val="24"/>
+          <w:szCs w:val="24"/>
           <w:lang w:val="en-US"/>
         </w:rPr>
         <w:t xml:space="preserve"> quite </w:t>
       </w:r>
       <w:r>
         <w:rPr>
+          <w:sz w:val="24"/>
+          <w:szCs w:val="24"/>
           <w:lang w:val="en-US"/>
         </w:rPr>
         <w:t xml:space="preserve">different from the ones we chose. </w:t>
       </w:r>
       <w:r>
         <w:rPr>
+          <w:sz w:val="24"/>
+          <w:szCs w:val="24"/>
           <w:lang w:val="en-US"/>
         </w:rPr>
         <w:t>Maybe we could</w:t>
       </w:r>
       <w:r>
         <w:rPr>
+          <w:sz w:val="24"/>
+          <w:szCs w:val="24"/>
           <w:lang w:val="en-US"/>
         </w:rPr>
         <w:t xml:space="preserve"> mention this </w:t>
       </w:r>
       <w:r>
         <w:rPr>
+          <w:sz w:val="24"/>
+          <w:szCs w:val="24"/>
           <w:lang w:val="en-US"/>
         </w:rPr>
         <w:t xml:space="preserve">paper </w:t>
       </w:r>
       <w:r>
         <w:rPr>
+          <w:sz w:val="24"/>
+          <w:szCs w:val="24"/>
           <w:lang w:val="en-US"/>
         </w:rPr>
         <w:t xml:space="preserve">in </w:t>
       </w:r>
       <w:r>
         <w:rPr>
+          <w:sz w:val="24"/>
+          <w:szCs w:val="24"/>
           <w:lang w:val="en-US"/>
         </w:rPr>
         <w:t xml:space="preserve">comparison to DraCor </w:t>
       </w:r>
       <w:r>
         <w:rPr>
+          <w:sz w:val="24"/>
+          <w:szCs w:val="24"/>
           <w:lang w:val="en-US"/>
         </w:rPr>
         <w:t>(if</w:t>
       </w:r>
       <w:r>
         <w:rPr>
+          <w:sz w:val="24"/>
+          <w:szCs w:val="24"/>
           <w:lang w:val="en-US"/>
         </w:rPr>
         <w:t xml:space="preserve"> we want to cite similar </w:t>
       </w:r>
       <w:r>
         <w:rPr>
+          <w:sz w:val="24"/>
+          <w:szCs w:val="24"/>
           <w:lang w:val="en-US"/>
         </w:rPr>
         <w:t>projects/</w:t>
       </w:r>
       <w:r>
         <w:rPr>
+          <w:sz w:val="24"/>
+          <w:szCs w:val="24"/>
           <w:lang w:val="en-US"/>
         </w:rPr>
         <w:t>tools).</w:t>
@@ -5567,53 +6144,71 @@
       <w:pPr>
         <w:jc w:val="both"/>
         <w:rPr>
-          <w:lang w:val="en-US"/>
-        </w:rPr>
-      </w:pPr>
-      <w:r>
-        <w:rPr>
+          <w:sz w:val="24"/>
+          <w:szCs w:val="24"/>
+          <w:lang w:val="en-US"/>
+        </w:rPr>
+      </w:pPr>
+      <w:r>
+        <w:rPr>
+          <w:sz w:val="24"/>
+          <w:szCs w:val="24"/>
           <w:lang w:val="en-US"/>
         </w:rPr>
         <w:t>Maybe we</w:t>
       </w:r>
       <w:r>
         <w:rPr>
+          <w:sz w:val="24"/>
+          <w:szCs w:val="24"/>
           <w:lang w:val="en-US"/>
         </w:rPr>
         <w:t xml:space="preserve"> could </w:t>
       </w:r>
       <w:r>
         <w:rPr>
+          <w:sz w:val="24"/>
+          <w:szCs w:val="24"/>
           <w:lang w:val="en-US"/>
         </w:rPr>
         <w:t>briefly</w:t>
       </w:r>
       <w:r>
         <w:rPr>
+          <w:sz w:val="24"/>
+          <w:szCs w:val="24"/>
           <w:lang w:val="en-US"/>
         </w:rPr>
         <w:t xml:space="preserve"> mention </w:t>
       </w:r>
       <w:r>
         <w:rPr>
+          <w:sz w:val="24"/>
+          <w:szCs w:val="24"/>
           <w:lang w:val="en-US"/>
         </w:rPr>
         <w:t xml:space="preserve">that </w:t>
       </w:r>
       <w:r>
         <w:rPr>
+          <w:sz w:val="24"/>
+          <w:szCs w:val="24"/>
           <w:lang w:val="en-US"/>
         </w:rPr>
         <w:t xml:space="preserve">they </w:t>
       </w:r>
       <w:r>
         <w:rPr>
+          <w:sz w:val="24"/>
+          <w:szCs w:val="24"/>
           <w:lang w:val="en-US"/>
         </w:rPr>
         <w:t xml:space="preserve">focused on </w:t>
       </w:r>
       <w:r>
         <w:rPr>
+          <w:sz w:val="24"/>
+          <w:szCs w:val="24"/>
           <w:lang w:val="en-US"/>
         </w:rPr>
         <w:t>an</w:t>
@@ -5621,6 +6216,8 @@
       <w:r>
         <w:rPr>
           <w:rFonts w:ascii="Calibri" w:eastAsia="Calibri" w:hAnsi="Calibri" w:cs="Calibri"/>
+          <w:sz w:val="24"/>
+          <w:szCs w:val="24"/>
           <w:lang w:val="en-US"/>
         </w:rPr>
         <w:t xml:space="preserve">notated plays </w:t>
@@ -5628,6 +6225,8 @@
       <w:r>
         <w:rPr>
           <w:rFonts w:ascii="Calibri" w:eastAsia="Calibri" w:hAnsi="Calibri" w:cs="Calibri"/>
+          <w:sz w:val="24"/>
+          <w:szCs w:val="24"/>
           <w:lang w:val="en-US"/>
         </w:rPr>
         <w:t>with</w:t>
@@ -5635,108 +6234,144 @@
       <w:r>
         <w:rPr>
           <w:rFonts w:ascii="Calibri" w:eastAsia="Calibri" w:hAnsi="Calibri" w:cs="Calibri"/>
+          <w:sz w:val="24"/>
+          <w:szCs w:val="24"/>
           <w:lang w:val="en-US"/>
         </w:rPr>
         <w:t xml:space="preserve"> the tags provided by TEI (e.g. speech, dramatis personae, gender, stage directions, et</w:t>
       </w:r>
       <w:r>
         <w:rPr>
+          <w:sz w:val="24"/>
+          <w:szCs w:val="24"/>
           <w:lang w:val="en-US"/>
         </w:rPr>
         <w:t>c</w:t>
       </w:r>
       <w:r>
         <w:rPr>
+          <w:sz w:val="24"/>
+          <w:szCs w:val="24"/>
           <w:lang w:val="en-US"/>
         </w:rPr>
         <w:t xml:space="preserve">), because </w:t>
       </w:r>
       <w:r>
         <w:rPr>
+          <w:sz w:val="24"/>
+          <w:szCs w:val="24"/>
           <w:lang w:val="en-US"/>
         </w:rPr>
         <w:t xml:space="preserve">nearly </w:t>
       </w:r>
       <w:r>
         <w:rPr>
+          <w:sz w:val="24"/>
+          <w:szCs w:val="24"/>
           <w:lang w:val="en-US"/>
         </w:rPr>
         <w:t xml:space="preserve">every </w:t>
       </w:r>
       <w:r>
         <w:rPr>
+          <w:sz w:val="24"/>
+          <w:szCs w:val="24"/>
           <w:lang w:val="en-US"/>
         </w:rPr>
         <w:t xml:space="preserve">approach to drama texts </w:t>
       </w:r>
       <w:r>
         <w:rPr>
+          <w:sz w:val="24"/>
+          <w:szCs w:val="24"/>
           <w:lang w:val="en-US"/>
         </w:rPr>
         <w:t>consists of</w:t>
       </w:r>
       <w:r>
         <w:rPr>
+          <w:sz w:val="24"/>
+          <w:szCs w:val="24"/>
           <w:lang w:val="en-US"/>
         </w:rPr>
         <w:t xml:space="preserve"> </w:t>
       </w:r>
       <w:r>
         <w:rPr>
+          <w:sz w:val="24"/>
+          <w:szCs w:val="24"/>
           <w:lang w:val="en-US"/>
         </w:rPr>
         <w:t xml:space="preserve">extrapolating </w:t>
       </w:r>
       <w:r>
         <w:rPr>
+          <w:sz w:val="24"/>
+          <w:szCs w:val="24"/>
           <w:lang w:val="en-US"/>
         </w:rPr>
         <w:t>these elements</w:t>
       </w:r>
       <w:r>
         <w:rPr>
+          <w:sz w:val="24"/>
+          <w:szCs w:val="24"/>
           <w:lang w:val="en-US"/>
         </w:rPr>
         <w:t xml:space="preserve"> (and ours </w:t>
       </w:r>
       <w:r>
         <w:rPr>
+          <w:sz w:val="24"/>
+          <w:szCs w:val="24"/>
           <w:lang w:val="en-US"/>
         </w:rPr>
         <w:t>is no exception).</w:t>
       </w:r>
       <w:r>
         <w:rPr>
+          <w:sz w:val="24"/>
+          <w:szCs w:val="24"/>
           <w:lang w:val="en-US"/>
         </w:rPr>
         <w:t xml:space="preserve"> </w:t>
       </w:r>
       <w:r>
         <w:rPr>
+          <w:sz w:val="24"/>
+          <w:szCs w:val="24"/>
           <w:lang w:val="en-US"/>
         </w:rPr>
         <w:t xml:space="preserve">However, </w:t>
       </w:r>
       <w:r>
         <w:rPr>
+          <w:sz w:val="24"/>
+          <w:szCs w:val="24"/>
           <w:lang w:val="en-US"/>
         </w:rPr>
         <w:t>I do not</w:t>
       </w:r>
       <w:r>
         <w:rPr>
+          <w:sz w:val="24"/>
+          <w:szCs w:val="24"/>
           <w:lang w:val="en-US"/>
         </w:rPr>
         <w:t xml:space="preserve"> know if this idea </w:t>
       </w:r>
       <w:r>
         <w:rPr>
+          <w:sz w:val="24"/>
+          <w:szCs w:val="24"/>
           <w:lang w:val="en-US"/>
         </w:rPr>
         <w:t xml:space="preserve">makes any </w:t>
       </w:r>
       <w:r>
         <w:rPr>
+          <w:sz w:val="24"/>
+          <w:szCs w:val="24"/>
           <w:lang w:val="en-US"/>
         </w:rPr>
         <w:t>sense at all ;)</w:t>
@@ -5746,12 +6381,16 @@
       <w:pPr>
         <w:jc w:val="both"/>
         <w:rPr>
+          <w:sz w:val="24"/>
+          <w:szCs w:val="24"/>
           <w:u w:val="single"/>
           <w:lang w:val="en-US"/>
         </w:rPr>
       </w:pPr>
       <w:r>
         <w:rPr>
+          <w:sz w:val="24"/>
+          <w:szCs w:val="24"/>
           <w:u w:val="single"/>
           <w:lang w:val="en-US"/>
         </w:rPr>
@@ -5759,6 +6398,8 @@
       </w:r>
       <w:r>
         <w:rPr>
+          <w:sz w:val="24"/>
+          <w:szCs w:val="24"/>
           <w:u w:val="single"/>
           <w:lang w:val="en-US"/>
         </w:rPr>
@@ -5766,6 +6407,8 @@
       </w:r>
       <w:r>
         <w:rPr>
+          <w:sz w:val="24"/>
+          <w:szCs w:val="24"/>
           <w:u w:val="single"/>
           <w:lang w:val="en-US"/>
         </w:rPr>
@@ -5773,6 +6416,8 @@
       </w:r>
       <w:r>
         <w:rPr>
+          <w:sz w:val="24"/>
+          <w:szCs w:val="24"/>
           <w:u w:val="single"/>
           <w:lang w:val="en-US"/>
         </w:rPr>
@@ -5780,6 +6425,8 @@
       </w:r>
       <w:r>
         <w:rPr>
+          <w:sz w:val="24"/>
+          <w:szCs w:val="24"/>
           <w:u w:val="single"/>
           <w:lang w:val="en-US"/>
         </w:rPr>
@@ -5787,6 +6434,8 @@
       </w:r>
       <w:r>
         <w:rPr>
+          <w:sz w:val="24"/>
+          <w:szCs w:val="24"/>
           <w:u w:val="single"/>
           <w:lang w:val="en-US"/>
         </w:rPr>
@@ -5794,6 +6443,8 @@
       </w:r>
       <w:r>
         <w:rPr>
+          <w:sz w:val="24"/>
+          <w:szCs w:val="24"/>
           <w:u w:val="single"/>
           <w:lang w:val="en-US"/>
         </w:rPr>
@@ -5801,6 +6452,8 @@
       </w:r>
       <w:r>
         <w:rPr>
+          <w:sz w:val="24"/>
+          <w:szCs w:val="24"/>
           <w:u w:val="single"/>
           <w:lang w:val="en-US"/>
         </w:rPr>
@@ -5812,6 +6465,8 @@
         <w:rPr>
           <w:i/>
           <w:iCs/>
+          <w:sz w:val="24"/>
+          <w:szCs w:val="24"/>
           <w:lang w:val="en-US"/>
         </w:rPr>
       </w:pPr>
@@ -5821,6 +6476,8 @@
             <w:rStyle w:val="Hyperlink"/>
             <w:i/>
             <w:iCs/>
+            <w:sz w:val="24"/>
+            <w:szCs w:val="24"/>
             <w:lang w:val="en-US"/>
           </w:rPr>
           <w:t>http://www.lrec-conf.org/proceedings/lrec2020/pdf/2020.lrec-1.7.pdf</w:t>
@@ -5830,29 +6487,39 @@
     <w:p>
       <w:pPr>
         <w:rPr>
-          <w:lang w:val="en-US"/>
-        </w:rPr>
-      </w:pPr>
-      <w:r>
-        <w:rPr>
+          <w:sz w:val="24"/>
+          <w:szCs w:val="24"/>
+          <w:lang w:val="en-US"/>
+        </w:rPr>
+      </w:pPr>
+      <w:r>
+        <w:rPr>
+          <w:sz w:val="24"/>
+          <w:szCs w:val="24"/>
           <w:lang w:val="en-US"/>
         </w:rPr>
         <w:t xml:space="preserve">Contains a lot of statistics, </w:t>
       </w:r>
       <w:r>
         <w:rPr>
+          <w:sz w:val="24"/>
+          <w:szCs w:val="24"/>
           <w:lang w:val="en-US"/>
         </w:rPr>
         <w:t xml:space="preserve">does not really </w:t>
       </w:r>
       <w:r>
         <w:rPr>
+          <w:sz w:val="24"/>
+          <w:szCs w:val="24"/>
           <w:lang w:val="en-US"/>
         </w:rPr>
         <w:t xml:space="preserve">concern </w:t>
       </w:r>
       <w:r>
         <w:rPr>
+          <w:sz w:val="24"/>
+          <w:szCs w:val="24"/>
           <w:lang w:val="en-US"/>
         </w:rPr>
         <w:t>us.</w:t>
@@ -5861,17 +6528,23 @@
     <w:p>
       <w:pPr>
         <w:rPr>
-          <w:lang w:val="en-US"/>
-        </w:rPr>
-      </w:pPr>
-      <w:r>
-        <w:rPr>
+          <w:sz w:val="24"/>
+          <w:szCs w:val="24"/>
+          <w:lang w:val="en-US"/>
+        </w:rPr>
+      </w:pPr>
+      <w:r>
+        <w:rPr>
+          <w:sz w:val="24"/>
+          <w:szCs w:val="24"/>
           <w:lang w:val="en-US"/>
         </w:rPr>
         <w:br/>
       </w:r>
       <w:r>
         <w:rPr>
+          <w:sz w:val="24"/>
+          <w:szCs w:val="24"/>
           <w:u w:val="single"/>
           <w:lang w:val="en-US"/>
         </w:rPr>
@@ -5883,6 +6556,8 @@
         <w:rPr>
           <w:i/>
           <w:iCs/>
+          <w:sz w:val="24"/>
+          <w:szCs w:val="24"/>
           <w:lang w:val="en-US"/>
         </w:rPr>
       </w:pPr>
@@ -5892,6 +6567,8 @@
             <w:rStyle w:val="Hyperlink"/>
             <w:i/>
             <w:iCs/>
+            <w:sz w:val="24"/>
+            <w:szCs w:val="24"/>
             <w:lang w:val="en-US"/>
           </w:rPr>
           <w:t>https://chesterrep.openrepository.com/handle/10034/620256</w:t>
@@ -5903,83 +6580,111 @@
         <w:rPr>
           <w:i/>
           <w:iCs/>
-          <w:lang w:val="en-US"/>
-        </w:rPr>
-      </w:pPr>
-      <w:r>
-        <w:rPr>
+          <w:sz w:val="24"/>
+          <w:szCs w:val="24"/>
+          <w:lang w:val="en-US"/>
+        </w:rPr>
+      </w:pPr>
+      <w:r>
+        <w:rPr>
+          <w:sz w:val="24"/>
+          <w:szCs w:val="24"/>
           <w:lang w:val="en-US"/>
         </w:rPr>
         <w:t xml:space="preserve">I did not read </w:t>
       </w:r>
       <w:r>
         <w:rPr>
+          <w:sz w:val="24"/>
+          <w:szCs w:val="24"/>
           <w:lang w:val="en-US"/>
         </w:rPr>
         <w:t xml:space="preserve">this paper </w:t>
       </w:r>
       <w:r>
         <w:rPr>
+          <w:sz w:val="24"/>
+          <w:szCs w:val="24"/>
           <w:lang w:val="en-US"/>
         </w:rPr>
         <w:t xml:space="preserve">carefully, because </w:t>
       </w:r>
       <w:r>
         <w:rPr>
+          <w:sz w:val="24"/>
+          <w:szCs w:val="24"/>
           <w:lang w:val="en-US"/>
         </w:rPr>
         <w:t xml:space="preserve">it is quite long </w:t>
       </w:r>
       <w:r>
         <w:rPr>
+          <w:sz w:val="24"/>
+          <w:szCs w:val="24"/>
           <w:lang w:val="en-US"/>
         </w:rPr>
         <w:t>and does not</w:t>
       </w:r>
       <w:r>
         <w:rPr>
+          <w:sz w:val="24"/>
+          <w:szCs w:val="24"/>
           <w:lang w:val="en-US"/>
         </w:rPr>
         <w:t xml:space="preserve"> really concern</w:t>
       </w:r>
       <w:r>
         <w:rPr>
+          <w:sz w:val="24"/>
+          <w:szCs w:val="24"/>
           <w:lang w:val="en-US"/>
         </w:rPr>
         <w:t xml:space="preserve"> us. </w:t>
       </w:r>
       <w:r>
         <w:rPr>
+          <w:sz w:val="24"/>
+          <w:szCs w:val="24"/>
           <w:lang w:val="en-US"/>
         </w:rPr>
         <w:t xml:space="preserve">It contains spatial </w:t>
       </w:r>
       <w:r>
         <w:rPr>
+          <w:sz w:val="24"/>
+          <w:szCs w:val="24"/>
           <w:lang w:val="en-US"/>
         </w:rPr>
         <w:t xml:space="preserve">analysis </w:t>
       </w:r>
       <w:r>
         <w:rPr>
+          <w:sz w:val="24"/>
+          <w:szCs w:val="24"/>
           <w:lang w:val="en-US"/>
         </w:rPr>
         <w:t xml:space="preserve">methods and </w:t>
       </w:r>
       <w:r>
         <w:rPr>
+          <w:sz w:val="24"/>
+          <w:szCs w:val="24"/>
           <w:lang w:val="en-US"/>
         </w:rPr>
         <w:t xml:space="preserve">I do not </w:t>
       </w:r>
       <w:r>
         <w:rPr>
+          <w:sz w:val="24"/>
+          <w:szCs w:val="24"/>
           <w:lang w:val="en-US"/>
         </w:rPr>
         <w:t xml:space="preserve">think it can be useful to </w:t>
       </w:r>
       <w:r>
         <w:rPr>
+          <w:sz w:val="24"/>
+          <w:szCs w:val="24"/>
           <w:lang w:val="en-US"/>
         </w:rPr>
         <w:t>us.</w:t>
@@ -5988,14 +6693,18 @@
     <w:p>
       <w:pPr>
         <w:rPr>
-          <w:lang w:val="en-US"/>
-        </w:rPr>
-      </w:pPr>
-    </w:p>
-    <w:p>
-      <w:pPr>
-        <w:rPr>
-          <w:rFonts w:ascii="Calibri" w:eastAsia="Calibri" w:hAnsi="Calibri" w:cs="Calibri"/>
+          <w:sz w:val="24"/>
+          <w:szCs w:val="24"/>
+          <w:lang w:val="en-US"/>
+        </w:rPr>
+      </w:pPr>
+    </w:p>
+    <w:p>
+      <w:pPr>
+        <w:rPr>
+          <w:rFonts w:ascii="Calibri" w:eastAsia="Calibri" w:hAnsi="Calibri" w:cs="Calibri"/>
+          <w:sz w:val="24"/>
+          <w:szCs w:val="24"/>
           <w:u w:val="single"/>
           <w:lang w:val="en-US"/>
         </w:rPr>
@@ -6003,6 +6712,8 @@
       <w:r>
         <w:rPr>
           <w:rFonts w:ascii="Calibri" w:eastAsia="Calibri" w:hAnsi="Calibri" w:cs="Calibri"/>
+          <w:sz w:val="24"/>
+          <w:szCs w:val="24"/>
           <w:u w:val="single"/>
           <w:lang w:val="en-US"/>
         </w:rPr>
@@ -6011,6 +6722,8 @@
       <w:r>
         <w:rPr>
           <w:rFonts w:ascii="Calibri" w:eastAsia="Calibri" w:hAnsi="Calibri" w:cs="Calibri"/>
+          <w:sz w:val="24"/>
+          <w:szCs w:val="24"/>
           <w:u w:val="single"/>
           <w:lang w:val="en-US"/>
         </w:rPr>
@@ -6023,6 +6736,8 @@
           <w:rFonts w:ascii="Calibri" w:eastAsia="Calibri" w:hAnsi="Calibri" w:cs="Calibri"/>
           <w:i/>
           <w:iCs/>
+          <w:sz w:val="24"/>
+          <w:szCs w:val="24"/>
           <w:lang w:val="en-US"/>
         </w:rPr>
       </w:pPr>
@@ -6033,6 +6748,8 @@
             <w:rFonts w:ascii="Calibri" w:eastAsia="Calibri" w:hAnsi="Calibri" w:cs="Calibri"/>
             <w:i/>
             <w:iCs/>
+            <w:sz w:val="24"/>
+            <w:szCs w:val="24"/>
             <w:lang w:val="en-US"/>
           </w:rPr>
           <w:t>https://digitalcommons.montclair.edu/eldj/vol5/iss1/4</w:t>
@@ -6043,12 +6760,16 @@
       <w:pPr>
         <w:rPr>
           <w:rFonts w:ascii="Calibri" w:eastAsia="Calibri" w:hAnsi="Calibri" w:cs="Calibri"/>
-          <w:lang w:val="en-US"/>
-        </w:rPr>
-      </w:pPr>
-      <w:r>
-        <w:rPr>
-          <w:rFonts w:ascii="Calibri" w:eastAsia="Calibri" w:hAnsi="Calibri" w:cs="Calibri"/>
+          <w:sz w:val="24"/>
+          <w:szCs w:val="24"/>
+          <w:lang w:val="en-US"/>
+        </w:rPr>
+      </w:pPr>
+      <w:r>
+        <w:rPr>
+          <w:rFonts w:ascii="Calibri" w:eastAsia="Calibri" w:hAnsi="Calibri" w:cs="Calibri"/>
+          <w:sz w:val="24"/>
+          <w:szCs w:val="24"/>
           <w:lang w:val="en-US"/>
         </w:rPr>
         <w:t xml:space="preserve">I really do </w:t>
@@ -6056,6 +6777,8 @@
       <w:r>
         <w:rPr>
           <w:rFonts w:ascii="Calibri" w:eastAsia="Calibri" w:hAnsi="Calibri" w:cs="Calibri"/>
+          <w:sz w:val="24"/>
+          <w:szCs w:val="24"/>
           <w:lang w:val="en-US"/>
         </w:rPr>
         <w:t xml:space="preserve">not see anything </w:t>
@@ -6063,6 +6786,8 @@
       <w:r>
         <w:rPr>
           <w:rFonts w:ascii="Calibri" w:eastAsia="Calibri" w:hAnsi="Calibri" w:cs="Calibri"/>
+          <w:sz w:val="24"/>
+          <w:szCs w:val="24"/>
           <w:lang w:val="en-US"/>
         </w:rPr>
         <w:t>useful here.</w:t>
@@ -6072,12 +6797,16 @@
       <w:pPr>
         <w:rPr>
           <w:rFonts w:ascii="Calibri" w:eastAsia="Calibri" w:hAnsi="Calibri" w:cs="Calibri"/>
+          <w:sz w:val="24"/>
+          <w:szCs w:val="24"/>
           <w:u w:val="single"/>
         </w:rPr>
       </w:pPr>
       <w:r>
         <w:rPr>
           <w:rFonts w:ascii="Calibri" w:eastAsia="Calibri" w:hAnsi="Calibri" w:cs="Calibri"/>
+          <w:sz w:val="24"/>
+          <w:szCs w:val="24"/>
           <w:u w:val="single"/>
         </w:rPr>
         <w:t>Henning, Urs: Dramenanalyse mit DraCor</w:t>
@@ -6087,6 +6816,8 @@
       <w:pPr>
         <w:rPr>
           <w:rFonts w:ascii="Calibri" w:eastAsia="Calibri" w:hAnsi="Calibri" w:cs="Calibri"/>
+          <w:sz w:val="24"/>
+          <w:szCs w:val="24"/>
         </w:rPr>
       </w:pPr>
       <w:hyperlink r:id="rId18">
@@ -6094,6 +6825,8 @@
           <w:rPr>
             <w:rStyle w:val="Hyperlink"/>
             <w:rFonts w:ascii="Calibri" w:eastAsia="Calibri" w:hAnsi="Calibri" w:cs="Calibri"/>
+            <w:sz w:val="24"/>
+            <w:szCs w:val="24"/>
           </w:rPr>
           <w:t>https://web2-unterricht.ch/uncategorized/dramenanalyse-mit-dracor/</w:t>
         </w:r>
@@ -6103,12 +6836,16 @@
       <w:pPr>
         <w:rPr>
           <w:rFonts w:ascii="Calibri" w:eastAsia="Calibri" w:hAnsi="Calibri" w:cs="Calibri"/>
-          <w:lang w:val="en-US"/>
-        </w:rPr>
-      </w:pPr>
-      <w:r>
-        <w:rPr>
-          <w:rFonts w:ascii="Calibri" w:eastAsia="Calibri" w:hAnsi="Calibri" w:cs="Calibri"/>
+          <w:sz w:val="24"/>
+          <w:szCs w:val="24"/>
+          <w:lang w:val="en-US"/>
+        </w:rPr>
+      </w:pPr>
+      <w:r>
+        <w:rPr>
+          <w:rFonts w:ascii="Calibri" w:eastAsia="Calibri" w:hAnsi="Calibri" w:cs="Calibri"/>
+          <w:sz w:val="24"/>
+          <w:szCs w:val="24"/>
           <w:lang w:val="en-US"/>
         </w:rPr>
         <w:t xml:space="preserve">It focuses on distant </w:t>
@@ -6116,6 +6853,8 @@
       <w:r>
         <w:rPr>
           <w:rFonts w:ascii="Calibri" w:eastAsia="Calibri" w:hAnsi="Calibri" w:cs="Calibri"/>
+          <w:sz w:val="24"/>
+          <w:szCs w:val="24"/>
           <w:lang w:val="en-US"/>
         </w:rPr>
         <w:t xml:space="preserve">reading and </w:t>
@@ -6123,6 +6862,8 @@
       <w:r>
         <w:rPr>
           <w:rFonts w:ascii="Calibri" w:eastAsia="Calibri" w:hAnsi="Calibri" w:cs="Calibri"/>
+          <w:sz w:val="24"/>
+          <w:szCs w:val="24"/>
           <w:lang w:val="en-US"/>
         </w:rPr>
         <w:t xml:space="preserve">other methods which are </w:t>
@@ -6130,6 +6871,8 @@
       <w:r>
         <w:rPr>
           <w:rFonts w:ascii="Calibri" w:eastAsia="Calibri" w:hAnsi="Calibri" w:cs="Calibri"/>
+          <w:sz w:val="24"/>
+          <w:szCs w:val="24"/>
           <w:lang w:val="en-US"/>
         </w:rPr>
         <w:t xml:space="preserve">not really useful to us; However, </w:t>
@@ -6137,6 +6880,8 @@
       <w:r>
         <w:rPr>
           <w:rFonts w:ascii="Calibri" w:eastAsia="Calibri" w:hAnsi="Calibri" w:cs="Calibri"/>
+          <w:sz w:val="24"/>
+          <w:szCs w:val="24"/>
           <w:lang w:val="en-US"/>
         </w:rPr>
         <w:t xml:space="preserve">we </w:t>
@@ -6144,6 +6889,8 @@
       <w:r>
         <w:rPr>
           <w:rFonts w:ascii="Calibri" w:eastAsia="Calibri" w:hAnsi="Calibri" w:cs="Calibri"/>
+          <w:sz w:val="24"/>
+          <w:szCs w:val="24"/>
           <w:lang w:val="en-US"/>
         </w:rPr>
         <w:t xml:space="preserve">could </w:t>
@@ -6151,6 +6898,8 @@
       <w:r>
         <w:rPr>
           <w:rFonts w:ascii="Calibri" w:eastAsia="Calibri" w:hAnsi="Calibri" w:cs="Calibri"/>
+          <w:sz w:val="24"/>
+          <w:szCs w:val="24"/>
           <w:lang w:val="en-US"/>
         </w:rPr>
         <w:t xml:space="preserve">cite it when </w:t>
@@ -6158,6 +6907,8 @@
       <w:r>
         <w:rPr>
           <w:rFonts w:ascii="Calibri" w:eastAsia="Calibri" w:hAnsi="Calibri" w:cs="Calibri"/>
+          <w:sz w:val="24"/>
+          <w:szCs w:val="24"/>
           <w:lang w:val="en-US"/>
         </w:rPr>
         <w:t xml:space="preserve">writing </w:t>
@@ -6165,6 +6916,8 @@
       <w:r>
         <w:rPr>
           <w:rFonts w:ascii="Calibri" w:eastAsia="Calibri" w:hAnsi="Calibri" w:cs="Calibri"/>
+          <w:sz w:val="24"/>
+          <w:szCs w:val="24"/>
           <w:lang w:val="en-US"/>
         </w:rPr>
         <w:t>about APIs</w:t>
@@ -6172,6 +6925,8 @@
       <w:r>
         <w:rPr>
           <w:rFonts w:ascii="Calibri" w:eastAsia="Calibri" w:hAnsi="Calibri" w:cs="Calibri"/>
+          <w:sz w:val="24"/>
+          <w:szCs w:val="24"/>
           <w:lang w:val="en-US"/>
         </w:rPr>
         <w:t xml:space="preserve"> and in the general </w:t>
@@ -6179,6 +6934,8 @@
       <w:r>
         <w:rPr>
           <w:rFonts w:ascii="Calibri" w:eastAsia="Calibri" w:hAnsi="Calibri" w:cs="Calibri"/>
+          <w:sz w:val="24"/>
+          <w:szCs w:val="24"/>
           <w:lang w:val="en-US"/>
         </w:rPr>
         <w:t xml:space="preserve">presentation of </w:t>
@@ -6186,6 +6943,8 @@
       <w:r>
         <w:rPr>
           <w:rFonts w:ascii="Calibri" w:eastAsia="Calibri" w:hAnsi="Calibri" w:cs="Calibri"/>
+          <w:sz w:val="24"/>
+          <w:szCs w:val="24"/>
           <w:lang w:val="en-US"/>
         </w:rPr>
         <w:t>DraCor.</w:t>
@@ -6195,6 +6954,8 @@
       <w:pPr>
         <w:rPr>
           <w:rFonts w:ascii="Calibri" w:eastAsia="Calibri" w:hAnsi="Calibri" w:cs="Calibri"/>
+          <w:sz w:val="24"/>
+          <w:szCs w:val="24"/>
           <w:u w:val="single"/>
           <w:lang w:val="en-US"/>
         </w:rPr>
@@ -6202,6 +6963,8 @@
       <w:r>
         <w:rPr>
           <w:rFonts w:ascii="Calibri" w:eastAsia="Calibri" w:hAnsi="Calibri" w:cs="Calibri"/>
+          <w:sz w:val="24"/>
+          <w:szCs w:val="24"/>
           <w:u w:val="single"/>
           <w:lang w:val="en-US"/>
         </w:rPr>
@@ -6210,6 +6973,8 @@
       <w:r>
         <w:rPr>
           <w:rFonts w:ascii="Calibri" w:eastAsia="Calibri" w:hAnsi="Calibri" w:cs="Calibri"/>
+          <w:sz w:val="24"/>
+          <w:szCs w:val="24"/>
           <w:u w:val="single"/>
           <w:lang w:val="en-US"/>
         </w:rPr>
@@ -6218,6 +6983,8 @@
       <w:r>
         <w:rPr>
           <w:rFonts w:ascii="Calibri" w:eastAsia="Calibri" w:hAnsi="Calibri" w:cs="Calibri"/>
+          <w:sz w:val="24"/>
+          <w:szCs w:val="24"/>
           <w:u w:val="single"/>
           <w:lang w:val="en-US"/>
         </w:rPr>
@@ -6226,6 +6993,8 @@
       <w:r>
         <w:rPr>
           <w:rFonts w:ascii="Calibri" w:eastAsia="Calibri" w:hAnsi="Calibri" w:cs="Calibri"/>
+          <w:sz w:val="24"/>
+          <w:szCs w:val="24"/>
           <w:u w:val="single"/>
           <w:lang w:val="en-US"/>
         </w:rPr>
@@ -6234,6 +7003,8 @@
       <w:r>
         <w:rPr>
           <w:rFonts w:ascii="Calibri" w:eastAsia="Calibri" w:hAnsi="Calibri" w:cs="Calibri"/>
+          <w:sz w:val="24"/>
+          <w:szCs w:val="24"/>
           <w:u w:val="single"/>
           <w:lang w:val="en-US"/>
         </w:rPr>
@@ -6242,6 +7013,8 @@
       <w:r>
         <w:rPr>
           <w:rFonts w:ascii="Calibri" w:eastAsia="Calibri" w:hAnsi="Calibri" w:cs="Calibri"/>
+          <w:sz w:val="24"/>
+          <w:szCs w:val="24"/>
           <w:u w:val="single"/>
           <w:lang w:val="en-US"/>
         </w:rPr>
@@ -6254,6 +7027,8 @@
           <w:rFonts w:ascii="Calibri" w:eastAsia="Calibri" w:hAnsi="Calibri" w:cs="Calibri"/>
           <w:i/>
           <w:iCs/>
+          <w:sz w:val="24"/>
+          <w:szCs w:val="24"/>
           <w:lang w:val="en-US"/>
         </w:rPr>
       </w:pPr>
@@ -6264,6 +7039,8 @@
             <w:rFonts w:ascii="Calibri" w:eastAsia="Calibri" w:hAnsi="Calibri" w:cs="Calibri"/>
             <w:i/>
             <w:iCs/>
+            <w:sz w:val="24"/>
+            <w:szCs w:val="24"/>
             <w:lang w:val="en-US"/>
           </w:rPr>
           <w:t>https://jrladd.com/ach.html</w:t>
@@ -6275,12 +7052,16 @@
         <w:jc w:val="both"/>
         <w:rPr>
           <w:rFonts w:ascii="Calibri" w:eastAsia="Calibri" w:hAnsi="Calibri" w:cs="Calibri"/>
-          <w:lang w:val="en-US"/>
-        </w:rPr>
-      </w:pPr>
-      <w:r>
-        <w:rPr>
-          <w:rFonts w:ascii="Calibri" w:eastAsia="Calibri" w:hAnsi="Calibri" w:cs="Calibri"/>
+          <w:sz w:val="24"/>
+          <w:szCs w:val="24"/>
+          <w:lang w:val="en-US"/>
+        </w:rPr>
+      </w:pPr>
+      <w:r>
+        <w:rPr>
+          <w:rFonts w:ascii="Calibri" w:eastAsia="Calibri" w:hAnsi="Calibri" w:cs="Calibri"/>
+          <w:sz w:val="24"/>
+          <w:szCs w:val="24"/>
           <w:lang w:val="en-US"/>
         </w:rPr>
         <w:t xml:space="preserve">This paper is actually </w:t>
@@ -6288,6 +7069,8 @@
       <w:r>
         <w:rPr>
           <w:rFonts w:ascii="Calibri" w:eastAsia="Calibri" w:hAnsi="Calibri" w:cs="Calibri"/>
+          <w:sz w:val="24"/>
+          <w:szCs w:val="24"/>
           <w:lang w:val="en-US"/>
         </w:rPr>
         <w:t xml:space="preserve">interesting and </w:t>
@@ -6295,6 +7078,8 @@
       <w:r>
         <w:rPr>
           <w:rFonts w:ascii="Calibri" w:eastAsia="Calibri" w:hAnsi="Calibri" w:cs="Calibri"/>
+          <w:sz w:val="24"/>
+          <w:szCs w:val="24"/>
           <w:lang w:val="en-US"/>
         </w:rPr>
         <w:t>provides explanations</w:t>
@@ -6302,6 +7087,8 @@
       <w:r>
         <w:rPr>
           <w:rFonts w:ascii="Calibri" w:eastAsia="Calibri" w:hAnsi="Calibri" w:cs="Calibri"/>
+          <w:sz w:val="24"/>
+          <w:szCs w:val="24"/>
           <w:lang w:val="en-US"/>
         </w:rPr>
         <w:t xml:space="preserve"> and interpretations</w:t>
@@ -6309,6 +7096,8 @@
       <w:r>
         <w:rPr>
           <w:rFonts w:ascii="Calibri" w:eastAsia="Calibri" w:hAnsi="Calibri" w:cs="Calibri"/>
+          <w:sz w:val="24"/>
+          <w:szCs w:val="24"/>
           <w:lang w:val="en-US"/>
         </w:rPr>
         <w:t xml:space="preserve"> regarding </w:t>
@@ -6316,6 +7105,8 @@
       <w:r>
         <w:rPr>
           <w:rFonts w:ascii="Calibri" w:eastAsia="Calibri" w:hAnsi="Calibri" w:cs="Calibri"/>
+          <w:sz w:val="24"/>
+          <w:szCs w:val="24"/>
           <w:lang w:val="en-US"/>
         </w:rPr>
         <w:t xml:space="preserve">k-means clustering </w:t>
@@ -6323,6 +7114,8 @@
       <w:r>
         <w:rPr>
           <w:rFonts w:ascii="Calibri" w:eastAsia="Calibri" w:hAnsi="Calibri" w:cs="Calibri"/>
+          <w:sz w:val="24"/>
+          <w:szCs w:val="24"/>
           <w:lang w:val="en-US"/>
         </w:rPr>
         <w:t>and</w:t>
@@ -6330,6 +7123,8 @@
       <w:r>
         <w:rPr>
           <w:rFonts w:ascii="Calibri" w:eastAsia="Calibri" w:hAnsi="Calibri" w:cs="Calibri"/>
+          <w:sz w:val="24"/>
+          <w:szCs w:val="24"/>
           <w:lang w:val="en-US"/>
         </w:rPr>
         <w:t xml:space="preserve"> clustering</w:t>
@@ -6337,6 +7132,8 @@
       <w:r>
         <w:rPr>
           <w:rFonts w:ascii="Calibri" w:eastAsia="Calibri" w:hAnsi="Calibri" w:cs="Calibri"/>
+          <w:sz w:val="24"/>
+          <w:szCs w:val="24"/>
           <w:lang w:val="en-US"/>
         </w:rPr>
         <w:t xml:space="preserve"> in </w:t>
@@ -6344,6 +7141,8 @@
       <w:r>
         <w:rPr>
           <w:rFonts w:ascii="Calibri" w:eastAsia="Calibri" w:hAnsi="Calibri" w:cs="Calibri"/>
+          <w:sz w:val="24"/>
+          <w:szCs w:val="24"/>
           <w:lang w:val="en-US"/>
         </w:rPr>
         <w:t>general</w:t>
@@ -6351,6 +7150,8 @@
       <w:r>
         <w:rPr>
           <w:rFonts w:ascii="Calibri" w:eastAsia="Calibri" w:hAnsi="Calibri" w:cs="Calibri"/>
+          <w:sz w:val="24"/>
+          <w:szCs w:val="24"/>
           <w:lang w:val="en-US"/>
         </w:rPr>
         <w:t>.</w:t>
@@ -6358,6 +7159,8 @@
       <w:r>
         <w:rPr>
           <w:rFonts w:ascii="Calibri" w:eastAsia="Calibri" w:hAnsi="Calibri" w:cs="Calibri"/>
+          <w:sz w:val="24"/>
+          <w:szCs w:val="24"/>
           <w:lang w:val="en-US"/>
         </w:rPr>
         <w:t xml:space="preserve"> </w:t>
@@ -6365,6 +7168,8 @@
       <w:r>
         <w:rPr>
           <w:rFonts w:ascii="Calibri" w:eastAsia="Calibri" w:hAnsi="Calibri" w:cs="Calibri"/>
+          <w:sz w:val="24"/>
+          <w:szCs w:val="24"/>
           <w:lang w:val="en-US"/>
         </w:rPr>
         <w:t xml:space="preserve">At the beginning </w:t>
@@ -6372,6 +7177,8 @@
       <w:r>
         <w:rPr>
           <w:rFonts w:ascii="Calibri" w:eastAsia="Calibri" w:hAnsi="Calibri" w:cs="Calibri"/>
+          <w:sz w:val="24"/>
+          <w:szCs w:val="24"/>
           <w:lang w:val="en-US"/>
         </w:rPr>
         <w:t xml:space="preserve">of the </w:t>
@@ -6379,6 +7186,8 @@
       <w:r>
         <w:rPr>
           <w:rFonts w:ascii="Calibri" w:eastAsia="Calibri" w:hAnsi="Calibri" w:cs="Calibri"/>
+          <w:sz w:val="24"/>
+          <w:szCs w:val="24"/>
           <w:lang w:val="en-US"/>
         </w:rPr>
         <w:t>page stands “</w:t>
@@ -6386,6 +7195,8 @@
       <w:r>
         <w:rPr>
           <w:rFonts w:ascii="Calibri" w:eastAsia="Calibri" w:hAnsi="Calibri" w:cs="Calibri"/>
+          <w:sz w:val="24"/>
+          <w:szCs w:val="24"/>
           <w:lang w:val="en-US"/>
         </w:rPr>
         <w:t>Work in progress,</w:t>
@@ -6393,6 +7204,8 @@
       <w:r>
         <w:rPr>
           <w:rFonts w:ascii="Calibri" w:eastAsia="Calibri" w:hAnsi="Calibri" w:cs="Calibri"/>
+          <w:sz w:val="24"/>
+          <w:szCs w:val="24"/>
           <w:lang w:val="en-US"/>
         </w:rPr>
         <w:t xml:space="preserve"> please do not cite or circulate”; </w:t>
@@ -6400,6 +7213,8 @@
       <w:r>
         <w:rPr>
           <w:rFonts w:ascii="Calibri" w:eastAsia="Calibri" w:hAnsi="Calibri" w:cs="Calibri"/>
+          <w:sz w:val="24"/>
+          <w:szCs w:val="24"/>
           <w:lang w:val="en-US"/>
         </w:rPr>
         <w:t xml:space="preserve">However, </w:t>
@@ -6407,6 +7222,8 @@
       <w:r>
         <w:rPr>
           <w:rFonts w:ascii="Calibri" w:eastAsia="Calibri" w:hAnsi="Calibri" w:cs="Calibri"/>
+          <w:sz w:val="24"/>
+          <w:szCs w:val="24"/>
           <w:lang w:val="en-US"/>
         </w:rPr>
         <w:t xml:space="preserve">the link is </w:t>
@@ -6414,6 +7231,8 @@
       <w:r>
         <w:rPr>
           <w:rFonts w:ascii="Calibri" w:eastAsia="Calibri" w:hAnsi="Calibri" w:cs="Calibri"/>
+          <w:sz w:val="24"/>
+          <w:szCs w:val="24"/>
           <w:lang w:val="en-US"/>
         </w:rPr>
         <w:t>quite old and I</w:t>
@@ -6421,6 +7240,8 @@
       <w:r>
         <w:rPr>
           <w:rFonts w:ascii="Calibri" w:eastAsia="Calibri" w:hAnsi="Calibri" w:cs="Calibri"/>
+          <w:sz w:val="24"/>
+          <w:szCs w:val="24"/>
           <w:lang w:val="en-US"/>
         </w:rPr>
         <w:t xml:space="preserve"> would cite it (</w:t>
@@ -6428,6 +7249,8 @@
       <w:r>
         <w:rPr>
           <w:rFonts w:ascii="Calibri" w:eastAsia="Calibri" w:hAnsi="Calibri" w:cs="Calibri"/>
+          <w:sz w:val="24"/>
+          <w:szCs w:val="24"/>
           <w:lang w:val="en-US"/>
         </w:rPr>
         <w:t>Niekler sent it to us, so</w:t>
@@ -6435,6 +7258,8 @@
       <w:r>
         <w:rPr>
           <w:rFonts w:ascii="Calibri" w:eastAsia="Calibri" w:hAnsi="Calibri" w:cs="Calibri"/>
+          <w:sz w:val="24"/>
+          <w:szCs w:val="24"/>
           <w:lang w:val="en-US"/>
         </w:rPr>
         <w:t xml:space="preserve"> I </w:t>
@@ -6442,6 +7267,8 @@
       <w:r>
         <w:rPr>
           <w:rFonts w:ascii="Calibri" w:eastAsia="Calibri" w:hAnsi="Calibri" w:cs="Calibri"/>
+          <w:sz w:val="24"/>
+          <w:szCs w:val="24"/>
           <w:lang w:val="en-US"/>
         </w:rPr>
         <w:t xml:space="preserve">think he will be ok with </w:t>
@@ -6449,6 +7276,8 @@
       <w:r>
         <w:rPr>
           <w:rFonts w:ascii="Calibri" w:eastAsia="Calibri" w:hAnsi="Calibri" w:cs="Calibri"/>
+          <w:sz w:val="24"/>
+          <w:szCs w:val="24"/>
           <w:lang w:val="en-US"/>
         </w:rPr>
         <w:t>us citing it</w:t>
@@ -6456,6 +7285,8 @@
       <w:r>
         <w:rPr>
           <w:rFonts w:ascii="Calibri" w:eastAsia="Calibri" w:hAnsi="Calibri" w:cs="Calibri"/>
+          <w:sz w:val="24"/>
+          <w:szCs w:val="24"/>
           <w:lang w:val="en-US"/>
         </w:rPr>
         <w:t>).</w:t>
@@ -6466,12 +7297,16 @@
         <w:jc w:val="both"/>
         <w:rPr>
           <w:rFonts w:ascii="Calibri" w:eastAsia="Calibri" w:hAnsi="Calibri" w:cs="Calibri"/>
+          <w:sz w:val="24"/>
+          <w:szCs w:val="24"/>
           <w:u w:val="single"/>
         </w:rPr>
       </w:pPr>
       <w:r>
         <w:rPr>
           <w:rFonts w:ascii="Calibri" w:eastAsia="Calibri" w:hAnsi="Calibri" w:cs="Calibri"/>
+          <w:sz w:val="24"/>
+          <w:szCs w:val="24"/>
           <w:u w:val="single"/>
         </w:rPr>
         <w:t>Manuel Burghardt, Katrin Dennerlein, Thomas Schmidt, Johanna Mühlenfeld &amp; Christian Wolff (2016). Katharsis – Ein Werkzeug für die quantitative Dramenanalyse. CLARIN-D Forum CA3, 7.-8. Juni 2016, Hamburg.</w:t>
@@ -6483,6 +7318,8 @@
         <w:rPr>
           <w:rFonts w:ascii="Calibri" w:eastAsia="Calibri" w:hAnsi="Calibri" w:cs="Calibri"/>
           <w:color w:val="888888"/>
+          <w:sz w:val="24"/>
+          <w:szCs w:val="24"/>
         </w:rPr>
       </w:pPr>
       <w:hyperlink r:id="rId20">
@@ -6490,6 +7327,8 @@
           <w:rPr>
             <w:rStyle w:val="Hyperlink"/>
             <w:rFonts w:ascii="Calibri" w:eastAsia="Calibri" w:hAnsi="Calibri" w:cs="Calibri"/>
+            <w:sz w:val="24"/>
+            <w:szCs w:val="24"/>
           </w:rPr>
           <w:t>https://dhregensburg.files.wordpress.com/2016/06/2016_katharsis-ca3-abstract.pdf</w:t>
         </w:r>
@@ -6500,6 +7339,8 @@
         <w:jc w:val="both"/>
         <w:rPr>
           <w:rFonts w:ascii="Calibri" w:eastAsia="Calibri" w:hAnsi="Calibri" w:cs="Calibri"/>
+          <w:sz w:val="24"/>
+          <w:szCs w:val="24"/>
         </w:rPr>
       </w:pPr>
       <w:hyperlink r:id="rId21">
@@ -6507,6 +7348,8 @@
           <w:rPr>
             <w:rStyle w:val="Hyperlink"/>
             <w:rFonts w:ascii="Calibri" w:eastAsia="Calibri" w:hAnsi="Calibri" w:cs="Calibri"/>
+            <w:sz w:val="24"/>
+            <w:szCs w:val="24"/>
           </w:rPr>
           <w:t>https://dhregensburg.wordpress.com/2016/06/06/katharsis-ein-werkzeug-fuer-die-quantitative-dramenanalyse/</w:t>
         </w:r>
@@ -6517,12 +7360,16 @@
         <w:jc w:val="both"/>
         <w:rPr>
           <w:rFonts w:ascii="Calibri" w:eastAsia="Calibri" w:hAnsi="Calibri" w:cs="Calibri"/>
-          <w:lang w:val="en-US"/>
-        </w:rPr>
-      </w:pPr>
-      <w:r>
-        <w:rPr>
-          <w:rFonts w:ascii="Calibri" w:eastAsia="Calibri" w:hAnsi="Calibri" w:cs="Calibri"/>
+          <w:sz w:val="24"/>
+          <w:szCs w:val="24"/>
+          <w:lang w:val="en-US"/>
+        </w:rPr>
+      </w:pPr>
+      <w:r>
+        <w:rPr>
+          <w:rFonts w:ascii="Calibri" w:eastAsia="Calibri" w:hAnsi="Calibri" w:cs="Calibri"/>
+          <w:sz w:val="24"/>
+          <w:szCs w:val="24"/>
           <w:lang w:val="en-US"/>
         </w:rPr>
         <w:t xml:space="preserve">I would cite this </w:t>
@@ -6530,6 +7377,8 @@
       <w:r>
         <w:rPr>
           <w:rFonts w:ascii="Calibri" w:eastAsia="Calibri" w:hAnsi="Calibri" w:cs="Calibri"/>
+          <w:sz w:val="24"/>
+          <w:szCs w:val="24"/>
           <w:lang w:val="en-US"/>
         </w:rPr>
         <w:t xml:space="preserve">article as an </w:t>
@@ -6537,6 +7386,8 @@
       <w:r>
         <w:rPr>
           <w:rFonts w:ascii="Calibri" w:eastAsia="Calibri" w:hAnsi="Calibri" w:cs="Calibri"/>
+          <w:sz w:val="24"/>
+          <w:szCs w:val="24"/>
           <w:lang w:val="en-US"/>
         </w:rPr>
         <w:t xml:space="preserve">example of </w:t>
@@ -6544,6 +7395,8 @@
       <w:r>
         <w:rPr>
           <w:rFonts w:ascii="Calibri" w:eastAsia="Calibri" w:hAnsi="Calibri" w:cs="Calibri"/>
+          <w:sz w:val="24"/>
+          <w:szCs w:val="24"/>
           <w:lang w:val="en-US"/>
         </w:rPr>
         <w:t xml:space="preserve">text </w:t>
@@ -6551,6 +7404,8 @@
       <w:r>
         <w:rPr>
           <w:rFonts w:ascii="Calibri" w:eastAsia="Calibri" w:hAnsi="Calibri" w:cs="Calibri"/>
+          <w:sz w:val="24"/>
+          <w:szCs w:val="24"/>
           <w:lang w:val="en-US"/>
         </w:rPr>
         <w:t xml:space="preserve">analysis of </w:t>
@@ -6558,6 +7413,8 @@
       <w:r>
         <w:rPr>
           <w:rFonts w:ascii="Calibri" w:eastAsia="Calibri" w:hAnsi="Calibri" w:cs="Calibri"/>
+          <w:sz w:val="24"/>
+          <w:szCs w:val="24"/>
           <w:lang w:val="en-US"/>
         </w:rPr>
         <w:t xml:space="preserve">dramas. However, it does not </w:t>
@@ -6565,6 +7422,8 @@
       <w:r>
         <w:rPr>
           <w:rFonts w:ascii="Calibri" w:eastAsia="Calibri" w:hAnsi="Calibri" w:cs="Calibri"/>
+          <w:sz w:val="24"/>
+          <w:szCs w:val="24"/>
           <w:lang w:val="en-US"/>
         </w:rPr>
         <w:t xml:space="preserve">involve </w:t>
@@ -6572,6 +7431,8 @@
       <w:r>
         <w:rPr>
           <w:rFonts w:ascii="Calibri" w:eastAsia="Calibri" w:hAnsi="Calibri" w:cs="Calibri"/>
+          <w:sz w:val="24"/>
+          <w:szCs w:val="24"/>
           <w:lang w:val="en-US"/>
         </w:rPr>
         <w:t xml:space="preserve">clustering or </w:t>
@@ -6579,6 +7440,8 @@
       <w:r>
         <w:rPr>
           <w:rFonts w:ascii="Calibri" w:eastAsia="Calibri" w:hAnsi="Calibri" w:cs="Calibri"/>
+          <w:sz w:val="24"/>
+          <w:szCs w:val="24"/>
           <w:lang w:val="en-US"/>
         </w:rPr>
         <w:t xml:space="preserve">stylometric methods </w:t>
@@ -6586,6 +7449,8 @@
       <w:r>
         <w:rPr>
           <w:rFonts w:ascii="Calibri" w:eastAsia="Calibri" w:hAnsi="Calibri" w:cs="Calibri"/>
+          <w:sz w:val="24"/>
+          <w:szCs w:val="24"/>
           <w:lang w:val="en-US"/>
         </w:rPr>
         <w:t>similar to ours</w:t>
@@ -6593,6 +7458,8 @@
       <w:r>
         <w:rPr>
           <w:rFonts w:ascii="Calibri" w:eastAsia="Calibri" w:hAnsi="Calibri" w:cs="Calibri"/>
+          <w:sz w:val="24"/>
+          <w:szCs w:val="24"/>
           <w:lang w:val="en-US"/>
         </w:rPr>
         <w:t>.</w:t>
@@ -6603,6 +7470,8 @@
         <w:jc w:val="both"/>
         <w:rPr>
           <w:rFonts w:ascii="Calibri" w:eastAsia="Calibri" w:hAnsi="Calibri" w:cs="Calibri"/>
+          <w:sz w:val="24"/>
+          <w:szCs w:val="24"/>
           <w:u w:val="single"/>
           <w:lang w:val="en-US"/>
         </w:rPr>
@@ -6610,6 +7479,8 @@
       <w:r>
         <w:rPr>
           <w:rFonts w:ascii="Calibri" w:eastAsia="Calibri" w:hAnsi="Calibri" w:cs="Calibri"/>
+          <w:sz w:val="24"/>
+          <w:szCs w:val="24"/>
           <w:u w:val="single"/>
           <w:lang w:val="en-US"/>
         </w:rPr>
@@ -6619,6 +7490,8 @@
         <w:rPr>
           <w:rFonts w:ascii="Calibri" w:eastAsia="Calibri" w:hAnsi="Calibri" w:cs="Calibri"/>
           <w:i/>
+          <w:sz w:val="24"/>
+          <w:szCs w:val="24"/>
           <w:u w:val="single"/>
           <w:lang w:val="en-US"/>
         </w:rPr>
@@ -6627,10 +7500,30 @@
       <w:r>
         <w:rPr>
           <w:rFonts w:ascii="Calibri" w:eastAsia="Calibri" w:hAnsi="Calibri" w:cs="Calibri"/>
+          <w:sz w:val="24"/>
+          <w:szCs w:val="24"/>
           <w:u w:val="single"/>
           <w:lang w:val="en-US"/>
         </w:rPr>
-        <w:t xml:space="preserve"> 8, no. 1: 45. https://doi.org/10.3390/h8010045</w:t>
+        <w:t xml:space="preserve"> 8, no. 1: 45.</w:t>
+      </w:r>
+      <w:r>
+        <w:rPr>
+          <w:rFonts w:ascii="Calibri" w:eastAsia="Calibri" w:hAnsi="Calibri" w:cs="Calibri"/>
+          <w:u w:val="single"/>
+          <w:lang w:val="en-US"/>
+        </w:rPr>
+        <w:t xml:space="preserve"> </w:t>
+      </w:r>
+      <w:r>
+        <w:rPr>
+          <w:rFonts w:ascii="Calibri" w:eastAsia="Calibri" w:hAnsi="Calibri" w:cs="Calibri"/>
+          <w:sz w:val="24"/>
+          <w:szCs w:val="24"/>
+          <w:u w:val="single"/>
+          <w:lang w:val="en-US"/>
+        </w:rPr>
+        <w:t>https://doi.org/10.3390/h8010045</w:t>
       </w:r>
     </w:p>
     <w:p>
@@ -6638,6 +7531,8 @@
         <w:jc w:val="both"/>
         <w:rPr>
           <w:rFonts w:ascii="Calibri" w:eastAsia="Calibri" w:hAnsi="Calibri" w:cs="Calibri"/>
+          <w:sz w:val="24"/>
+          <w:szCs w:val="24"/>
           <w:lang w:val="en-US"/>
         </w:rPr>
       </w:pPr>
@@ -6646,6 +7541,8 @@
           <w:rPr>
             <w:rStyle w:val="Hyperlink"/>
             <w:rFonts w:ascii="Calibri" w:eastAsia="Calibri" w:hAnsi="Calibri" w:cs="Calibri"/>
+            <w:sz w:val="24"/>
+            <w:szCs w:val="24"/>
             <w:lang w:val="en-US"/>
           </w:rPr>
           <w:t>https://www.mdpi.com/2076-0787/8/1/45/html</w:t>
@@ -6657,12 +7554,16 @@
         <w:jc w:val="both"/>
         <w:rPr>
           <w:rFonts w:ascii="Calibri" w:eastAsia="Calibri" w:hAnsi="Calibri" w:cs="Calibri"/>
-          <w:lang w:val="en-US"/>
-        </w:rPr>
-      </w:pPr>
-      <w:r>
-        <w:rPr>
-          <w:rFonts w:ascii="Calibri" w:eastAsia="Calibri" w:hAnsi="Calibri" w:cs="Calibri"/>
+          <w:sz w:val="24"/>
+          <w:szCs w:val="24"/>
+          <w:lang w:val="en-US"/>
+        </w:rPr>
+      </w:pPr>
+      <w:r>
+        <w:rPr>
+          <w:rFonts w:ascii="Calibri" w:eastAsia="Calibri" w:hAnsi="Calibri" w:cs="Calibri"/>
+          <w:sz w:val="24"/>
+          <w:szCs w:val="24"/>
           <w:lang w:val="en-US"/>
         </w:rPr>
         <w:t xml:space="preserve">I would cite </w:t>
@@ -6670,6 +7571,8 @@
       <w:r>
         <w:rPr>
           <w:rFonts w:ascii="Calibri" w:eastAsia="Calibri" w:hAnsi="Calibri" w:cs="Calibri"/>
+          <w:sz w:val="24"/>
+          <w:szCs w:val="24"/>
           <w:lang w:val="en-US"/>
         </w:rPr>
         <w:t xml:space="preserve">this </w:t>
@@ -6677,6 +7580,8 @@
       <w:r>
         <w:rPr>
           <w:rFonts w:ascii="Calibri" w:eastAsia="Calibri" w:hAnsi="Calibri" w:cs="Calibri"/>
+          <w:sz w:val="24"/>
+          <w:szCs w:val="24"/>
           <w:lang w:val="en-US"/>
         </w:rPr>
         <w:t xml:space="preserve">article as an </w:t>
@@ -6684,6 +7589,8 @@
       <w:r>
         <w:rPr>
           <w:rFonts w:ascii="Calibri" w:eastAsia="Calibri" w:hAnsi="Calibri" w:cs="Calibri"/>
+          <w:sz w:val="24"/>
+          <w:szCs w:val="24"/>
           <w:lang w:val="en-US"/>
         </w:rPr>
         <w:t xml:space="preserve">example of </w:t>
@@ -6691,6 +7598,8 @@
       <w:r>
         <w:rPr>
           <w:rFonts w:ascii="Calibri" w:eastAsia="Calibri" w:hAnsi="Calibri" w:cs="Calibri"/>
+          <w:sz w:val="24"/>
+          <w:szCs w:val="24"/>
           <w:lang w:val="en-US"/>
         </w:rPr>
         <w:t xml:space="preserve">drama analysis and </w:t>
@@ -6698,6 +7607,8 @@
       <w:r>
         <w:rPr>
           <w:rFonts w:ascii="Calibri" w:eastAsia="Calibri" w:hAnsi="Calibri" w:cs="Calibri"/>
+          <w:sz w:val="24"/>
+          <w:szCs w:val="24"/>
           <w:lang w:val="en-US"/>
         </w:rPr>
         <w:t xml:space="preserve">more </w:t>
@@ -6705,6 +7616,8 @@
       <w:r>
         <w:rPr>
           <w:rFonts w:ascii="Calibri" w:eastAsia="Calibri" w:hAnsi="Calibri" w:cs="Calibri"/>
+          <w:sz w:val="24"/>
+          <w:szCs w:val="24"/>
           <w:lang w:val="en-US"/>
         </w:rPr>
         <w:t xml:space="preserve">broadly of dh </w:t>
@@ -6712,6 +7625,8 @@
       <w:r>
         <w:rPr>
           <w:rFonts w:ascii="Calibri" w:eastAsia="Calibri" w:hAnsi="Calibri" w:cs="Calibri"/>
+          <w:sz w:val="24"/>
+          <w:szCs w:val="24"/>
           <w:lang w:val="en-US"/>
         </w:rPr>
         <w:t xml:space="preserve">approaches to </w:t>
@@ -6719,6 +7634,8 @@
       <w:r>
         <w:rPr>
           <w:rFonts w:ascii="Calibri" w:eastAsia="Calibri" w:hAnsi="Calibri" w:cs="Calibri"/>
+          <w:sz w:val="24"/>
+          <w:szCs w:val="24"/>
           <w:lang w:val="en-US"/>
         </w:rPr>
         <w:t>literature.</w:t>
@@ -6726,6 +7643,8 @@
       <w:r>
         <w:rPr>
           <w:rFonts w:ascii="Calibri" w:eastAsia="Calibri" w:hAnsi="Calibri" w:cs="Calibri"/>
+          <w:sz w:val="24"/>
+          <w:szCs w:val="24"/>
           <w:lang w:val="en-US"/>
         </w:rPr>
         <w:t xml:space="preserve"> I would also generally mention the </w:t>
@@ -6733,6 +7652,8 @@
       <w:r>
         <w:rPr>
           <w:rFonts w:ascii="Calibri" w:eastAsia="Calibri" w:hAnsi="Calibri" w:cs="Calibri"/>
+          <w:sz w:val="24"/>
+          <w:szCs w:val="24"/>
           <w:lang w:val="en-US"/>
         </w:rPr>
         <w:t xml:space="preserve">Shakespeare </w:t>
@@ -6740,6 +7661,8 @@
       <w:r>
         <w:rPr>
           <w:rFonts w:ascii="Calibri" w:eastAsia="Calibri" w:hAnsi="Calibri" w:cs="Calibri"/>
+          <w:sz w:val="24"/>
+          <w:szCs w:val="24"/>
           <w:lang w:val="en-US"/>
         </w:rPr>
         <w:t xml:space="preserve">problem as an example </w:t>
@@ -6747,6 +7670,8 @@
       <w:r>
         <w:rPr>
           <w:rFonts w:ascii="Calibri" w:eastAsia="Calibri" w:hAnsi="Calibri" w:cs="Calibri"/>
+          <w:sz w:val="24"/>
+          <w:szCs w:val="24"/>
           <w:lang w:val="en-US"/>
         </w:rPr>
         <w:t xml:space="preserve">of wide </w:t>
@@ -6754,6 +7679,8 @@
       <w:r>
         <w:rPr>
           <w:rFonts w:ascii="Calibri" w:eastAsia="Calibri" w:hAnsi="Calibri" w:cs="Calibri"/>
+          <w:sz w:val="24"/>
+          <w:szCs w:val="24"/>
           <w:lang w:val="en-US"/>
         </w:rPr>
         <w:t xml:space="preserve">application of dh </w:t>
@@ -6761,6 +7688,8 @@
       <w:r>
         <w:rPr>
           <w:rFonts w:ascii="Calibri" w:eastAsia="Calibri" w:hAnsi="Calibri" w:cs="Calibri"/>
+          <w:sz w:val="24"/>
+          <w:szCs w:val="24"/>
           <w:lang w:val="en-US"/>
         </w:rPr>
         <w:t>methods to literature</w:t>
@@ -6768,6 +7697,8 @@
       <w:r>
         <w:rPr>
           <w:rFonts w:ascii="Calibri" w:eastAsia="Calibri" w:hAnsi="Calibri" w:cs="Calibri"/>
+          <w:sz w:val="24"/>
+          <w:szCs w:val="24"/>
           <w:lang w:val="en-US"/>
         </w:rPr>
         <w:t xml:space="preserve"> and dramas, </w:t>
@@ -6775,6 +7706,8 @@
       <w:r>
         <w:rPr>
           <w:rFonts w:ascii="Calibri" w:eastAsia="Calibri" w:hAnsi="Calibri" w:cs="Calibri"/>
+          <w:sz w:val="24"/>
+          <w:szCs w:val="24"/>
           <w:lang w:val="en-US"/>
         </w:rPr>
         <w:t xml:space="preserve">because many articles I read </w:t>
@@ -6782,6 +7715,8 @@
       <w:r>
         <w:rPr>
           <w:rFonts w:ascii="Calibri" w:eastAsia="Calibri" w:hAnsi="Calibri" w:cs="Calibri"/>
+          <w:sz w:val="24"/>
+          <w:szCs w:val="24"/>
           <w:lang w:val="en-US"/>
         </w:rPr>
         <w:t xml:space="preserve">regard </w:t>
@@ -6789,6 +7724,8 @@
       <w:r>
         <w:rPr>
           <w:rFonts w:ascii="Calibri" w:eastAsia="Calibri" w:hAnsi="Calibri" w:cs="Calibri"/>
+          <w:sz w:val="24"/>
+          <w:szCs w:val="24"/>
           <w:lang w:val="en-US"/>
         </w:rPr>
         <w:t>this problem.</w:t>
@@ -6799,6 +7736,8 @@
         <w:jc w:val="both"/>
         <w:rPr>
           <w:rFonts w:ascii="Calibri" w:eastAsia="Calibri" w:hAnsi="Calibri" w:cs="Calibri"/>
+          <w:sz w:val="24"/>
+          <w:szCs w:val="24"/>
           <w:u w:val="single"/>
           <w:lang w:val="en-US"/>
         </w:rPr>
@@ -6806,6 +7745,8 @@
       <w:r>
         <w:rPr>
           <w:rFonts w:ascii="Calibri" w:eastAsia="Calibri" w:hAnsi="Calibri" w:cs="Calibri"/>
+          <w:sz w:val="24"/>
+          <w:szCs w:val="24"/>
           <w:u w:val="single"/>
           <w:lang w:val="en-US"/>
         </w:rPr>
@@ -6814,6 +7755,8 @@
       <w:r>
         <w:rPr>
           <w:rFonts w:ascii="Calibri" w:eastAsia="Calibri" w:hAnsi="Calibri" w:cs="Calibri"/>
+          <w:sz w:val="24"/>
+          <w:szCs w:val="24"/>
           <w:u w:val="single"/>
           <w:lang w:val="en-US"/>
         </w:rPr>
@@ -6822,6 +7765,8 @@
       <w:r>
         <w:rPr>
           <w:rFonts w:ascii="Calibri" w:eastAsia="Calibri" w:hAnsi="Calibri" w:cs="Calibri"/>
+          <w:sz w:val="24"/>
+          <w:szCs w:val="24"/>
           <w:u w:val="single"/>
           <w:lang w:val="en-US"/>
         </w:rPr>
@@ -6830,6 +7775,8 @@
       <w:r>
         <w:rPr>
           <w:rFonts w:ascii="Calibri" w:eastAsia="Calibri" w:hAnsi="Calibri" w:cs="Calibri"/>
+          <w:sz w:val="24"/>
+          <w:szCs w:val="24"/>
           <w:u w:val="single"/>
           <w:lang w:val="en-US"/>
         </w:rPr>
@@ -6838,6 +7785,8 @@
       <w:r>
         <w:rPr>
           <w:rFonts w:ascii="Calibri" w:eastAsia="Calibri" w:hAnsi="Calibri" w:cs="Calibri"/>
+          <w:sz w:val="24"/>
+          <w:szCs w:val="24"/>
           <w:u w:val="single"/>
           <w:lang w:val="en-US"/>
         </w:rPr>
@@ -6846,6 +7795,8 @@
       <w:r>
         <w:rPr>
           <w:rFonts w:ascii="Calibri" w:eastAsia="Calibri" w:hAnsi="Calibri" w:cs="Calibri"/>
+          <w:sz w:val="24"/>
+          <w:szCs w:val="24"/>
           <w:u w:val="single"/>
           <w:lang w:val="en-US"/>
         </w:rPr>
@@ -6857,6 +7808,8 @@
         <w:jc w:val="both"/>
         <w:rPr>
           <w:rFonts w:ascii="Calibri" w:eastAsia="Calibri" w:hAnsi="Calibri" w:cs="Calibri"/>
+          <w:sz w:val="24"/>
+          <w:szCs w:val="24"/>
           <w:lang w:val="en-US"/>
         </w:rPr>
       </w:pPr>
@@ -6865,6 +7818,8 @@
           <w:rPr>
             <w:rStyle w:val="Hyperlink"/>
             <w:rFonts w:ascii="Calibri" w:eastAsia="Calibri" w:hAnsi="Calibri" w:cs="Calibri"/>
+            <w:sz w:val="24"/>
+            <w:szCs w:val="24"/>
             <w:lang w:val="en-US"/>
           </w:rPr>
           <w:t>https://discovery.ucl.ac.uk/id/eprint/10051991/1/Gao_dh2018.pdf</w:t>
@@ -6876,12 +7831,16 @@
         <w:jc w:val="both"/>
         <w:rPr>
           <w:rFonts w:ascii="Calibri" w:eastAsia="Calibri" w:hAnsi="Calibri" w:cs="Calibri"/>
-          <w:lang w:val="en-US"/>
-        </w:rPr>
-      </w:pPr>
-      <w:r>
-        <w:rPr>
-          <w:rFonts w:ascii="Calibri" w:eastAsia="Calibri" w:hAnsi="Calibri" w:cs="Calibri"/>
+          <w:sz w:val="24"/>
+          <w:szCs w:val="24"/>
+          <w:lang w:val="en-US"/>
+        </w:rPr>
+      </w:pPr>
+      <w:r>
+        <w:rPr>
+          <w:rFonts w:ascii="Calibri" w:eastAsia="Calibri" w:hAnsi="Calibri" w:cs="Calibri"/>
+          <w:sz w:val="24"/>
+          <w:szCs w:val="24"/>
           <w:lang w:val="en-US"/>
         </w:rPr>
         <w:t>I actually found this paper a little confusing... Could someone have a second look at it? I actually would not cite it (not even in the introduction part), but I may be wrong.</w:t>
@@ -6892,6 +7851,8 @@
         <w:jc w:val="both"/>
         <w:rPr>
           <w:rFonts w:ascii="Calibri" w:eastAsia="Calibri" w:hAnsi="Calibri" w:cs="Calibri"/>
+          <w:sz w:val="24"/>
+          <w:szCs w:val="24"/>
           <w:lang w:val="en-US"/>
         </w:rPr>
       </w:pPr>
@@ -6902,13 +7863,17 @@
         <w:rPr>
           <w:rFonts w:ascii="Calibri" w:eastAsia="Calibri" w:hAnsi="Calibri" w:cs="Calibri"/>
           <w:color w:val="000000" w:themeColor="text1"/>
-          <w:lang w:val="en-US"/>
-        </w:rPr>
-      </w:pPr>
-      <w:r>
-        <w:rPr>
-          <w:rFonts w:ascii="Calibri" w:eastAsia="Calibri" w:hAnsi="Calibri" w:cs="Calibri"/>
-          <w:color w:val="000000" w:themeColor="text1"/>
+          <w:sz w:val="24"/>
+          <w:szCs w:val="24"/>
+          <w:lang w:val="en-US"/>
+        </w:rPr>
+      </w:pPr>
+      <w:r>
+        <w:rPr>
+          <w:rFonts w:ascii="Calibri" w:eastAsia="Calibri" w:hAnsi="Calibri" w:cs="Calibri"/>
+          <w:color w:val="000000" w:themeColor="text1"/>
+          <w:sz w:val="24"/>
+          <w:szCs w:val="24"/>
           <w:lang w:val="en-US"/>
         </w:rPr>
         <w:t xml:space="preserve">Wendell, I. (2021). A Statistical Analysis of Genre Dynamics: Evolution of the Russian Five-Act Comedy in Verse in the Eighteenth and Nineteenth Centuries. </w:t>
@@ -6919,6 +7884,8 @@
           <w:i/>
           <w:iCs/>
           <w:color w:val="000000" w:themeColor="text1"/>
+          <w:sz w:val="24"/>
+          <w:szCs w:val="24"/>
           <w:lang w:val="en-US"/>
         </w:rPr>
         <w:t>UCLA</w:t>
@@ -6927,6 +7894,8 @@
         <w:rPr>
           <w:rFonts w:ascii="Calibri" w:eastAsia="Calibri" w:hAnsi="Calibri" w:cs="Calibri"/>
           <w:color w:val="000000" w:themeColor="text1"/>
+          <w:sz w:val="24"/>
+          <w:szCs w:val="24"/>
           <w:lang w:val="en-US"/>
         </w:rPr>
         <w:t>. ProQuest ID: Wendell_ucla_0031D_19638. Merritt ID: ark:/13030/m51c7rt0</w:t>
@@ -6938,6 +7907,8 @@
         <w:rPr>
           <w:rFonts w:ascii="Calibri" w:eastAsia="Calibri" w:hAnsi="Calibri" w:cs="Calibri"/>
           <w:color w:val="000000" w:themeColor="text1"/>
+          <w:sz w:val="24"/>
+          <w:szCs w:val="24"/>
           <w:lang w:val="en-US"/>
         </w:rPr>
       </w:pPr>
@@ -6946,6 +7917,8 @@
           <w:rPr>
             <w:rStyle w:val="Hyperlink"/>
             <w:rFonts w:ascii="Calibri" w:eastAsia="Calibri" w:hAnsi="Calibri" w:cs="Calibri"/>
+            <w:sz w:val="24"/>
+            <w:szCs w:val="24"/>
             <w:lang w:val="en-US"/>
           </w:rPr>
           <w:t>https://escholarship.org/uc/item/9rr5k9p7</w:t>
@@ -7025,6 +7998,8 @@
         <w:jc w:val="both"/>
         <w:rPr>
           <w:rFonts w:ascii="Calibri" w:eastAsia="Calibri" w:hAnsi="Calibri" w:cs="Calibri"/>
+          <w:sz w:val="24"/>
+          <w:szCs w:val="24"/>
           <w:lang w:val="en-US"/>
         </w:rPr>
       </w:pPr>
@@ -7033,6 +8008,8 @@
           <w:rPr>
             <w:rStyle w:val="Hyperlink"/>
             <w:rFonts w:ascii="Calibri" w:eastAsia="Calibri" w:hAnsi="Calibri" w:cs="Calibri"/>
+            <w:sz w:val="24"/>
+            <w:szCs w:val="24"/>
             <w:lang w:val="en-US"/>
           </w:rPr>
           <w:t>https://dh2020.adho.org/wp-content/uploads/2020/07/337_OpeningtheStageAQuantitativeLookatStageDirectionsinGermanDrama.html</w:t>
@@ -7056,6 +8033,8 @@
         <w:jc w:val="both"/>
         <w:rPr>
           <w:rFonts w:ascii="Calibri" w:eastAsia="Calibri" w:hAnsi="Calibri" w:cs="Calibri"/>
+          <w:sz w:val="24"/>
+          <w:szCs w:val="24"/>
           <w:lang w:val="en-US"/>
         </w:rPr>
       </w:pPr>
@@ -7146,6 +8125,8 @@
         <w:rPr>
           <w:rFonts w:ascii="Calibri" w:eastAsia="Calibri" w:hAnsi="Calibri" w:cs="Calibri"/>
           <w:color w:val="000000" w:themeColor="text1"/>
+          <w:sz w:val="24"/>
+          <w:szCs w:val="24"/>
           <w:lang w:val="en-US"/>
         </w:rPr>
       </w:pPr>
@@ -7155,6 +8136,8 @@
         <w:jc w:val="both"/>
         <w:rPr>
           <w:rFonts w:ascii="Calibri" w:eastAsia="Calibri" w:hAnsi="Calibri" w:cs="Calibri"/>
+          <w:sz w:val="24"/>
+          <w:szCs w:val="24"/>
           <w:lang w:val="en-US"/>
         </w:rPr>
       </w:pPr>
@@ -7164,6 +8147,8 @@
         <w:jc w:val="both"/>
         <w:rPr>
           <w:rFonts w:ascii="Calibri" w:eastAsia="Calibri" w:hAnsi="Calibri" w:cs="Calibri"/>
+          <w:sz w:val="24"/>
+          <w:szCs w:val="24"/>
           <w:lang w:val="en-US"/>
         </w:rPr>
       </w:pPr>
@@ -7173,6 +8158,8 @@
         <w:jc w:val="both"/>
         <w:rPr>
           <w:rFonts w:ascii="Calibri" w:eastAsia="Calibri" w:hAnsi="Calibri" w:cs="Calibri"/>
+          <w:sz w:val="24"/>
+          <w:szCs w:val="24"/>
           <w:lang w:val="en-US"/>
         </w:rPr>
       </w:pPr>
@@ -7187,38 +8174,60 @@
         <w:rPr>
           <w:rFonts w:eastAsiaTheme="minorEastAsia"/>
           <w:b/>
+          <w:sz w:val="24"/>
+          <w:szCs w:val="24"/>
         </w:rPr>
       </w:pPr>
       <w:r>
         <w:rPr>
           <w:b/>
+          <w:sz w:val="24"/>
+          <w:szCs w:val="24"/>
         </w:rPr>
         <w:t xml:space="preserve">DraCor Workshop </w:t>
       </w:r>
       <w:r>
         <w:rPr>
           <w:b/>
+          <w:sz w:val="24"/>
+          <w:szCs w:val="24"/>
         </w:rPr>
         <w:t>Bibliography</w:t>
       </w:r>
     </w:p>
     <w:p>
+      <w:pPr>
+        <w:rPr>
+          <w:sz w:val="24"/>
+          <w:szCs w:val="24"/>
+        </w:rPr>
+      </w:pPr>
       <w:hyperlink r:id="rId29">
         <w:r>
           <w:rPr>
             <w:rStyle w:val="Hyperlink"/>
             <w:rFonts w:eastAsiaTheme="minorEastAsia"/>
+            <w:sz w:val="24"/>
+            <w:szCs w:val="24"/>
           </w:rPr>
           <w:t>https://lehkost.github.io/slides/2022-03-08-potsdam-dhd/index.html</w:t>
         </w:r>
       </w:hyperlink>
     </w:p>
     <w:p>
+      <w:pPr>
+        <w:rPr>
+          <w:sz w:val="24"/>
+          <w:szCs w:val="24"/>
+        </w:rPr>
+      </w:pPr>
       <w:hyperlink r:id="rId30">
         <w:r>
           <w:rPr>
             <w:rStyle w:val="Hyperlink"/>
             <w:rFonts w:eastAsiaTheme="minorEastAsia"/>
+            <w:sz w:val="24"/>
+            <w:szCs w:val="24"/>
           </w:rPr>
           <w:t>https://www.fu-berlin.de/sites/dhc/programme/termine/dh-gespraech-sose-22-2.html</w:t>
         </w:r>
@@ -7230,12 +8239,16 @@
           <w:rFonts w:eastAsiaTheme="minorEastAsia"/>
           <w:b/>
           <w:bCs/>
+          <w:sz w:val="24"/>
+          <w:szCs w:val="24"/>
           <w:lang w:val="en-US"/>
         </w:rPr>
       </w:pPr>
       <w:r>
         <w:rPr>
           <w:rFonts w:eastAsiaTheme="minorEastAsia"/>
+          <w:sz w:val="24"/>
+          <w:szCs w:val="24"/>
           <w:lang w:val="en-US"/>
         </w:rPr>
         <w:t>Introduction to DraCor (Prof. Fischer is one of its creators).</w:t>
@@ -7245,12 +8258,16 @@
       <w:pPr>
         <w:rPr>
           <w:rFonts w:eastAsiaTheme="minorEastAsia"/>
+          <w:sz w:val="24"/>
+          <w:szCs w:val="24"/>
           <w:lang w:val="en-US"/>
         </w:rPr>
       </w:pPr>
       <w:r>
         <w:rPr>
           <w:rFonts w:eastAsiaTheme="minorEastAsia"/>
+          <w:sz w:val="24"/>
+          <w:szCs w:val="24"/>
           <w:lang w:val="en-US"/>
         </w:rPr>
         <w:t>I would definitely cite his works.</w:t>
@@ -7260,11 +8277,15 @@
       <w:pPr>
         <w:rPr>
           <w:rFonts w:eastAsiaTheme="minorEastAsia"/>
+          <w:sz w:val="24"/>
+          <w:szCs w:val="24"/>
         </w:rPr>
       </w:pPr>
       <w:r>
         <w:rPr>
           <w:rFonts w:eastAsiaTheme="minorEastAsia"/>
+          <w:sz w:val="24"/>
+          <w:szCs w:val="24"/>
         </w:rPr>
         <w:t xml:space="preserve">API Dokumentation: </w:t>
       </w:r>
@@ -7273,6 +8294,8 @@
           <w:rPr>
             <w:rStyle w:val="Hyperlink"/>
             <w:rFonts w:eastAsiaTheme="minorEastAsia"/>
+            <w:sz w:val="24"/>
+            <w:szCs w:val="24"/>
           </w:rPr>
           <w:t>https://dracor.org/doc/api</w:t>
         </w:r>
@@ -7282,11 +8305,15 @@
       <w:pPr>
         <w:rPr>
           <w:rFonts w:eastAsiaTheme="minorEastAsia"/>
+          <w:sz w:val="24"/>
+          <w:szCs w:val="24"/>
         </w:rPr>
       </w:pPr>
       <w:r>
         <w:rPr>
           <w:rFonts w:eastAsiaTheme="minorEastAsia"/>
+          <w:sz w:val="24"/>
+          <w:szCs w:val="24"/>
         </w:rPr>
         <w:t>https://dh-abstracts.library.cmu.edu/works/9656</w:t>
       </w:r>
@@ -7488,10 +8515,85 @@
       </w:r>
       <w:r>
         <w:rPr>
-          <w:rFonts w:ascii="Calibri" w:eastAsia="Calibri" w:hAnsi="Calibri" w:cs="Calibri"/>
-          <w:lang w:val="en-US"/>
-        </w:rPr>
-        <w:t>TODO: link the main dracor paper</w:t>
+          <w:rFonts w:eastAsia="Calibri" w:cstheme="minorHAnsi"/>
+          <w:lang w:val="en-US"/>
+        </w:rPr>
+        <w:t xml:space="preserve">For an introduction on </w:t>
+      </w:r>
+      <w:r>
+        <w:rPr>
+          <w:rFonts w:eastAsia="Calibri" w:cstheme="minorHAnsi"/>
+          <w:lang w:val="en-US"/>
+        </w:rPr>
+        <w:t xml:space="preserve">the DraCor project see: </w:t>
+      </w:r>
+      <w:r>
+        <w:rPr>
+          <w:rFonts w:cstheme="minorHAnsi"/>
+          <w:color w:val="212529"/>
+          <w:shd w:val="clear" w:color="auto" w:fill="EBF0F7"/>
+          <w:lang w:val="en-US"/>
+        </w:rPr>
+        <w:t xml:space="preserve">Fischer, Frank, et al. (2019). Programmable Corpora: Introducing DraCor, an Infrastructure for the Research on European Drama. </w:t>
+      </w:r>
+      <w:r>
+        <w:rPr>
+          <w:rFonts w:cstheme="minorHAnsi"/>
+          <w:color w:val="212529"/>
+          <w:shd w:val="clear" w:color="auto" w:fill="EBF0F7"/>
+        </w:rPr>
+        <w:t>In</w:t>
+      </w:r>
+      <w:r>
+        <w:rPr>
+          <w:rFonts w:cstheme="minorHAnsi"/>
+          <w:color w:val="212529"/>
+          <w:shd w:val="clear" w:color="auto" w:fill="EBF0F7"/>
+        </w:rPr>
+        <w:t>:</w:t>
+      </w:r>
+      <w:r>
+        <w:rPr>
+          <w:rFonts w:cstheme="minorHAnsi"/>
+          <w:color w:val="212529"/>
+          <w:shd w:val="clear" w:color="auto" w:fill="EBF0F7"/>
+        </w:rPr>
+        <w:t> </w:t>
+      </w:r>
+      <w:r>
+        <w:rPr>
+          <w:rStyle w:val="Emphasis"/>
+          <w:rFonts w:cstheme="minorHAnsi"/>
+          <w:color w:val="212529"/>
+          <w:shd w:val="clear" w:color="auto" w:fill="EBF0F7"/>
+        </w:rPr>
+        <w:t>Proceedings of DH2019: "Complexities"</w:t>
+      </w:r>
+      <w:r>
+        <w:rPr>
+          <w:rFonts w:cstheme="minorHAnsi"/>
+          <w:color w:val="212529"/>
+          <w:shd w:val="clear" w:color="auto" w:fill="EBF0F7"/>
+        </w:rPr>
+        <w:t>, Utrecht University, </w:t>
+      </w:r>
+      <w:hyperlink r:id="rId1" w:tgtFrame="_blank" w:history="1">
+        <w:r>
+          <w:rPr>
+            <w:rStyle w:val="Hyperlink"/>
+            <w:rFonts w:cstheme="minorHAnsi"/>
+            <w:shd w:val="clear" w:color="auto" w:fill="EBF0F7"/>
+          </w:rPr>
+          <w:t>doi:10.5281/zenodo.4284002</w:t>
+        </w:r>
+      </w:hyperlink>
+      <w:r>
+        <w:rPr>
+          <w:rFonts w:cstheme="minorHAnsi"/>
+          <w:color w:val="212529"/>
+          <w:shd w:val="clear" w:color="auto" w:fill="EBF0F7"/>
+        </w:rPr>
+        <w:t>.</w:t>
       </w:r>
     </w:p>
   </w:footnote>
@@ -12104,6 +13206,17 @@
       <w:szCs w:val="18"/>
     </w:rPr>
   </w:style>
+  <w:style w:type="character" w:styleId="Emphasis">
+    <w:name w:val="Emphasis"/>
+    <w:basedOn w:val="DefaultParagraphFont"/>
+    <w:uiPriority w:val="20"/>
+    <w:qFormat/>
+    <w:rsid w:val="000F6220"/>
+    <w:rPr>
+      <w:i/>
+      <w:iCs/>
+    </w:rPr>
+  </w:style>
 </w:styles>
 </file>
 

</xml_diff>